<commit_message>
complétion du cours sur REST notamment la partie pratique
</commit_message>
<xml_diff>
--- a/cours-rest.docx
+++ b/cours-rest.docx
@@ -5,6 +5,7 @@
     <w:p>
       <w:pPr>
         <w:numPr>
+          <w:ilvl w:val="0"/>
           <w:numId w:val="0"/>
         </w:numPr>
         <w:bidi w:val="0"/>
@@ -19,6 +20,7 @@
     <w:p>
       <w:pPr>
         <w:numPr>
+          <w:ilvl w:val="0"/>
           <w:numId w:val="0"/>
         </w:numPr>
         <w:bidi w:val="0"/>
@@ -78,6 +80,8 @@
           <w:lang w:val="fr-FR"/>
         </w:rPr>
       </w:pPr>
+      <w:bookmarkStart w:id="14" w:name="_GoBack"/>
+      <w:bookmarkEnd w:id="14"/>
     </w:p>
     <w:p>
       <w:pPr>
@@ -120,7 +124,7 @@
           <w:rFonts w:hint="default"/>
           <w:lang w:val="fr-FR"/>
         </w:rPr>
-        <w:t>Phd student in microservice architecture</w:t>
+        <w:t>Phd student in software ingineering</w:t>
       </w:r>
     </w:p>
     <w:p>
@@ -260,7 +264,7 @@
           <w:rFonts w:hint="default"/>
           <w:lang w:val="fr-FR"/>
         </w:rPr>
-        <w:instrText xml:space="preserve"> HYPERLINK \l _Toc723067371 </w:instrText>
+        <w:instrText xml:space="preserve"> HYPERLINK \l _Toc1756222201 </w:instrText>
       </w:r>
       <w:r>
         <w:rPr>
@@ -283,7 +287,7 @@
         <w:fldChar w:fldCharType="begin"/>
       </w:r>
       <w:r>
-        <w:instrText xml:space="preserve"> PAGEREF _Toc723067371 \h </w:instrText>
+        <w:instrText xml:space="preserve"> PAGEREF _Toc1756222201 \h </w:instrText>
       </w:r>
       <w:r>
         <w:fldChar w:fldCharType="separate"/>
@@ -321,7 +325,7 @@
           <w:rFonts w:hint="default"/>
           <w:lang w:val="fr-FR"/>
         </w:rPr>
-        <w:instrText xml:space="preserve"> HYPERLINK \l _Toc584397466 </w:instrText>
+        <w:instrText xml:space="preserve"> HYPERLINK \l _Toc178846392 </w:instrText>
       </w:r>
       <w:r>
         <w:rPr>
@@ -344,7 +348,7 @@
         <w:fldChar w:fldCharType="begin"/>
       </w:r>
       <w:r>
-        <w:instrText xml:space="preserve"> PAGEREF _Toc584397466 \h </w:instrText>
+        <w:instrText xml:space="preserve"> PAGEREF _Toc178846392 \h </w:instrText>
       </w:r>
       <w:r>
         <w:fldChar w:fldCharType="separate"/>
@@ -382,7 +386,7 @@
           <w:rFonts w:hint="default"/>
           <w:lang w:val="fr-FR"/>
         </w:rPr>
-        <w:instrText xml:space="preserve"> HYPERLINK \l _Toc1086850727 </w:instrText>
+        <w:instrText xml:space="preserve"> HYPERLINK \l _Toc1523832889 </w:instrText>
       </w:r>
       <w:r>
         <w:rPr>
@@ -405,7 +409,7 @@
         <w:fldChar w:fldCharType="begin"/>
       </w:r>
       <w:r>
-        <w:instrText xml:space="preserve"> PAGEREF _Toc1086850727 \h </w:instrText>
+        <w:instrText xml:space="preserve"> PAGEREF _Toc1523832889 \h </w:instrText>
       </w:r>
       <w:r>
         <w:fldChar w:fldCharType="separate"/>
@@ -443,7 +447,7 @@
           <w:rFonts w:hint="default"/>
           <w:lang w:val="fr-FR"/>
         </w:rPr>
-        <w:instrText xml:space="preserve"> HYPERLINK \l _Toc684911281 </w:instrText>
+        <w:instrText xml:space="preserve"> HYPERLINK \l _Toc1059927023 </w:instrText>
       </w:r>
       <w:r>
         <w:rPr>
@@ -466,7 +470,7 @@
         <w:fldChar w:fldCharType="begin"/>
       </w:r>
       <w:r>
-        <w:instrText xml:space="preserve"> PAGEREF _Toc684911281 \h </w:instrText>
+        <w:instrText xml:space="preserve"> PAGEREF _Toc1059927023 \h </w:instrText>
       </w:r>
       <w:r>
         <w:fldChar w:fldCharType="separate"/>
@@ -504,7 +508,7 @@
           <w:rFonts w:hint="default"/>
           <w:lang w:val="fr-FR"/>
         </w:rPr>
-        <w:instrText xml:space="preserve"> HYPERLINK \l _Toc1101021075 </w:instrText>
+        <w:instrText xml:space="preserve"> HYPERLINK \l _Toc492466218 </w:instrText>
       </w:r>
       <w:r>
         <w:rPr>
@@ -527,7 +531,7 @@
         <w:fldChar w:fldCharType="begin"/>
       </w:r>
       <w:r>
-        <w:instrText xml:space="preserve"> PAGEREF _Toc1101021075 \h </w:instrText>
+        <w:instrText xml:space="preserve"> PAGEREF _Toc492466218 \h </w:instrText>
       </w:r>
       <w:r>
         <w:fldChar w:fldCharType="separate"/>
@@ -565,7 +569,7 @@
           <w:rFonts w:hint="default"/>
           <w:lang w:val="fr-FR"/>
         </w:rPr>
-        <w:instrText xml:space="preserve"> HYPERLINK \l _Toc176836980 </w:instrText>
+        <w:instrText xml:space="preserve"> HYPERLINK \l _Toc837053096 </w:instrText>
       </w:r>
       <w:r>
         <w:rPr>
@@ -588,7 +592,7 @@
         <w:fldChar w:fldCharType="begin"/>
       </w:r>
       <w:r>
-        <w:instrText xml:space="preserve"> PAGEREF _Toc176836980 \h </w:instrText>
+        <w:instrText xml:space="preserve"> PAGEREF _Toc837053096 \h </w:instrText>
       </w:r>
       <w:r>
         <w:fldChar w:fldCharType="separate"/>
@@ -626,7 +630,7 @@
           <w:rFonts w:hint="default"/>
           <w:lang w:val="fr-FR"/>
         </w:rPr>
-        <w:instrText xml:space="preserve"> HYPERLINK \l _Toc1711627645 </w:instrText>
+        <w:instrText xml:space="preserve"> HYPERLINK \l _Toc1638208007 </w:instrText>
       </w:r>
       <w:r>
         <w:rPr>
@@ -649,7 +653,7 @@
         <w:fldChar w:fldCharType="begin"/>
       </w:r>
       <w:r>
-        <w:instrText xml:space="preserve"> PAGEREF _Toc1711627645 \h </w:instrText>
+        <w:instrText xml:space="preserve"> PAGEREF _Toc1638208007 \h </w:instrText>
       </w:r>
       <w:r>
         <w:fldChar w:fldCharType="separate"/>
@@ -687,7 +691,7 @@
           <w:rFonts w:hint="default"/>
           <w:lang w:val="fr-FR"/>
         </w:rPr>
-        <w:instrText xml:space="preserve"> HYPERLINK \l _Toc1094886094 </w:instrText>
+        <w:instrText xml:space="preserve"> HYPERLINK \l _Toc412102971 </w:instrText>
       </w:r>
       <w:r>
         <w:rPr>
@@ -703,8 +707,6 @@
         </w:rPr>
         <w:t>Présentation des standards REST</w:t>
       </w:r>
-      <w:bookmarkStart w:id="19" w:name="_GoBack"/>
-      <w:bookmarkEnd w:id="19"/>
       <w:r>
         <w:tab/>
       </w:r>
@@ -712,7 +714,7 @@
         <w:fldChar w:fldCharType="begin"/>
       </w:r>
       <w:r>
-        <w:instrText xml:space="preserve"> PAGEREF _Toc1094886094 \h </w:instrText>
+        <w:instrText xml:space="preserve"> PAGEREF _Toc412102971 \h </w:instrText>
       </w:r>
       <w:r>
         <w:fldChar w:fldCharType="separate"/>
@@ -750,7 +752,7 @@
           <w:rFonts w:hint="default"/>
           <w:lang w:val="fr-FR"/>
         </w:rPr>
-        <w:instrText xml:space="preserve"> HYPERLINK \l _Toc1448033514 </w:instrText>
+        <w:instrText xml:space="preserve"> HYPERLINK \l _Toc1712023403 </w:instrText>
       </w:r>
       <w:r>
         <w:rPr>
@@ -773,7 +775,7 @@
         <w:fldChar w:fldCharType="begin"/>
       </w:r>
       <w:r>
-        <w:instrText xml:space="preserve"> PAGEREF _Toc1448033514 \h </w:instrText>
+        <w:instrText xml:space="preserve"> PAGEREF _Toc1712023403 \h </w:instrText>
       </w:r>
       <w:r>
         <w:fldChar w:fldCharType="separate"/>
@@ -811,7 +813,7 @@
           <w:rFonts w:hint="default"/>
           <w:lang w:val="fr-FR"/>
         </w:rPr>
-        <w:instrText xml:space="preserve"> HYPERLINK \l _Toc552705380 </w:instrText>
+        <w:instrText xml:space="preserve"> HYPERLINK \l _Toc85579102 </w:instrText>
       </w:r>
       <w:r>
         <w:rPr>
@@ -834,7 +836,7 @@
         <w:fldChar w:fldCharType="begin"/>
       </w:r>
       <w:r>
-        <w:instrText xml:space="preserve"> PAGEREF _Toc552705380 \h </w:instrText>
+        <w:instrText xml:space="preserve"> PAGEREF _Toc85579102 \h </w:instrText>
       </w:r>
       <w:r>
         <w:fldChar w:fldCharType="separate"/>
@@ -872,7 +874,7 @@
           <w:rFonts w:hint="default"/>
           <w:lang w:val="fr-FR"/>
         </w:rPr>
-        <w:instrText xml:space="preserve"> HYPERLINK \l _Toc367312300 </w:instrText>
+        <w:instrText xml:space="preserve"> HYPERLINK \l _Toc987409131 </w:instrText>
       </w:r>
       <w:r>
         <w:rPr>
@@ -895,7 +897,7 @@
         <w:fldChar w:fldCharType="begin"/>
       </w:r>
       <w:r>
-        <w:instrText xml:space="preserve"> PAGEREF _Toc367312300 \h </w:instrText>
+        <w:instrText xml:space="preserve"> PAGEREF _Toc987409131 \h </w:instrText>
       </w:r>
       <w:r>
         <w:fldChar w:fldCharType="separate"/>
@@ -933,7 +935,7 @@
           <w:rFonts w:hint="default"/>
           <w:lang w:val="fr-FR"/>
         </w:rPr>
-        <w:instrText xml:space="preserve"> HYPERLINK \l _Toc2061174701 </w:instrText>
+        <w:instrText xml:space="preserve"> HYPERLINK \l _Toc1748413353 </w:instrText>
       </w:r>
       <w:r>
         <w:rPr>
@@ -947,7 +949,7 @@
           <w:rFonts w:hint="default"/>
           <w:lang w:val="fr-FR"/>
         </w:rPr>
-        <w:t>Installation de l’outil Postman Linux et Windows</w:t>
+        <w:t>Postman</w:t>
       </w:r>
       <w:r>
         <w:tab/>
@@ -956,7 +958,7 @@
         <w:fldChar w:fldCharType="begin"/>
       </w:r>
       <w:r>
-        <w:instrText xml:space="preserve"> PAGEREF _Toc2061174701 \h </w:instrText>
+        <w:instrText xml:space="preserve"> PAGEREF _Toc1748413353 \h </w:instrText>
       </w:r>
       <w:r>
         <w:fldChar w:fldCharType="separate"/>
@@ -994,7 +996,7 @@
           <w:rFonts w:hint="default"/>
           <w:lang w:val="fr-FR"/>
         </w:rPr>
-        <w:instrText xml:space="preserve"> HYPERLINK \l _Toc1949857181 </w:instrText>
+        <w:instrText xml:space="preserve"> HYPERLINK \l _Toc1923462826 </w:instrText>
       </w:r>
       <w:r>
         <w:rPr>
@@ -1008,7 +1010,7 @@
           <w:rFonts w:hint="default"/>
           <w:lang w:val="fr-FR"/>
         </w:rPr>
-        <w:t>Méthode GET</w:t>
+        <w:t>L’outil webhook.site</w:t>
       </w:r>
       <w:r>
         <w:tab/>
@@ -1017,318 +1019,13 @@
         <w:fldChar w:fldCharType="begin"/>
       </w:r>
       <w:r>
-        <w:instrText xml:space="preserve"> PAGEREF _Toc1949857181 \h </w:instrText>
+        <w:instrText xml:space="preserve"> PAGEREF _Toc1923462826 \h </w:instrText>
       </w:r>
       <w:r>
         <w:fldChar w:fldCharType="separate"/>
       </w:r>
       <w:r>
-        <w:t>8</w:t>
-      </w:r>
-      <w:r>
-        <w:fldChar w:fldCharType="end"/>
-      </w:r>
-      <w:r>
-        <w:rPr>
-          <w:rFonts w:hint="default"/>
-          <w:lang w:val="fr-FR"/>
-        </w:rPr>
-        <w:fldChar w:fldCharType="end"/>
-      </w:r>
-    </w:p>
-    <w:p>
-      <w:pPr>
-        <w:pStyle w:val="143"/>
-        <w:tabs>
-          <w:tab w:val="right" w:leader="dot" w:pos="8306"/>
-        </w:tabs>
-      </w:pPr>
-      <w:r>
-        <w:rPr>
-          <w:rFonts w:hint="default"/>
-          <w:lang w:val="fr-FR"/>
-        </w:rPr>
-        <w:fldChar w:fldCharType="begin"/>
-      </w:r>
-      <w:r>
-        <w:rPr>
-          <w:rFonts w:hint="default"/>
-          <w:lang w:val="fr-FR"/>
-        </w:rPr>
-        <w:instrText xml:space="preserve"> HYPERLINK \l _Toc859882161 </w:instrText>
-      </w:r>
-      <w:r>
-        <w:rPr>
-          <w:rFonts w:hint="default"/>
-          <w:lang w:val="fr-FR"/>
-        </w:rPr>
-        <w:fldChar w:fldCharType="separate"/>
-      </w:r>
-      <w:r>
-        <w:rPr>
-          <w:rFonts w:hint="default"/>
-          <w:lang w:val="fr-FR"/>
-        </w:rPr>
-        <w:t>Méthode POST</w:t>
-      </w:r>
-      <w:r>
-        <w:tab/>
-      </w:r>
-      <w:r>
-        <w:fldChar w:fldCharType="begin"/>
-      </w:r>
-      <w:r>
-        <w:instrText xml:space="preserve"> PAGEREF _Toc859882161 \h </w:instrText>
-      </w:r>
-      <w:r>
-        <w:fldChar w:fldCharType="separate"/>
-      </w:r>
-      <w:r>
-        <w:t>8</w:t>
-      </w:r>
-      <w:r>
-        <w:fldChar w:fldCharType="end"/>
-      </w:r>
-      <w:r>
-        <w:rPr>
-          <w:rFonts w:hint="default"/>
-          <w:lang w:val="fr-FR"/>
-        </w:rPr>
-        <w:fldChar w:fldCharType="end"/>
-      </w:r>
-    </w:p>
-    <w:p>
-      <w:pPr>
-        <w:pStyle w:val="143"/>
-        <w:tabs>
-          <w:tab w:val="right" w:leader="dot" w:pos="8306"/>
-        </w:tabs>
-      </w:pPr>
-      <w:r>
-        <w:rPr>
-          <w:rFonts w:hint="default"/>
-          <w:lang w:val="fr-FR"/>
-        </w:rPr>
-        <w:fldChar w:fldCharType="begin"/>
-      </w:r>
-      <w:r>
-        <w:rPr>
-          <w:rFonts w:hint="default"/>
-          <w:lang w:val="fr-FR"/>
-        </w:rPr>
-        <w:instrText xml:space="preserve"> HYPERLINK \l _Toc372987962 </w:instrText>
-      </w:r>
-      <w:r>
-        <w:rPr>
-          <w:rFonts w:hint="default"/>
-          <w:lang w:val="fr-FR"/>
-        </w:rPr>
-        <w:fldChar w:fldCharType="separate"/>
-      </w:r>
-      <w:r>
-        <w:rPr>
-          <w:rFonts w:hint="default"/>
-          <w:lang w:val="fr-FR"/>
-        </w:rPr>
-        <w:t>Méthode PUT &amp; PATCH</w:t>
-      </w:r>
-      <w:r>
-        <w:tab/>
-      </w:r>
-      <w:r>
-        <w:fldChar w:fldCharType="begin"/>
-      </w:r>
-      <w:r>
-        <w:instrText xml:space="preserve"> PAGEREF _Toc372987962 \h </w:instrText>
-      </w:r>
-      <w:r>
-        <w:fldChar w:fldCharType="separate"/>
-      </w:r>
-      <w:r>
-        <w:t>8</w:t>
-      </w:r>
-      <w:r>
-        <w:fldChar w:fldCharType="end"/>
-      </w:r>
-      <w:r>
-        <w:rPr>
-          <w:rFonts w:hint="default"/>
-          <w:lang w:val="fr-FR"/>
-        </w:rPr>
-        <w:fldChar w:fldCharType="end"/>
-      </w:r>
-    </w:p>
-    <w:p>
-      <w:pPr>
-        <w:pStyle w:val="143"/>
-        <w:tabs>
-          <w:tab w:val="right" w:leader="dot" w:pos="8306"/>
-        </w:tabs>
-      </w:pPr>
-      <w:r>
-        <w:rPr>
-          <w:rFonts w:hint="default"/>
-          <w:lang w:val="fr-FR"/>
-        </w:rPr>
-        <w:fldChar w:fldCharType="begin"/>
-      </w:r>
-      <w:r>
-        <w:rPr>
-          <w:rFonts w:hint="default"/>
-          <w:lang w:val="fr-FR"/>
-        </w:rPr>
-        <w:instrText xml:space="preserve"> HYPERLINK \l _Toc1701788137 </w:instrText>
-      </w:r>
-      <w:r>
-        <w:rPr>
-          <w:rFonts w:hint="default"/>
-          <w:lang w:val="fr-FR"/>
-        </w:rPr>
-        <w:fldChar w:fldCharType="separate"/>
-      </w:r>
-      <w:r>
-        <w:rPr>
-          <w:rFonts w:hint="default"/>
-          <w:lang w:val="fr-FR"/>
-        </w:rPr>
-        <w:t>Méthode DELETE</w:t>
-      </w:r>
-      <w:r>
-        <w:tab/>
-      </w:r>
-      <w:r>
-        <w:fldChar w:fldCharType="begin"/>
-      </w:r>
-      <w:r>
-        <w:instrText xml:space="preserve"> PAGEREF _Toc1701788137 \h </w:instrText>
-      </w:r>
-      <w:r>
-        <w:fldChar w:fldCharType="separate"/>
-      </w:r>
-      <w:r>
-        <w:t>8</w:t>
-      </w:r>
-      <w:r>
-        <w:fldChar w:fldCharType="end"/>
-      </w:r>
-      <w:r>
-        <w:rPr>
-          <w:rFonts w:hint="default"/>
-          <w:lang w:val="fr-FR"/>
-        </w:rPr>
-        <w:fldChar w:fldCharType="end"/>
-      </w:r>
-    </w:p>
-    <w:p>
-      <w:pPr>
-        <w:pStyle w:val="143"/>
-        <w:tabs>
-          <w:tab w:val="right" w:leader="dot" w:pos="8306"/>
-        </w:tabs>
-      </w:pPr>
-      <w:r>
-        <w:rPr>
-          <w:rFonts w:hint="default"/>
-          <w:lang w:val="fr-FR"/>
-        </w:rPr>
-        <w:fldChar w:fldCharType="begin"/>
-      </w:r>
-      <w:r>
-        <w:rPr>
-          <w:rFonts w:hint="default"/>
-          <w:lang w:val="fr-FR"/>
-        </w:rPr>
-        <w:instrText xml:space="preserve"> HYPERLINK \l _Toc759210117 </w:instrText>
-      </w:r>
-      <w:r>
-        <w:rPr>
-          <w:rFonts w:hint="default"/>
-          <w:lang w:val="fr-FR"/>
-        </w:rPr>
-        <w:fldChar w:fldCharType="separate"/>
-      </w:r>
-      <w:r>
-        <w:rPr>
-          <w:rFonts w:hint="default"/>
-          <w:lang w:val="fr-FR"/>
-        </w:rPr>
-        <w:t>Tests des codes d’erreur</w:t>
-      </w:r>
-      <w:r>
-        <w:tab/>
-      </w:r>
-      <w:r>
-        <w:fldChar w:fldCharType="begin"/>
-      </w:r>
-      <w:r>
-        <w:instrText xml:space="preserve"> PAGEREF _Toc759210117 \h </w:instrText>
-      </w:r>
-      <w:r>
-        <w:fldChar w:fldCharType="separate"/>
-      </w:r>
-      <w:r>
-        <w:t>8</w:t>
-      </w:r>
-      <w:r>
-        <w:fldChar w:fldCharType="end"/>
-      </w:r>
-      <w:r>
-        <w:rPr>
-          <w:rFonts w:hint="default"/>
-          <w:lang w:val="fr-FR"/>
-        </w:rPr>
-        <w:fldChar w:fldCharType="end"/>
-      </w:r>
-    </w:p>
-    <w:p>
-      <w:pPr>
-        <w:pStyle w:val="143"/>
-        <w:tabs>
-          <w:tab w:val="right" w:leader="dot" w:pos="8306"/>
-        </w:tabs>
-      </w:pPr>
-      <w:r>
-        <w:rPr>
-          <w:rFonts w:hint="default"/>
-          <w:lang w:val="fr-FR"/>
-        </w:rPr>
-        <w:fldChar w:fldCharType="begin"/>
-      </w:r>
-      <w:r>
-        <w:rPr>
-          <w:rFonts w:hint="default"/>
-          <w:lang w:val="fr-FR"/>
-        </w:rPr>
-        <w:instrText xml:space="preserve"> HYPERLINK \l _Toc9010800 </w:instrText>
-      </w:r>
-      <w:r>
-        <w:rPr>
-          <w:rFonts w:hint="default"/>
-          <w:lang w:val="fr-FR"/>
-        </w:rPr>
-        <w:fldChar w:fldCharType="separate"/>
-      </w:r>
-      <w:r>
-        <w:rPr>
-          <w:rFonts w:hint="default"/>
-          <w:lang w:val="fr-FR"/>
-        </w:rPr>
-        <w:t>Outil Webhook.co</w:t>
-      </w:r>
-      <w:r>
-        <w:tab/>
-      </w:r>
-      <w:r>
-        <w:fldChar w:fldCharType="begin"/>
-      </w:r>
-      <w:r>
-        <w:instrText xml:space="preserve"> PAGEREF _Toc9010800 \h </w:instrText>
-      </w:r>
-      <w:r>
-        <w:fldChar w:fldCharType="separate"/>
-      </w:r>
-      <w:r>
-        <w:t>8</w:t>
+        <w:t>10</w:t>
       </w:r>
       <w:r>
         <w:fldChar w:fldCharType="end"/>
@@ -1360,7 +1057,7 @@
           <w:rFonts w:hint="default"/>
           <w:lang w:val="fr-FR"/>
         </w:rPr>
-        <w:instrText xml:space="preserve"> HYPERLINK \l _Toc1443295167 </w:instrText>
+        <w:instrText xml:space="preserve"> HYPERLINK \l _Toc1193301584 </w:instrText>
       </w:r>
       <w:r>
         <w:rPr>
@@ -1383,13 +1080,13 @@
         <w:fldChar w:fldCharType="begin"/>
       </w:r>
       <w:r>
-        <w:instrText xml:space="preserve"> PAGEREF _Toc1443295167 \h </w:instrText>
+        <w:instrText xml:space="preserve"> PAGEREF _Toc1193301584 \h </w:instrText>
       </w:r>
       <w:r>
         <w:fldChar w:fldCharType="separate"/>
       </w:r>
       <w:r>
-        <w:t>9</w:t>
+        <w:t>12</w:t>
       </w:r>
       <w:r>
         <w:fldChar w:fldCharType="end"/>
@@ -1451,7 +1148,7 @@
           <w:lang w:val="fr-FR"/>
         </w:rPr>
       </w:pPr>
-      <w:bookmarkStart w:id="0" w:name="_Toc723067371"/>
+      <w:bookmarkStart w:id="0" w:name="_Toc1756222201"/>
       <w:r>
         <w:rPr>
           <w:rFonts w:hint="default"/>
@@ -1470,7 +1167,7 @@
           <w:lang w:val="fr-FR"/>
         </w:rPr>
       </w:pPr>
-      <w:bookmarkStart w:id="1" w:name="_Toc584397466"/>
+      <w:bookmarkStart w:id="1" w:name="_Toc178846392"/>
       <w:r>
         <w:rPr>
           <w:rFonts w:hint="default"/>
@@ -1483,6 +1180,7 @@
     <w:p>
       <w:pPr>
         <w:numPr>
+          <w:ilvl w:val="0"/>
           <w:numId w:val="0"/>
         </w:numPr>
         <w:tabs>
@@ -1631,7 +1329,7 @@
           <w:lang w:val="fr-FR"/>
         </w:rPr>
       </w:pPr>
-      <w:bookmarkStart w:id="2" w:name="_Toc1086850727"/>
+      <w:bookmarkStart w:id="2" w:name="_Toc1523832889"/>
       <w:r>
         <w:rPr>
           <w:rFonts w:hint="default"/>
@@ -1669,6 +1367,7 @@
     <w:p>
       <w:pPr>
         <w:numPr>
+          <w:ilvl w:val="0"/>
           <w:numId w:val="0"/>
         </w:numPr>
         <w:bidi w:val="0"/>
@@ -1714,6 +1413,7 @@
     <w:p>
       <w:pPr>
         <w:numPr>
+          <w:ilvl w:val="0"/>
           <w:numId w:val="0"/>
         </w:numPr>
         <w:bidi w:val="0"/>
@@ -1759,6 +1459,7 @@
     <w:p>
       <w:pPr>
         <w:numPr>
+          <w:ilvl w:val="0"/>
           <w:numId w:val="0"/>
         </w:numPr>
         <w:bidi w:val="0"/>
@@ -1804,6 +1505,7 @@
     <w:p>
       <w:pPr>
         <w:numPr>
+          <w:ilvl w:val="0"/>
           <w:numId w:val="0"/>
         </w:numPr>
         <w:tabs>
@@ -1832,7 +1534,7 @@
           <w:lang w:val="fr-FR"/>
         </w:rPr>
       </w:pPr>
-      <w:bookmarkStart w:id="3" w:name="_Toc684911281"/>
+      <w:bookmarkStart w:id="3" w:name="_Toc1059927023"/>
       <w:r>
         <w:rPr>
           <w:rFonts w:hint="default"/>
@@ -1845,6 +1547,7 @@
     <w:p>
       <w:pPr>
         <w:numPr>
+          <w:ilvl w:val="0"/>
           <w:numId w:val="0"/>
         </w:numPr>
         <w:tabs>
@@ -1867,6 +1570,7 @@
     <w:p>
       <w:pPr>
         <w:numPr>
+          <w:ilvl w:val="0"/>
           <w:numId w:val="0"/>
         </w:numPr>
         <w:tabs>
@@ -2121,6 +1825,7 @@
     <w:p>
       <w:pPr>
         <w:numPr>
+          <w:ilvl w:val="0"/>
           <w:numId w:val="0"/>
         </w:numPr>
         <w:bidi w:val="0"/>
@@ -2178,6 +1883,7 @@
     <w:p>
       <w:pPr>
         <w:numPr>
+          <w:ilvl w:val="0"/>
           <w:numId w:val="0"/>
         </w:numPr>
         <w:tabs>
@@ -2311,7 +2017,7 @@
           <w:lang w:val="fr-FR"/>
         </w:rPr>
       </w:pPr>
-      <w:bookmarkStart w:id="4" w:name="_Toc1101021075"/>
+      <w:bookmarkStart w:id="4" w:name="_Toc492466218"/>
       <w:r>
         <w:rPr>
           <w:rFonts w:hint="default"/>
@@ -2543,6 +2249,7 @@
     <w:p>
       <w:pPr>
         <w:numPr>
+          <w:ilvl w:val="0"/>
           <w:numId w:val="0"/>
         </w:numPr>
         <w:ind w:leftChars="0"/>
@@ -2766,7 +2473,7 @@
           <w:lang w:val="fr-FR"/>
         </w:rPr>
       </w:pPr>
-      <w:bookmarkStart w:id="5" w:name="_Toc176836980"/>
+      <w:bookmarkStart w:id="5" w:name="_Toc837053096"/>
       <w:r>
         <w:rPr>
           <w:rFonts w:hint="default"/>
@@ -2779,6 +2486,7 @@
     <w:p>
       <w:pPr>
         <w:numPr>
+          <w:ilvl w:val="0"/>
           <w:numId w:val="0"/>
         </w:numPr>
         <w:tabs>
@@ -2987,7 +2695,7 @@
           <w:lang w:val="fr-FR"/>
         </w:rPr>
       </w:pPr>
-      <w:bookmarkStart w:id="6" w:name="_Toc1711627645"/>
+      <w:bookmarkStart w:id="6" w:name="_Toc1638208007"/>
       <w:r>
         <w:rPr>
           <w:rFonts w:hint="default"/>
@@ -3336,7 +3044,7 @@
           <w:lang w:val="fr-FR"/>
         </w:rPr>
       </w:pPr>
-      <w:bookmarkStart w:id="7" w:name="_Toc1094886094"/>
+      <w:bookmarkStart w:id="7" w:name="_Toc412102971"/>
       <w:r>
         <w:rPr>
           <w:rFonts w:hint="default"/>
@@ -3349,6 +3057,7 @@
     <w:p>
       <w:pPr>
         <w:numPr>
+          <w:ilvl w:val="0"/>
           <w:numId w:val="0"/>
         </w:numPr>
         <w:bidi w:val="0"/>
@@ -3381,7 +3090,7 @@
           <w:lang w:val="fr-FR"/>
         </w:rPr>
       </w:pPr>
-      <w:bookmarkStart w:id="8" w:name="_Toc1448033514"/>
+      <w:bookmarkStart w:id="8" w:name="_Toc1712023403"/>
       <w:r>
         <w:rPr>
           <w:rFonts w:hint="default"/>
@@ -3394,6 +3103,7 @@
     <w:p>
       <w:pPr>
         <w:numPr>
+          <w:ilvl w:val="0"/>
           <w:numId w:val="0"/>
         </w:numPr>
         <w:bidi w:val="0"/>
@@ -3748,7 +3458,7 @@
           <w:lang w:val="fr-FR"/>
         </w:rPr>
       </w:pPr>
-      <w:bookmarkStart w:id="9" w:name="_Toc552705380"/>
+      <w:bookmarkStart w:id="9" w:name="_Toc85579102"/>
       <w:r>
         <w:rPr>
           <w:rFonts w:hint="default"/>
@@ -3761,6 +3471,7 @@
     <w:p>
       <w:pPr>
         <w:numPr>
+          <w:ilvl w:val="0"/>
           <w:numId w:val="0"/>
         </w:numPr>
         <w:bidi w:val="0"/>
@@ -3908,6 +3619,7 @@
     <w:p>
       <w:pPr>
         <w:numPr>
+          <w:ilvl w:val="0"/>
           <w:numId w:val="0"/>
         </w:numPr>
         <w:bidi w:val="0"/>
@@ -3924,6 +3636,7 @@
     <w:p>
       <w:pPr>
         <w:numPr>
+          <w:ilvl w:val="0"/>
           <w:numId w:val="0"/>
         </w:numPr>
         <w:bidi w:val="0"/>
@@ -3967,7 +3680,7 @@
           <w:lang w:val="fr-FR"/>
         </w:rPr>
       </w:pPr>
-      <w:bookmarkStart w:id="10" w:name="_Toc367312300"/>
+      <w:bookmarkStart w:id="10" w:name="_Toc987409131"/>
       <w:r>
         <w:rPr>
           <w:rFonts w:hint="default"/>
@@ -3979,6 +3692,133 @@
     </w:p>
     <w:p>
       <w:pPr>
+        <w:rPr>
+          <w:rFonts w:hint="default"/>
+          <w:lang w:val="fr-FR"/>
+        </w:rPr>
+      </w:pPr>
+      <w:r>
+        <w:rPr>
+          <w:rFonts w:hint="default"/>
+          <w:lang w:val="fr-FR"/>
+        </w:rPr>
+        <w:t xml:space="preserve">Dans cette section pratique nous allons présenter et utiliser 2 outils : </w:t>
+      </w:r>
+    </w:p>
+    <w:p>
+      <w:pPr>
+        <w:numPr>
+          <w:ilvl w:val="0"/>
+          <w:numId w:val="25"/>
+        </w:numPr>
+        <w:ind w:left="420" w:leftChars="0" w:hanging="420" w:firstLineChars="0"/>
+        <w:rPr>
+          <w:rFonts w:hint="default"/>
+          <w:lang w:val="fr-FR"/>
+        </w:rPr>
+      </w:pPr>
+      <w:r>
+        <w:rPr>
+          <w:rFonts w:hint="default"/>
+          <w:lang w:val="fr-FR"/>
+        </w:rPr>
+        <w:t xml:space="preserve">Postman : c’est un outil graphique dédié à l’exécution de requêtes http. Il permet de tester les APIs REST construite. </w:t>
+      </w:r>
+      <w:r>
+        <w:rPr>
+          <w:rFonts w:hint="default"/>
+          <w:lang w:val="fr-FR"/>
+        </w:rPr>
+        <w:fldChar w:fldCharType="begin"/>
+      </w:r>
+      <w:r>
+        <w:rPr>
+          <w:rFonts w:hint="default"/>
+          <w:lang w:val="fr-FR"/>
+        </w:rPr>
+        <w:instrText xml:space="preserve"> HYPERLINK "https://www.postman.com/" </w:instrText>
+      </w:r>
+      <w:r>
+        <w:rPr>
+          <w:rFonts w:hint="default"/>
+          <w:lang w:val="fr-FR"/>
+        </w:rPr>
+        <w:fldChar w:fldCharType="separate"/>
+      </w:r>
+      <w:r>
+        <w:rPr>
+          <w:rStyle w:val="51"/>
+          <w:rFonts w:hint="default"/>
+          <w:lang w:val="fr-FR"/>
+        </w:rPr>
+        <w:t>https://www.postman.com/</w:t>
+      </w:r>
+      <w:r>
+        <w:rPr>
+          <w:rFonts w:hint="default"/>
+          <w:lang w:val="fr-FR"/>
+        </w:rPr>
+        <w:fldChar w:fldCharType="end"/>
+      </w:r>
+    </w:p>
+    <w:p>
+      <w:pPr>
+        <w:numPr>
+          <w:ilvl w:val="0"/>
+          <w:numId w:val="25"/>
+        </w:numPr>
+        <w:ind w:left="420" w:leftChars="0" w:hanging="420" w:firstLineChars="0"/>
+        <w:rPr>
+          <w:rFonts w:hint="default"/>
+          <w:lang w:val="fr-FR"/>
+        </w:rPr>
+      </w:pPr>
+      <w:r>
+        <w:rPr>
+          <w:rFonts w:hint="default"/>
+          <w:lang w:val="fr-FR"/>
+        </w:rPr>
+        <w:t xml:space="preserve">webhook.site : c’est un outil de capture des requêtes http. Il donne une url unique à laquelle, en envoyant une requête http ou un mail, on peut consulter le contenu exacte de la requête envoyée. </w:t>
+      </w:r>
+      <w:r>
+        <w:rPr>
+          <w:rFonts w:hint="default"/>
+          <w:lang w:val="fr-FR"/>
+        </w:rPr>
+        <w:fldChar w:fldCharType="begin"/>
+      </w:r>
+      <w:r>
+        <w:rPr>
+          <w:rFonts w:hint="default"/>
+          <w:lang w:val="fr-FR"/>
+        </w:rPr>
+        <w:instrText xml:space="preserve"> HYPERLINK "https://webhook.site/" </w:instrText>
+      </w:r>
+      <w:r>
+        <w:rPr>
+          <w:rFonts w:hint="default"/>
+          <w:lang w:val="fr-FR"/>
+        </w:rPr>
+        <w:fldChar w:fldCharType="separate"/>
+      </w:r>
+      <w:r>
+        <w:rPr>
+          <w:rStyle w:val="51"/>
+          <w:rFonts w:hint="default"/>
+          <w:lang w:val="fr-FR"/>
+        </w:rPr>
+        <w:t>https://webhook.site/</w:t>
+      </w:r>
+      <w:r>
+        <w:rPr>
+          <w:rFonts w:hint="default"/>
+          <w:lang w:val="fr-FR"/>
+        </w:rPr>
+        <w:fldChar w:fldCharType="end"/>
+      </w:r>
+    </w:p>
+    <w:p>
+      <w:pPr>
         <w:pStyle w:val="3"/>
         <w:bidi w:val="0"/>
         <w:rPr>
@@ -3986,18 +3826,1538 @@
           <w:lang w:val="fr-FR"/>
         </w:rPr>
       </w:pPr>
-      <w:bookmarkStart w:id="11" w:name="_Toc2061174701"/>
-      <w:r>
-        <w:rPr>
-          <w:rFonts w:hint="default"/>
-          <w:lang w:val="fr-FR"/>
-        </w:rPr>
-        <w:t>Installation de l’outil Postman Linux et Windows</w:t>
+      <w:bookmarkStart w:id="11" w:name="_Toc1748413353"/>
+      <w:r>
+        <w:rPr>
+          <w:rFonts w:hint="default"/>
+          <w:lang w:val="fr-FR"/>
+        </w:rPr>
+        <w:t>Postman</w:t>
       </w:r>
       <w:bookmarkEnd w:id="11"/>
     </w:p>
     <w:p>
       <w:pPr>
+        <w:bidi w:val="0"/>
+        <w:rPr>
+          <w:rFonts w:hint="default"/>
+          <w:lang w:val="fr-FR"/>
+        </w:rPr>
+      </w:pPr>
+      <w:r>
+        <w:rPr>
+          <w:rFonts w:hint="default"/>
+          <w:lang w:val="fr-FR"/>
+        </w:rPr>
+        <w:t>Pour les utilisateurs de windows comme ceux de linux, postman et se télécharge facilement sur le site (https://www.postman.com/). Ensuite il suffit de suivre les instructions d’installation. Il exsite aussi une version web, utilisable directement dans le navigateur.</w:t>
+      </w:r>
+    </w:p>
+    <w:p>
+      <w:pPr>
+        <w:bidi w:val="0"/>
+        <w:rPr>
+          <w:rFonts w:hint="default"/>
+          <w:lang w:val="fr-FR"/>
+        </w:rPr>
+      </w:pPr>
+    </w:p>
+    <w:p>
+      <w:pPr>
+        <w:bidi w:val="0"/>
+        <w:rPr>
+          <w:rFonts w:hint="default"/>
+          <w:lang w:val="fr-FR"/>
+        </w:rPr>
+      </w:pPr>
+      <w:r>
+        <w:rPr>
+          <w:rFonts w:hint="default"/>
+          <w:lang w:val="fr-FR"/>
+        </w:rPr>
+        <w:t xml:space="preserve">L’interface de l’application est assez riche et offre plusieurs fonctionnalités, les principales étant : </w:t>
+      </w:r>
+    </w:p>
+    <w:p>
+      <w:pPr>
+        <w:bidi w:val="0"/>
+      </w:pPr>
+      <w:r>
+        <w:rPr>
+          <w:sz w:val="24"/>
+        </w:rPr>
+        <mc:AlternateContent>
+          <mc:Choice Requires="wps">
+            <w:drawing>
+              <wp:anchor distT="0" distB="0" distL="114300" distR="114300" simplePos="0" relativeHeight="251664384" behindDoc="0" locked="0" layoutInCell="1" allowOverlap="1">
+                <wp:simplePos x="0" y="0"/>
+                <wp:positionH relativeFrom="column">
+                  <wp:posOffset>1547495</wp:posOffset>
+                </wp:positionH>
+                <wp:positionV relativeFrom="paragraph">
+                  <wp:posOffset>401955</wp:posOffset>
+                </wp:positionV>
+                <wp:extent cx="2800985" cy="166370"/>
+                <wp:effectExtent l="6350" t="6350" r="12065" b="17780"/>
+                <wp:wrapNone/>
+                <wp:docPr id="11" name="Rectangles 11"/>
+                <wp:cNvGraphicFramePr/>
+                <a:graphic xmlns:a="http://schemas.openxmlformats.org/drawingml/2006/main">
+                  <a:graphicData uri="http://schemas.microsoft.com/office/word/2010/wordprocessingShape">
+                    <wps:wsp>
+                      <wps:cNvSpPr/>
+                      <wps:spPr>
+                        <a:xfrm>
+                          <a:off x="0" y="0"/>
+                          <a:ext cx="2800985" cy="166370"/>
+                        </a:xfrm>
+                        <a:prstGeom prst="rect">
+                          <a:avLst/>
+                        </a:prstGeom>
+                        <a:noFill/>
+                        <a:ln>
+                          <a:solidFill>
+                            <a:srgbClr val="FF0000"/>
+                          </a:solidFill>
+                        </a:ln>
+                      </wps:spPr>
+                      <wps:style>
+                        <a:lnRef idx="2">
+                          <a:schemeClr val="accent1">
+                            <a:shade val="50000"/>
+                          </a:schemeClr>
+                        </a:lnRef>
+                        <a:fillRef idx="1">
+                          <a:schemeClr val="accent1"/>
+                        </a:fillRef>
+                        <a:effectRef idx="0">
+                          <a:schemeClr val="accent1"/>
+                        </a:effectRef>
+                        <a:fontRef idx="minor">
+                          <a:schemeClr val="lt1"/>
+                        </a:fontRef>
+                      </wps:style>
+                      <wps:bodyPr rot="0" spcFirstLastPara="0" vertOverflow="overflow" horzOverflow="overflow" vert="horz" wrap="square" lIns="91440" tIns="45720" rIns="91440" bIns="45720" numCol="1" spcCol="0" rtlCol="0" fromWordArt="0" anchor="ctr" anchorCtr="0" forceAA="0" compatLnSpc="1">
+                        <a:noAutofit/>
+                      </wps:bodyPr>
+                    </wps:wsp>
+                  </a:graphicData>
+                </a:graphic>
+              </wp:anchor>
+            </w:drawing>
+          </mc:Choice>
+          <mc:Fallback>
+            <w:pict>
+              <v:rect id="_x0000_s1026" o:spid="_x0000_s1026" o:spt="1" style="position:absolute;left:0pt;margin-left:121.85pt;margin-top:31.65pt;height:13.1pt;width:220.55pt;z-index:251664384;v-text-anchor:middle;mso-width-relative:page;mso-height-relative:page;" filled="f" stroked="t" coordsize="21600,21600" o:gfxdata="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">
+                <v:fill on="f" focussize="0,0"/>
+                <v:stroke weight="1pt" color="#FF0000 [3204]" miterlimit="8" joinstyle="miter"/>
+                <v:imagedata o:title=""/>
+                <o:lock v:ext="edit" aspectratio="f"/>
+              </v:rect>
+            </w:pict>
+          </mc:Fallback>
+        </mc:AlternateContent>
+      </w:r>
+      <w:r>
+        <w:rPr>
+          <w:sz w:val="24"/>
+        </w:rPr>
+        <mc:AlternateContent>
+          <mc:Choice Requires="wps">
+            <w:drawing>
+              <wp:anchor distT="0" distB="0" distL="114300" distR="114300" simplePos="0" relativeHeight="251672576" behindDoc="0" locked="0" layoutInCell="1" allowOverlap="1">
+                <wp:simplePos x="0" y="0"/>
+                <wp:positionH relativeFrom="column">
+                  <wp:posOffset>4936490</wp:posOffset>
+                </wp:positionH>
+                <wp:positionV relativeFrom="paragraph">
+                  <wp:posOffset>1864360</wp:posOffset>
+                </wp:positionV>
+                <wp:extent cx="267970" cy="254635"/>
+                <wp:effectExtent l="0" t="0" r="0" b="0"/>
+                <wp:wrapNone/>
+                <wp:docPr id="19" name="Text Box 19"/>
+                <wp:cNvGraphicFramePr/>
+                <a:graphic xmlns:a="http://schemas.openxmlformats.org/drawingml/2006/main">
+                  <a:graphicData uri="http://schemas.microsoft.com/office/word/2010/wordprocessingShape">
+                    <wps:wsp>
+                      <wps:cNvSpPr txBox="1"/>
+                      <wps:spPr>
+                        <a:xfrm>
+                          <a:off x="0" y="0"/>
+                          <a:ext cx="267970" cy="254635"/>
+                        </a:xfrm>
+                        <a:prstGeom prst="rect">
+                          <a:avLst/>
+                        </a:prstGeom>
+                        <a:noFill/>
+                        <a:ln w="6350">
+                          <a:noFill/>
+                        </a:ln>
+                      </wps:spPr>
+                      <wps:style>
+                        <a:lnRef idx="0">
+                          <a:schemeClr val="accent1"/>
+                        </a:lnRef>
+                        <a:fillRef idx="0">
+                          <a:schemeClr val="accent1"/>
+                        </a:fillRef>
+                        <a:effectRef idx="0">
+                          <a:schemeClr val="accent1"/>
+                        </a:effectRef>
+                        <a:fontRef idx="minor">
+                          <a:schemeClr val="dk1"/>
+                        </a:fontRef>
+                      </wps:style>
+                      <wps:txbx>
+                        <w:txbxContent>
+                          <w:p>
+                            <w:pPr>
+                              <w:rPr>
+                                <w:rFonts w:hint="default"/>
+                                <w:color w:val="FF0000"/>
+                                <w:lang w:val="fr-FR"/>
+                              </w:rPr>
+                            </w:pPr>
+                            <w:r>
+                              <w:rPr>
+                                <w:rFonts w:hint="default"/>
+                                <w:color w:val="FF0000"/>
+                                <w:lang w:val="fr-FR"/>
+                              </w:rPr>
+                              <w:t>5</w:t>
+                            </w:r>
+                          </w:p>
+                        </w:txbxContent>
+                      </wps:txbx>
+                      <wps:bodyPr rot="0" spcFirstLastPara="0" vertOverflow="overflow" horzOverflow="overflow" vert="horz" wrap="square" lIns="91440" tIns="45720" rIns="91440" bIns="45720" numCol="1" spcCol="0" rtlCol="0" fromWordArt="0" anchor="t" anchorCtr="0" forceAA="0" compatLnSpc="1">
+                        <a:noAutofit/>
+                      </wps:bodyPr>
+                    </wps:wsp>
+                  </a:graphicData>
+                </a:graphic>
+              </wp:anchor>
+            </w:drawing>
+          </mc:Choice>
+          <mc:Fallback>
+            <w:pict>
+              <v:shape id="_x0000_s1026" o:spid="_x0000_s1026" o:spt="202" type="#_x0000_t202" style="position:absolute;left:0pt;margin-left:388.7pt;margin-top:146.8pt;height:20.05pt;width:21.1pt;z-index:251672576;mso-width-relative:page;mso-height-relative:page;" filled="f" stroked="f" coordsize="21600,21600" o:gfxdata="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">
+                <v:fill on="f" focussize="0,0"/>
+                <v:stroke on="f" weight="0.5pt"/>
+                <v:imagedata o:title=""/>
+                <o:lock v:ext="edit" aspectratio="f"/>
+                <v:textbox>
+                  <w:txbxContent>
+                    <w:p>
+                      <w:pPr>
+                        <w:rPr>
+                          <w:rFonts w:hint="default"/>
+                          <w:color w:val="FF0000"/>
+                          <w:lang w:val="fr-FR"/>
+                        </w:rPr>
+                      </w:pPr>
+                      <w:r>
+                        <w:rPr>
+                          <w:rFonts w:hint="default"/>
+                          <w:color w:val="FF0000"/>
+                          <w:lang w:val="fr-FR"/>
+                        </w:rPr>
+                        <w:t>5</w:t>
+                      </w:r>
+                    </w:p>
+                  </w:txbxContent>
+                </v:textbox>
+              </v:shape>
+            </w:pict>
+          </mc:Fallback>
+        </mc:AlternateContent>
+      </w:r>
+      <w:r>
+        <w:rPr>
+          <w:sz w:val="24"/>
+        </w:rPr>
+        <mc:AlternateContent>
+          <mc:Choice Requires="wps">
+            <w:drawing>
+              <wp:anchor distT="0" distB="0" distL="114300" distR="114300" simplePos="0" relativeHeight="251671552" behindDoc="0" locked="0" layoutInCell="1" allowOverlap="1">
+                <wp:simplePos x="0" y="0"/>
+                <wp:positionH relativeFrom="column">
+                  <wp:posOffset>3854450</wp:posOffset>
+                </wp:positionH>
+                <wp:positionV relativeFrom="paragraph">
+                  <wp:posOffset>1028065</wp:posOffset>
+                </wp:positionV>
+                <wp:extent cx="267970" cy="254635"/>
+                <wp:effectExtent l="0" t="0" r="0" b="0"/>
+                <wp:wrapNone/>
+                <wp:docPr id="18" name="Text Box 18"/>
+                <wp:cNvGraphicFramePr/>
+                <a:graphic xmlns:a="http://schemas.openxmlformats.org/drawingml/2006/main">
+                  <a:graphicData uri="http://schemas.microsoft.com/office/word/2010/wordprocessingShape">
+                    <wps:wsp>
+                      <wps:cNvSpPr txBox="1"/>
+                      <wps:spPr>
+                        <a:xfrm>
+                          <a:off x="0" y="0"/>
+                          <a:ext cx="267970" cy="254635"/>
+                        </a:xfrm>
+                        <a:prstGeom prst="rect">
+                          <a:avLst/>
+                        </a:prstGeom>
+                        <a:noFill/>
+                        <a:ln w="6350">
+                          <a:noFill/>
+                        </a:ln>
+                      </wps:spPr>
+                      <wps:style>
+                        <a:lnRef idx="0">
+                          <a:schemeClr val="accent1"/>
+                        </a:lnRef>
+                        <a:fillRef idx="0">
+                          <a:schemeClr val="accent1"/>
+                        </a:fillRef>
+                        <a:effectRef idx="0">
+                          <a:schemeClr val="accent1"/>
+                        </a:effectRef>
+                        <a:fontRef idx="minor">
+                          <a:schemeClr val="dk1"/>
+                        </a:fontRef>
+                      </wps:style>
+                      <wps:txbx>
+                        <w:txbxContent>
+                          <w:p>
+                            <w:pPr>
+                              <w:rPr>
+                                <w:rFonts w:hint="default"/>
+                                <w:color w:val="FF0000"/>
+                                <w:lang w:val="fr-FR"/>
+                              </w:rPr>
+                            </w:pPr>
+                            <w:r>
+                              <w:rPr>
+                                <w:rFonts w:hint="default"/>
+                                <w:color w:val="FF0000"/>
+                                <w:lang w:val="fr-FR"/>
+                              </w:rPr>
+                              <w:t>4</w:t>
+                            </w:r>
+                          </w:p>
+                        </w:txbxContent>
+                      </wps:txbx>
+                      <wps:bodyPr rot="0" spcFirstLastPara="0" vertOverflow="overflow" horzOverflow="overflow" vert="horz" wrap="square" lIns="91440" tIns="45720" rIns="91440" bIns="45720" numCol="1" spcCol="0" rtlCol="0" fromWordArt="0" anchor="t" anchorCtr="0" forceAA="0" compatLnSpc="1">
+                        <a:noAutofit/>
+                      </wps:bodyPr>
+                    </wps:wsp>
+                  </a:graphicData>
+                </a:graphic>
+              </wp:anchor>
+            </w:drawing>
+          </mc:Choice>
+          <mc:Fallback>
+            <w:pict>
+              <v:shape id="_x0000_s1026" o:spid="_x0000_s1026" o:spt="202" type="#_x0000_t202" style="position:absolute;left:0pt;margin-left:303.5pt;margin-top:80.95pt;height:20.05pt;width:21.1pt;z-index:251671552;mso-width-relative:page;mso-height-relative:page;" filled="f" stroked="f" coordsize="21600,21600" o:gfxdata="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">
+                <v:fill on="f" focussize="0,0"/>
+                <v:stroke on="f" weight="0.5pt"/>
+                <v:imagedata o:title=""/>
+                <o:lock v:ext="edit" aspectratio="f"/>
+                <v:textbox>
+                  <w:txbxContent>
+                    <w:p>
+                      <w:pPr>
+                        <w:rPr>
+                          <w:rFonts w:hint="default"/>
+                          <w:color w:val="FF0000"/>
+                          <w:lang w:val="fr-FR"/>
+                        </w:rPr>
+                      </w:pPr>
+                      <w:r>
+                        <w:rPr>
+                          <w:rFonts w:hint="default"/>
+                          <w:color w:val="FF0000"/>
+                          <w:lang w:val="fr-FR"/>
+                        </w:rPr>
+                        <w:t>4</w:t>
+                      </w:r>
+                    </w:p>
+                  </w:txbxContent>
+                </v:textbox>
+              </v:shape>
+            </w:pict>
+          </mc:Fallback>
+        </mc:AlternateContent>
+      </w:r>
+      <w:r>
+        <w:rPr>
+          <w:sz w:val="24"/>
+        </w:rPr>
+        <mc:AlternateContent>
+          <mc:Choice Requires="wps">
+            <w:drawing>
+              <wp:anchor distT="0" distB="0" distL="114300" distR="114300" simplePos="0" relativeHeight="251670528" behindDoc="0" locked="0" layoutInCell="1" allowOverlap="1">
+                <wp:simplePos x="0" y="0"/>
+                <wp:positionH relativeFrom="column">
+                  <wp:posOffset>3956685</wp:posOffset>
+                </wp:positionH>
+                <wp:positionV relativeFrom="paragraph">
+                  <wp:posOffset>368300</wp:posOffset>
+                </wp:positionV>
+                <wp:extent cx="267970" cy="254635"/>
+                <wp:effectExtent l="0" t="0" r="0" b="0"/>
+                <wp:wrapNone/>
+                <wp:docPr id="17" name="Text Box 17"/>
+                <wp:cNvGraphicFramePr/>
+                <a:graphic xmlns:a="http://schemas.openxmlformats.org/drawingml/2006/main">
+                  <a:graphicData uri="http://schemas.microsoft.com/office/word/2010/wordprocessingShape">
+                    <wps:wsp>
+                      <wps:cNvSpPr txBox="1"/>
+                      <wps:spPr>
+                        <a:xfrm>
+                          <a:off x="0" y="0"/>
+                          <a:ext cx="267970" cy="254635"/>
+                        </a:xfrm>
+                        <a:prstGeom prst="rect">
+                          <a:avLst/>
+                        </a:prstGeom>
+                        <a:noFill/>
+                        <a:ln w="6350">
+                          <a:noFill/>
+                        </a:ln>
+                      </wps:spPr>
+                      <wps:style>
+                        <a:lnRef idx="0">
+                          <a:schemeClr val="accent1"/>
+                        </a:lnRef>
+                        <a:fillRef idx="0">
+                          <a:schemeClr val="accent1"/>
+                        </a:fillRef>
+                        <a:effectRef idx="0">
+                          <a:schemeClr val="accent1"/>
+                        </a:effectRef>
+                        <a:fontRef idx="minor">
+                          <a:schemeClr val="dk1"/>
+                        </a:fontRef>
+                      </wps:style>
+                      <wps:txbx>
+                        <w:txbxContent>
+                          <w:p>
+                            <w:pPr>
+                              <w:rPr>
+                                <w:rFonts w:hint="default"/>
+                                <w:color w:val="FF0000"/>
+                                <w:lang w:val="fr-FR"/>
+                              </w:rPr>
+                            </w:pPr>
+                            <w:r>
+                              <w:rPr>
+                                <w:rFonts w:hint="default"/>
+                                <w:color w:val="FF0000"/>
+                                <w:lang w:val="fr-FR"/>
+                              </w:rPr>
+                              <w:t>2</w:t>
+                            </w:r>
+                          </w:p>
+                        </w:txbxContent>
+                      </wps:txbx>
+                      <wps:bodyPr rot="0" spcFirstLastPara="0" vertOverflow="overflow" horzOverflow="overflow" vert="horz" wrap="square" lIns="91440" tIns="45720" rIns="91440" bIns="45720" numCol="1" spcCol="0" rtlCol="0" fromWordArt="0" anchor="t" anchorCtr="0" forceAA="0" compatLnSpc="1">
+                        <a:noAutofit/>
+                      </wps:bodyPr>
+                    </wps:wsp>
+                  </a:graphicData>
+                </a:graphic>
+              </wp:anchor>
+            </w:drawing>
+          </mc:Choice>
+          <mc:Fallback>
+            <w:pict>
+              <v:shape id="_x0000_s1026" o:spid="_x0000_s1026" o:spt="202" type="#_x0000_t202" style="position:absolute;left:0pt;margin-left:311.55pt;margin-top:29pt;height:20.05pt;width:21.1pt;z-index:251670528;mso-width-relative:page;mso-height-relative:page;" filled="f" stroked="f" coordsize="21600,21600" o:gfxdata="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">
+                <v:fill on="f" focussize="0,0"/>
+                <v:stroke on="f" weight="0.5pt"/>
+                <v:imagedata o:title=""/>
+                <o:lock v:ext="edit" aspectratio="f"/>
+                <v:textbox>
+                  <w:txbxContent>
+                    <w:p>
+                      <w:pPr>
+                        <w:rPr>
+                          <w:rFonts w:hint="default"/>
+                          <w:color w:val="FF0000"/>
+                          <w:lang w:val="fr-FR"/>
+                        </w:rPr>
+                      </w:pPr>
+                      <w:r>
+                        <w:rPr>
+                          <w:rFonts w:hint="default"/>
+                          <w:color w:val="FF0000"/>
+                          <w:lang w:val="fr-FR"/>
+                        </w:rPr>
+                        <w:t>2</w:t>
+                      </w:r>
+                    </w:p>
+                  </w:txbxContent>
+                </v:textbox>
+              </v:shape>
+            </w:pict>
+          </mc:Fallback>
+        </mc:AlternateContent>
+      </w:r>
+      <w:r>
+        <w:rPr>
+          <w:sz w:val="24"/>
+        </w:rPr>
+        <mc:AlternateContent>
+          <mc:Choice Requires="wps">
+            <w:drawing>
+              <wp:anchor distT="0" distB="0" distL="114300" distR="114300" simplePos="0" relativeHeight="251669504" behindDoc="0" locked="0" layoutInCell="1" allowOverlap="1">
+                <wp:simplePos x="0" y="0"/>
+                <wp:positionH relativeFrom="column">
+                  <wp:posOffset>3657600</wp:posOffset>
+                </wp:positionH>
+                <wp:positionV relativeFrom="paragraph">
+                  <wp:posOffset>768985</wp:posOffset>
+                </wp:positionV>
+                <wp:extent cx="267970" cy="254635"/>
+                <wp:effectExtent l="0" t="0" r="0" b="0"/>
+                <wp:wrapNone/>
+                <wp:docPr id="16" name="Text Box 16"/>
+                <wp:cNvGraphicFramePr/>
+                <a:graphic xmlns:a="http://schemas.openxmlformats.org/drawingml/2006/main">
+                  <a:graphicData uri="http://schemas.microsoft.com/office/word/2010/wordprocessingShape">
+                    <wps:wsp>
+                      <wps:cNvSpPr txBox="1"/>
+                      <wps:spPr>
+                        <a:xfrm>
+                          <a:off x="0" y="0"/>
+                          <a:ext cx="267970" cy="254635"/>
+                        </a:xfrm>
+                        <a:prstGeom prst="rect">
+                          <a:avLst/>
+                        </a:prstGeom>
+                        <a:noFill/>
+                        <a:ln w="6350">
+                          <a:noFill/>
+                        </a:ln>
+                      </wps:spPr>
+                      <wps:style>
+                        <a:lnRef idx="0">
+                          <a:schemeClr val="accent1"/>
+                        </a:lnRef>
+                        <a:fillRef idx="0">
+                          <a:schemeClr val="accent1"/>
+                        </a:fillRef>
+                        <a:effectRef idx="0">
+                          <a:schemeClr val="accent1"/>
+                        </a:effectRef>
+                        <a:fontRef idx="minor">
+                          <a:schemeClr val="dk1"/>
+                        </a:fontRef>
+                      </wps:style>
+                      <wps:txbx>
+                        <w:txbxContent>
+                          <w:p>
+                            <w:pPr>
+                              <w:rPr>
+                                <w:rFonts w:hint="default"/>
+                                <w:color w:val="FF0000"/>
+                                <w:lang w:val="fr-FR"/>
+                              </w:rPr>
+                            </w:pPr>
+                            <w:r>
+                              <w:rPr>
+                                <w:rFonts w:hint="default"/>
+                                <w:color w:val="FF0000"/>
+                                <w:lang w:val="fr-FR"/>
+                              </w:rPr>
+                              <w:t>3</w:t>
+                            </w:r>
+                          </w:p>
+                        </w:txbxContent>
+                      </wps:txbx>
+                      <wps:bodyPr rot="0" spcFirstLastPara="0" vertOverflow="overflow" horzOverflow="overflow" vert="horz" wrap="square" lIns="91440" tIns="45720" rIns="91440" bIns="45720" numCol="1" spcCol="0" rtlCol="0" fromWordArt="0" anchor="t" anchorCtr="0" forceAA="0" compatLnSpc="1">
+                        <a:noAutofit/>
+                      </wps:bodyPr>
+                    </wps:wsp>
+                  </a:graphicData>
+                </a:graphic>
+              </wp:anchor>
+            </w:drawing>
+          </mc:Choice>
+          <mc:Fallback>
+            <w:pict>
+              <v:shape id="_x0000_s1026" o:spid="_x0000_s1026" o:spt="202" type="#_x0000_t202" style="position:absolute;left:0pt;margin-left:288pt;margin-top:60.55pt;height:20.05pt;width:21.1pt;z-index:251669504;mso-width-relative:page;mso-height-relative:page;" filled="f" stroked="f" coordsize="21600,21600" o:gfxdata="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">
+                <v:fill on="f" focussize="0,0"/>
+                <v:stroke on="f" weight="0.5pt"/>
+                <v:imagedata o:title=""/>
+                <o:lock v:ext="edit" aspectratio="f"/>
+                <v:textbox>
+                  <w:txbxContent>
+                    <w:p>
+                      <w:pPr>
+                        <w:rPr>
+                          <w:rFonts w:hint="default"/>
+                          <w:color w:val="FF0000"/>
+                          <w:lang w:val="fr-FR"/>
+                        </w:rPr>
+                      </w:pPr>
+                      <w:r>
+                        <w:rPr>
+                          <w:rFonts w:hint="default"/>
+                          <w:color w:val="FF0000"/>
+                          <w:lang w:val="fr-FR"/>
+                        </w:rPr>
+                        <w:t>3</w:t>
+                      </w:r>
+                    </w:p>
+                  </w:txbxContent>
+                </v:textbox>
+              </v:shape>
+            </w:pict>
+          </mc:Fallback>
+        </mc:AlternateContent>
+      </w:r>
+      <w:r>
+        <w:rPr>
+          <w:sz w:val="24"/>
+        </w:rPr>
+        <mc:AlternateContent>
+          <mc:Choice Requires="wps">
+            <w:drawing>
+              <wp:anchor distT="0" distB="0" distL="114300" distR="114300" simplePos="0" relativeHeight="251668480" behindDoc="0" locked="0" layoutInCell="1" allowOverlap="1">
+                <wp:simplePos x="0" y="0"/>
+                <wp:positionH relativeFrom="column">
+                  <wp:posOffset>722630</wp:posOffset>
+                </wp:positionH>
+                <wp:positionV relativeFrom="paragraph">
+                  <wp:posOffset>610235</wp:posOffset>
+                </wp:positionV>
+                <wp:extent cx="267970" cy="254635"/>
+                <wp:effectExtent l="0" t="0" r="0" b="0"/>
+                <wp:wrapNone/>
+                <wp:docPr id="15" name="Text Box 15"/>
+                <wp:cNvGraphicFramePr/>
+                <a:graphic xmlns:a="http://schemas.openxmlformats.org/drawingml/2006/main">
+                  <a:graphicData uri="http://schemas.microsoft.com/office/word/2010/wordprocessingShape">
+                    <wps:wsp>
+                      <wps:cNvSpPr txBox="1"/>
+                      <wps:spPr>
+                        <a:xfrm>
+                          <a:off x="2321560" y="4677410"/>
+                          <a:ext cx="267970" cy="254635"/>
+                        </a:xfrm>
+                        <a:prstGeom prst="rect">
+                          <a:avLst/>
+                        </a:prstGeom>
+                        <a:noFill/>
+                        <a:ln w="6350">
+                          <a:noFill/>
+                        </a:ln>
+                        <a:extLst>
+                          <a:ext uri="{909E8E84-426E-40DD-AFC4-6F175D3DCCD1}">
+                            <a14:hiddenFill xmlns:a14="http://schemas.microsoft.com/office/drawing/2010/main">
+                              <a:solidFill>
+                                <a:schemeClr val="lt1"/>
+                              </a:solidFill>
+                            </a14:hiddenFill>
+                          </a:ext>
+                        </a:extLst>
+                      </wps:spPr>
+                      <wps:style>
+                        <a:lnRef idx="0">
+                          <a:schemeClr val="accent1"/>
+                        </a:lnRef>
+                        <a:fillRef idx="0">
+                          <a:schemeClr val="accent1"/>
+                        </a:fillRef>
+                        <a:effectRef idx="0">
+                          <a:schemeClr val="accent1"/>
+                        </a:effectRef>
+                        <a:fontRef idx="minor">
+                          <a:schemeClr val="dk1"/>
+                        </a:fontRef>
+                      </wps:style>
+                      <wps:txbx>
+                        <w:txbxContent>
+                          <w:p>
+                            <w:pPr>
+                              <w:rPr>
+                                <w:rFonts w:hint="default"/>
+                                <w:color w:val="FF0000"/>
+                                <w:lang w:val="fr-FR"/>
+                              </w:rPr>
+                            </w:pPr>
+                            <w:r>
+                              <w:rPr>
+                                <w:rFonts w:hint="default"/>
+                                <w:color w:val="FF0000"/>
+                                <w:lang w:val="fr-FR"/>
+                              </w:rPr>
+                              <w:t>1</w:t>
+                            </w:r>
+                          </w:p>
+                        </w:txbxContent>
+                      </wps:txbx>
+                      <wps:bodyPr rot="0" spcFirstLastPara="0" vertOverflow="overflow" horzOverflow="overflow" vert="horz" wrap="square" lIns="91440" tIns="45720" rIns="91440" bIns="45720" numCol="1" spcCol="0" rtlCol="0" fromWordArt="0" anchor="t" anchorCtr="0" forceAA="0" compatLnSpc="1">
+                        <a:noAutofit/>
+                      </wps:bodyPr>
+                    </wps:wsp>
+                  </a:graphicData>
+                </a:graphic>
+              </wp:anchor>
+            </w:drawing>
+          </mc:Choice>
+          <mc:Fallback>
+            <w:pict>
+              <v:shape id="_x0000_s1026" o:spid="_x0000_s1026" o:spt="202" type="#_x0000_t202" style="position:absolute;left:0pt;margin-left:56.9pt;margin-top:48.05pt;height:20.05pt;width:21.1pt;z-index:251668480;mso-width-relative:page;mso-height-relative:page;" filled="f" stroked="f" coordsize="21600,21600" o:gfxdata="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">
+                <v:fill on="f" focussize="0,0"/>
+                <v:stroke on="f" weight="0.5pt"/>
+                <v:imagedata o:title=""/>
+                <o:lock v:ext="edit" aspectratio="f"/>
+                <v:textbox>
+                  <w:txbxContent>
+                    <w:p>
+                      <w:pPr>
+                        <w:rPr>
+                          <w:rFonts w:hint="default"/>
+                          <w:color w:val="FF0000"/>
+                          <w:lang w:val="fr-FR"/>
+                        </w:rPr>
+                      </w:pPr>
+                      <w:r>
+                        <w:rPr>
+                          <w:rFonts w:hint="default"/>
+                          <w:color w:val="FF0000"/>
+                          <w:lang w:val="fr-FR"/>
+                        </w:rPr>
+                        <w:t>1</w:t>
+                      </w:r>
+                    </w:p>
+                  </w:txbxContent>
+                </v:textbox>
+              </v:shape>
+            </w:pict>
+          </mc:Fallback>
+        </mc:AlternateContent>
+      </w:r>
+      <w:r>
+        <w:rPr>
+          <w:sz w:val="24"/>
+        </w:rPr>
+        <mc:AlternateContent>
+          <mc:Choice Requires="wps">
+            <w:drawing>
+              <wp:anchor distT="0" distB="0" distL="114300" distR="114300" simplePos="0" relativeHeight="251667456" behindDoc="0" locked="0" layoutInCell="1" allowOverlap="1">
+                <wp:simplePos x="0" y="0"/>
+                <wp:positionH relativeFrom="column">
+                  <wp:posOffset>1551940</wp:posOffset>
+                </wp:positionH>
+                <wp:positionV relativeFrom="paragraph">
+                  <wp:posOffset>1847215</wp:posOffset>
+                </wp:positionV>
+                <wp:extent cx="3676650" cy="1104900"/>
+                <wp:effectExtent l="6350" t="6350" r="12700" b="12700"/>
+                <wp:wrapNone/>
+                <wp:docPr id="14" name="Rectangles 14"/>
+                <wp:cNvGraphicFramePr/>
+                <a:graphic xmlns:a="http://schemas.openxmlformats.org/drawingml/2006/main">
+                  <a:graphicData uri="http://schemas.microsoft.com/office/word/2010/wordprocessingShape">
+                    <wps:wsp>
+                      <wps:cNvSpPr/>
+                      <wps:spPr>
+                        <a:xfrm>
+                          <a:off x="0" y="0"/>
+                          <a:ext cx="3676650" cy="1104900"/>
+                        </a:xfrm>
+                        <a:prstGeom prst="rect">
+                          <a:avLst/>
+                        </a:prstGeom>
+                        <a:noFill/>
+                        <a:ln>
+                          <a:solidFill>
+                            <a:srgbClr val="FF0000"/>
+                          </a:solidFill>
+                        </a:ln>
+                      </wps:spPr>
+                      <wps:style>
+                        <a:lnRef idx="2">
+                          <a:schemeClr val="accent1">
+                            <a:shade val="50000"/>
+                          </a:schemeClr>
+                        </a:lnRef>
+                        <a:fillRef idx="1">
+                          <a:schemeClr val="accent1"/>
+                        </a:fillRef>
+                        <a:effectRef idx="0">
+                          <a:schemeClr val="accent1"/>
+                        </a:effectRef>
+                        <a:fontRef idx="minor">
+                          <a:schemeClr val="lt1"/>
+                        </a:fontRef>
+                      </wps:style>
+                      <wps:bodyPr rot="0" spcFirstLastPara="0" vertOverflow="overflow" horzOverflow="overflow" vert="horz" wrap="square" lIns="91440" tIns="45720" rIns="91440" bIns="45720" numCol="1" spcCol="0" rtlCol="0" fromWordArt="0" anchor="ctr" anchorCtr="0" forceAA="0" compatLnSpc="1">
+                        <a:noAutofit/>
+                      </wps:bodyPr>
+                    </wps:wsp>
+                  </a:graphicData>
+                </a:graphic>
+              </wp:anchor>
+            </w:drawing>
+          </mc:Choice>
+          <mc:Fallback>
+            <w:pict>
+              <v:rect id="_x0000_s1026" o:spid="_x0000_s1026" o:spt="1" style="position:absolute;left:0pt;margin-left:122.2pt;margin-top:145.45pt;height:87pt;width:289.5pt;z-index:251667456;v-text-anchor:middle;mso-width-relative:page;mso-height-relative:page;" filled="f" stroked="t" coordsize="21600,21600" o:gfxdata="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">
+                <v:fill on="f" focussize="0,0"/>
+                <v:stroke weight="1pt" color="#FF0000 [3204]" miterlimit="8" joinstyle="miter"/>
+                <v:imagedata o:title=""/>
+                <o:lock v:ext="edit" aspectratio="f"/>
+              </v:rect>
+            </w:pict>
+          </mc:Fallback>
+        </mc:AlternateContent>
+      </w:r>
+      <w:r>
+        <w:rPr>
+          <w:sz w:val="24"/>
+        </w:rPr>
+        <mc:AlternateContent>
+          <mc:Choice Requires="wps">
+            <w:drawing>
+              <wp:anchor distT="0" distB="0" distL="114300" distR="114300" simplePos="0" relativeHeight="251666432" behindDoc="0" locked="0" layoutInCell="1" allowOverlap="1">
+                <wp:simplePos x="0" y="0"/>
+                <wp:positionH relativeFrom="column">
+                  <wp:posOffset>1545590</wp:posOffset>
+                </wp:positionH>
+                <wp:positionV relativeFrom="paragraph">
+                  <wp:posOffset>1044575</wp:posOffset>
+                </wp:positionV>
+                <wp:extent cx="2316480" cy="166370"/>
+                <wp:effectExtent l="6350" t="6350" r="20320" b="17780"/>
+                <wp:wrapNone/>
+                <wp:docPr id="13" name="Rectangles 13"/>
+                <wp:cNvGraphicFramePr/>
+                <a:graphic xmlns:a="http://schemas.openxmlformats.org/drawingml/2006/main">
+                  <a:graphicData uri="http://schemas.microsoft.com/office/word/2010/wordprocessingShape">
+                    <wps:wsp>
+                      <wps:cNvSpPr/>
+                      <wps:spPr>
+                        <a:xfrm>
+                          <a:off x="0" y="0"/>
+                          <a:ext cx="2316480" cy="166370"/>
+                        </a:xfrm>
+                        <a:prstGeom prst="rect">
+                          <a:avLst/>
+                        </a:prstGeom>
+                        <a:noFill/>
+                        <a:ln>
+                          <a:solidFill>
+                            <a:srgbClr val="FF0000"/>
+                          </a:solidFill>
+                        </a:ln>
+                      </wps:spPr>
+                      <wps:style>
+                        <a:lnRef idx="2">
+                          <a:schemeClr val="accent1">
+                            <a:shade val="50000"/>
+                          </a:schemeClr>
+                        </a:lnRef>
+                        <a:fillRef idx="1">
+                          <a:schemeClr val="accent1"/>
+                        </a:fillRef>
+                        <a:effectRef idx="0">
+                          <a:schemeClr val="accent1"/>
+                        </a:effectRef>
+                        <a:fontRef idx="minor">
+                          <a:schemeClr val="lt1"/>
+                        </a:fontRef>
+                      </wps:style>
+                      <wps:bodyPr rot="0" spcFirstLastPara="0" vertOverflow="overflow" horzOverflow="overflow" vert="horz" wrap="square" lIns="91440" tIns="45720" rIns="91440" bIns="45720" numCol="1" spcCol="0" rtlCol="0" fromWordArt="0" anchor="ctr" anchorCtr="0" forceAA="0" compatLnSpc="1">
+                        <a:noAutofit/>
+                      </wps:bodyPr>
+                    </wps:wsp>
+                  </a:graphicData>
+                </a:graphic>
+              </wp:anchor>
+            </w:drawing>
+          </mc:Choice>
+          <mc:Fallback>
+            <w:pict>
+              <v:rect id="_x0000_s1026" o:spid="_x0000_s1026" o:spt="1" style="position:absolute;left:0pt;margin-left:121.7pt;margin-top:82.25pt;height:13.1pt;width:182.4pt;z-index:251666432;v-text-anchor:middle;mso-width-relative:page;mso-height-relative:page;" filled="f" stroked="t" coordsize="21600,21600" o:gfxdata="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">
+                <v:fill on="f" focussize="0,0"/>
+                <v:stroke weight="1pt" color="#FF0000 [3204]" miterlimit="8" joinstyle="miter"/>
+                <v:imagedata o:title=""/>
+                <o:lock v:ext="edit" aspectratio="f"/>
+              </v:rect>
+            </w:pict>
+          </mc:Fallback>
+        </mc:AlternateContent>
+      </w:r>
+      <w:r>
+        <w:rPr>
+          <w:sz w:val="24"/>
+        </w:rPr>
+        <mc:AlternateContent>
+          <mc:Choice Requires="wps">
+            <w:drawing>
+              <wp:anchor distT="0" distB="0" distL="114300" distR="114300" simplePos="0" relativeHeight="251665408" behindDoc="0" locked="0" layoutInCell="1" allowOverlap="1">
+                <wp:simplePos x="0" y="0"/>
+                <wp:positionH relativeFrom="column">
+                  <wp:posOffset>1552575</wp:posOffset>
+                </wp:positionH>
+                <wp:positionV relativeFrom="paragraph">
+                  <wp:posOffset>786130</wp:posOffset>
+                </wp:positionV>
+                <wp:extent cx="3527425" cy="227330"/>
+                <wp:effectExtent l="6350" t="6350" r="9525" b="13970"/>
+                <wp:wrapNone/>
+                <wp:docPr id="12" name="Rectangles 12"/>
+                <wp:cNvGraphicFramePr/>
+                <a:graphic xmlns:a="http://schemas.openxmlformats.org/drawingml/2006/main">
+                  <a:graphicData uri="http://schemas.microsoft.com/office/word/2010/wordprocessingShape">
+                    <wps:wsp>
+                      <wps:cNvSpPr/>
+                      <wps:spPr>
+                        <a:xfrm>
+                          <a:off x="0" y="0"/>
+                          <a:ext cx="3527425" cy="227330"/>
+                        </a:xfrm>
+                        <a:prstGeom prst="rect">
+                          <a:avLst/>
+                        </a:prstGeom>
+                        <a:noFill/>
+                        <a:ln>
+                          <a:solidFill>
+                            <a:srgbClr val="FF0000"/>
+                          </a:solidFill>
+                        </a:ln>
+                      </wps:spPr>
+                      <wps:style>
+                        <a:lnRef idx="2">
+                          <a:schemeClr val="accent1">
+                            <a:shade val="50000"/>
+                          </a:schemeClr>
+                        </a:lnRef>
+                        <a:fillRef idx="1">
+                          <a:schemeClr val="accent1"/>
+                        </a:fillRef>
+                        <a:effectRef idx="0">
+                          <a:schemeClr val="accent1"/>
+                        </a:effectRef>
+                        <a:fontRef idx="minor">
+                          <a:schemeClr val="lt1"/>
+                        </a:fontRef>
+                      </wps:style>
+                      <wps:bodyPr rot="0" spcFirstLastPara="0" vertOverflow="overflow" horzOverflow="overflow" vert="horz" wrap="square" lIns="91440" tIns="45720" rIns="91440" bIns="45720" numCol="1" spcCol="0" rtlCol="0" fromWordArt="0" anchor="ctr" anchorCtr="0" forceAA="0" compatLnSpc="1">
+                        <a:noAutofit/>
+                      </wps:bodyPr>
+                    </wps:wsp>
+                  </a:graphicData>
+                </a:graphic>
+              </wp:anchor>
+            </w:drawing>
+          </mc:Choice>
+          <mc:Fallback>
+            <w:pict>
+              <v:rect id="_x0000_s1026" o:spid="_x0000_s1026" o:spt="1" style="position:absolute;left:0pt;margin-left:122.25pt;margin-top:61.9pt;height:17.9pt;width:277.75pt;z-index:251665408;v-text-anchor:middle;mso-width-relative:page;mso-height-relative:page;" filled="f" stroked="t" coordsize="21600,21600" o:gfxdata="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">
+                <v:fill on="f" focussize="0,0"/>
+                <v:stroke weight="1pt" color="#FF0000 [3204]" miterlimit="8" joinstyle="miter"/>
+                <v:imagedata o:title=""/>
+                <o:lock v:ext="edit" aspectratio="f"/>
+              </v:rect>
+            </w:pict>
+          </mc:Fallback>
+        </mc:AlternateContent>
+      </w:r>
+      <w:r>
+        <w:rPr>
+          <w:sz w:val="24"/>
+        </w:rPr>
+        <mc:AlternateContent>
+          <mc:Choice Requires="wps">
+            <w:drawing>
+              <wp:anchor distT="0" distB="0" distL="114300" distR="114300" simplePos="0" relativeHeight="251663360" behindDoc="0" locked="0" layoutInCell="1" allowOverlap="1">
+                <wp:simplePos x="0" y="0"/>
+                <wp:positionH relativeFrom="column">
+                  <wp:posOffset>16510</wp:posOffset>
+                </wp:positionH>
+                <wp:positionV relativeFrom="paragraph">
+                  <wp:posOffset>555625</wp:posOffset>
+                </wp:positionV>
+                <wp:extent cx="1492885" cy="2418715"/>
+                <wp:effectExtent l="6350" t="6350" r="24765" b="13335"/>
+                <wp:wrapNone/>
+                <wp:docPr id="10" name="Rectangles 10"/>
+                <wp:cNvGraphicFramePr/>
+                <a:graphic xmlns:a="http://schemas.openxmlformats.org/drawingml/2006/main">
+                  <a:graphicData uri="http://schemas.microsoft.com/office/word/2010/wordprocessingShape">
+                    <wps:wsp>
+                      <wps:cNvSpPr/>
+                      <wps:spPr>
+                        <a:xfrm>
+                          <a:off x="0" y="0"/>
+                          <a:ext cx="1492885" cy="2418715"/>
+                        </a:xfrm>
+                        <a:prstGeom prst="rect">
+                          <a:avLst/>
+                        </a:prstGeom>
+                        <a:noFill/>
+                        <a:ln>
+                          <a:solidFill>
+                            <a:srgbClr val="FF0000"/>
+                          </a:solidFill>
+                        </a:ln>
+                      </wps:spPr>
+                      <wps:style>
+                        <a:lnRef idx="2">
+                          <a:schemeClr val="accent1">
+                            <a:shade val="50000"/>
+                          </a:schemeClr>
+                        </a:lnRef>
+                        <a:fillRef idx="1">
+                          <a:schemeClr val="accent1"/>
+                        </a:fillRef>
+                        <a:effectRef idx="0">
+                          <a:schemeClr val="accent1"/>
+                        </a:effectRef>
+                        <a:fontRef idx="minor">
+                          <a:schemeClr val="lt1"/>
+                        </a:fontRef>
+                      </wps:style>
+                      <wps:bodyPr rot="0" spcFirstLastPara="0" vertOverflow="overflow" horzOverflow="overflow" vert="horz" wrap="square" lIns="91440" tIns="45720" rIns="91440" bIns="45720" numCol="1" spcCol="0" rtlCol="0" fromWordArt="0" anchor="ctr" anchorCtr="0" forceAA="0" compatLnSpc="1">
+                        <a:noAutofit/>
+                      </wps:bodyPr>
+                    </wps:wsp>
+                  </a:graphicData>
+                </a:graphic>
+              </wp:anchor>
+            </w:drawing>
+          </mc:Choice>
+          <mc:Fallback>
+            <w:pict>
+              <v:rect id="_x0000_s1026" o:spid="_x0000_s1026" o:spt="1" style="position:absolute;left:0pt;margin-left:1.3pt;margin-top:43.75pt;height:190.45pt;width:117.55pt;z-index:251663360;v-text-anchor:middle;mso-width-relative:page;mso-height-relative:page;" filled="f" stroked="t" coordsize="21600,21600" o:gfxdata="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">
+                <v:fill on="f" focussize="0,0"/>
+                <v:stroke weight="1pt" color="#FF0000 [3204]" miterlimit="8" joinstyle="miter"/>
+                <v:imagedata o:title=""/>
+                <o:lock v:ext="edit" aspectratio="f"/>
+              </v:rect>
+            </w:pict>
+          </mc:Fallback>
+        </mc:AlternateContent>
+      </w:r>
+      <w:r>
+        <w:drawing>
+          <wp:inline distT="0" distB="0" distL="114300" distR="114300">
+            <wp:extent cx="5265420" cy="2986405"/>
+            <wp:effectExtent l="0" t="0" r="11430" b="4445"/>
+            <wp:docPr id="9" name="Picture 3"/>
+            <wp:cNvGraphicFramePr>
+              <a:graphicFrameLocks xmlns:a="http://schemas.openxmlformats.org/drawingml/2006/main" noChangeAspect="1"/>
+            </wp:cNvGraphicFramePr>
+            <a:graphic xmlns:a="http://schemas.openxmlformats.org/drawingml/2006/main">
+              <a:graphicData uri="http://schemas.openxmlformats.org/drawingml/2006/picture">
+                <pic:pic xmlns:pic="http://schemas.openxmlformats.org/drawingml/2006/picture">
+                  <pic:nvPicPr>
+                    <pic:cNvPr id="9" name="Picture 3"/>
+                    <pic:cNvPicPr>
+                      <a:picLocks noChangeAspect="1"/>
+                    </pic:cNvPicPr>
+                  </pic:nvPicPr>
+                  <pic:blipFill>
+                    <a:blip r:embed="rId6"/>
+                    <a:stretch>
+                      <a:fillRect/>
+                    </a:stretch>
+                  </pic:blipFill>
+                  <pic:spPr>
+                    <a:xfrm>
+                      <a:off x="0" y="0"/>
+                      <a:ext cx="5265420" cy="2986405"/>
+                    </a:xfrm>
+                    <a:prstGeom prst="rect">
+                      <a:avLst/>
+                    </a:prstGeom>
+                    <a:noFill/>
+                    <a:ln>
+                      <a:noFill/>
+                    </a:ln>
+                  </pic:spPr>
+                </pic:pic>
+              </a:graphicData>
+            </a:graphic>
+          </wp:inline>
+        </w:drawing>
+      </w:r>
+    </w:p>
+    <w:p>
+      <w:pPr>
+        <w:numPr>
+          <w:ilvl w:val="0"/>
+          <w:numId w:val="26"/>
+        </w:numPr>
+        <w:bidi w:val="0"/>
+        <w:rPr>
+          <w:rFonts w:hint="default"/>
+          <w:lang w:val="fr-FR"/>
+        </w:rPr>
+      </w:pPr>
+      <w:r>
+        <w:rPr>
+          <w:rFonts w:hint="default"/>
+          <w:b/>
+          <w:bCs/>
+          <w:color w:val="FF0000"/>
+          <w:lang w:val="fr-FR"/>
+        </w:rPr>
+        <w:t>Historique</w:t>
+      </w:r>
+      <w:r>
+        <w:rPr>
+          <w:rFonts w:hint="default"/>
+          <w:lang w:val="fr-FR"/>
+        </w:rPr>
+        <w:t xml:space="preserve"> : cet section permet de consulter l’historique des requêtes émises. Chaque fois qu’une requête est envoyée, elle est conservée dans cette section (les headers et les données envoyées dans la requêtes).</w:t>
+      </w:r>
+    </w:p>
+    <w:p>
+      <w:pPr>
+        <w:numPr>
+          <w:ilvl w:val="0"/>
+          <w:numId w:val="26"/>
+        </w:numPr>
+        <w:bidi w:val="0"/>
+        <w:rPr>
+          <w:rFonts w:hint="default"/>
+          <w:lang w:val="fr-FR"/>
+        </w:rPr>
+      </w:pPr>
+      <w:r>
+        <w:rPr>
+          <w:rFonts w:hint="default"/>
+          <w:b/>
+          <w:bCs/>
+          <w:color w:val="FF0000"/>
+          <w:lang w:val="fr-FR"/>
+        </w:rPr>
+        <w:t>Onglet</w:t>
+      </w:r>
+      <w:r>
+        <w:rPr>
+          <w:rFonts w:hint="default"/>
+          <w:lang w:val="fr-FR"/>
+        </w:rPr>
+        <w:t xml:space="preserve"> : on peut avoir à préparer plusieurs requêtes pour tester une API, on peut créer une requête dans chaque onglet.</w:t>
+      </w:r>
+    </w:p>
+    <w:p>
+      <w:pPr>
+        <w:numPr>
+          <w:ilvl w:val="0"/>
+          <w:numId w:val="26"/>
+        </w:numPr>
+        <w:bidi w:val="0"/>
+        <w:rPr>
+          <w:rFonts w:hint="default"/>
+          <w:lang w:val="fr-FR"/>
+        </w:rPr>
+      </w:pPr>
+      <w:r>
+        <w:rPr>
+          <w:rFonts w:hint="default"/>
+          <w:b/>
+          <w:bCs/>
+          <w:color w:val="FF0000"/>
+          <w:lang w:val="fr-FR"/>
+        </w:rPr>
+        <w:t>Zone de requête</w:t>
+      </w:r>
+      <w:r>
+        <w:rPr>
+          <w:rFonts w:hint="default"/>
+          <w:lang w:val="fr-FR"/>
+        </w:rPr>
+        <w:t xml:space="preserve"> : Ici on choisit la méthode (GET, POST, etc.) et on saisit l’url de la cible.</w:t>
+      </w:r>
+    </w:p>
+    <w:p>
+      <w:pPr>
+        <w:numPr>
+          <w:ilvl w:val="0"/>
+          <w:numId w:val="26"/>
+        </w:numPr>
+        <w:bidi w:val="0"/>
+        <w:rPr>
+          <w:rFonts w:hint="default"/>
+          <w:lang w:val="fr-FR"/>
+        </w:rPr>
+      </w:pPr>
+      <w:r>
+        <w:rPr>
+          <w:rFonts w:hint="default"/>
+          <w:b/>
+          <w:bCs/>
+          <w:color w:val="FF0000"/>
+          <w:lang w:val="fr-FR"/>
+        </w:rPr>
+        <w:t>Paramètres de la requête (headers et contenus)</w:t>
+      </w:r>
+      <w:r>
+        <w:rPr>
+          <w:rFonts w:hint="default"/>
+          <w:lang w:val="fr-FR"/>
+        </w:rPr>
+        <w:t xml:space="preserve"> : On est capable ici d’ajouter des Headers (Authorisation, etc) mais aussi des données dans la section Body.</w:t>
+      </w:r>
+    </w:p>
+    <w:p>
+      <w:pPr>
+        <w:numPr>
+          <w:ilvl w:val="0"/>
+          <w:numId w:val="26"/>
+        </w:numPr>
+        <w:bidi w:val="0"/>
+        <w:rPr>
+          <w:rFonts w:hint="default"/>
+          <w:lang w:val="fr-FR"/>
+        </w:rPr>
+      </w:pPr>
+      <w:r>
+        <w:rPr>
+          <w:rFonts w:hint="default"/>
+          <w:b/>
+          <w:bCs/>
+          <w:color w:val="FF0000"/>
+          <w:lang w:val="fr-FR"/>
+        </w:rPr>
+        <w:t>Zone de réponse</w:t>
+      </w:r>
+      <w:r>
+        <w:rPr>
+          <w:rFonts w:hint="default"/>
+          <w:lang w:val="fr-FR"/>
+        </w:rPr>
+        <w:t xml:space="preserve"> : Ici l’outil affiche la réponse qu’il reçoit du serveur, avec notamment le code réponse.</w:t>
+      </w:r>
+    </w:p>
+    <w:p>
+      <w:pPr>
+        <w:numPr>
+          <w:numId w:val="0"/>
+        </w:numPr>
+        <w:bidi w:val="0"/>
+        <w:ind w:leftChars="0"/>
+        <w:rPr>
+          <w:rFonts w:hint="default"/>
+          <w:lang w:val="fr-FR"/>
+        </w:rPr>
+      </w:pPr>
+    </w:p>
+    <w:p>
+      <w:pPr>
+        <w:numPr>
+          <w:ilvl w:val="0"/>
+          <w:numId w:val="27"/>
+        </w:numPr>
+        <w:bidi w:val="0"/>
+        <w:rPr>
+          <w:rFonts w:hint="default"/>
+          <w:lang w:val="fr-FR"/>
+        </w:rPr>
+      </w:pPr>
+      <w:r>
+        <w:rPr>
+          <w:rFonts w:hint="default"/>
+          <w:b/>
+          <w:bCs/>
+          <w:lang w:val="fr-FR"/>
+        </w:rPr>
+        <w:t>Exemple méthode GET</w:t>
+      </w:r>
+    </w:p>
+    <w:p>
+      <w:pPr>
+        <w:numPr>
+          <w:numId w:val="0"/>
+        </w:numPr>
+        <w:bidi w:val="0"/>
+        <w:ind w:leftChars="0"/>
+        <w:rPr>
+          <w:rFonts w:hint="default"/>
+          <w:b w:val="0"/>
+          <w:bCs w:val="0"/>
+          <w:lang w:val="fr-FR"/>
+        </w:rPr>
+      </w:pPr>
+      <w:r>
+        <w:rPr>
+          <w:rFonts w:hint="default"/>
+          <w:b w:val="0"/>
+          <w:bCs w:val="0"/>
+          <w:lang w:val="fr-FR"/>
+        </w:rPr>
+        <w:t>Ici le test consiste à lire la liste des utilisateurs enregistrés.</w:t>
+      </w:r>
+    </w:p>
+    <w:p>
+      <w:pPr>
+        <w:numPr>
+          <w:numId w:val="0"/>
+        </w:numPr>
+        <w:bidi w:val="0"/>
+        <w:ind w:leftChars="0"/>
+        <w:rPr>
+          <w:rFonts w:hint="default"/>
+          <w:b w:val="0"/>
+          <w:bCs w:val="0"/>
+          <w:lang w:val="fr-FR"/>
+        </w:rPr>
+      </w:pPr>
+      <w:r>
+        <w:drawing>
+          <wp:inline distT="0" distB="0" distL="114300" distR="114300">
+            <wp:extent cx="5273675" cy="3446145"/>
+            <wp:effectExtent l="0" t="0" r="3175" b="1905"/>
+            <wp:docPr id="20" name="Picture 4"/>
+            <wp:cNvGraphicFramePr>
+              <a:graphicFrameLocks xmlns:a="http://schemas.openxmlformats.org/drawingml/2006/main" noChangeAspect="1"/>
+            </wp:cNvGraphicFramePr>
+            <a:graphic xmlns:a="http://schemas.openxmlformats.org/drawingml/2006/main">
+              <a:graphicData uri="http://schemas.openxmlformats.org/drawingml/2006/picture">
+                <pic:pic xmlns:pic="http://schemas.openxmlformats.org/drawingml/2006/picture">
+                  <pic:nvPicPr>
+                    <pic:cNvPr id="20" name="Picture 4"/>
+                    <pic:cNvPicPr>
+                      <a:picLocks noChangeAspect="1"/>
+                    </pic:cNvPicPr>
+                  </pic:nvPicPr>
+                  <pic:blipFill>
+                    <a:blip r:embed="rId7"/>
+                    <a:stretch>
+                      <a:fillRect/>
+                    </a:stretch>
+                  </pic:blipFill>
+                  <pic:spPr>
+                    <a:xfrm>
+                      <a:off x="0" y="0"/>
+                      <a:ext cx="5273675" cy="3446145"/>
+                    </a:xfrm>
+                    <a:prstGeom prst="rect">
+                      <a:avLst/>
+                    </a:prstGeom>
+                    <a:noFill/>
+                    <a:ln>
+                      <a:noFill/>
+                    </a:ln>
+                  </pic:spPr>
+                </pic:pic>
+              </a:graphicData>
+            </a:graphic>
+          </wp:inline>
+        </w:drawing>
+      </w:r>
+    </w:p>
+    <w:p>
+      <w:pPr>
+        <w:numPr>
+          <w:ilvl w:val="0"/>
+          <w:numId w:val="27"/>
+        </w:numPr>
+        <w:bidi w:val="0"/>
+        <w:rPr>
+          <w:rFonts w:hint="default"/>
+          <w:b/>
+          <w:bCs/>
+          <w:lang w:val="fr-FR"/>
+        </w:rPr>
+      </w:pPr>
+      <w:r>
+        <w:rPr>
+          <w:rFonts w:hint="default"/>
+          <w:b/>
+          <w:bCs/>
+          <w:lang w:val="fr-FR"/>
+        </w:rPr>
+        <w:t>Exemple m</w:t>
+      </w:r>
+      <w:r>
+        <w:rPr>
+          <w:rFonts w:hint="default"/>
+          <w:b/>
+          <w:bCs/>
+          <w:lang w:val="fr-FR"/>
+        </w:rPr>
+        <w:t>éthode POST</w:t>
+      </w:r>
+    </w:p>
+    <w:p>
+      <w:pPr>
+        <w:numPr>
+          <w:numId w:val="0"/>
+        </w:numPr>
+        <w:bidi w:val="0"/>
+        <w:ind w:leftChars="0"/>
+        <w:rPr>
+          <w:rFonts w:hint="default"/>
+          <w:b w:val="0"/>
+          <w:bCs w:val="0"/>
+          <w:lang w:val="fr-FR"/>
+        </w:rPr>
+      </w:pPr>
+      <w:r>
+        <w:rPr>
+          <w:rFonts w:hint="default"/>
+          <w:b w:val="0"/>
+          <w:bCs w:val="0"/>
+          <w:lang w:val="fr-FR"/>
+        </w:rPr>
+        <w:t>Pour ce test nous soumettons des données de création d’un utilisateur dans le format JSON.</w:t>
+      </w:r>
+    </w:p>
+    <w:p>
+      <w:pPr>
+        <w:numPr>
+          <w:numId w:val="0"/>
+        </w:numPr>
+        <w:bidi w:val="0"/>
+        <w:ind w:leftChars="0"/>
+        <w:rPr>
+          <w:rFonts w:hint="default"/>
+          <w:b w:val="0"/>
+          <w:bCs w:val="0"/>
+          <w:lang w:val="fr-FR"/>
+        </w:rPr>
+      </w:pPr>
+      <w:r>
+        <w:drawing>
+          <wp:inline distT="0" distB="0" distL="114300" distR="114300">
+            <wp:extent cx="5274310" cy="3344545"/>
+            <wp:effectExtent l="0" t="0" r="2540" b="8255"/>
+            <wp:docPr id="21" name="Picture 5"/>
+            <wp:cNvGraphicFramePr>
+              <a:graphicFrameLocks xmlns:a="http://schemas.openxmlformats.org/drawingml/2006/main" noChangeAspect="1"/>
+            </wp:cNvGraphicFramePr>
+            <a:graphic xmlns:a="http://schemas.openxmlformats.org/drawingml/2006/main">
+              <a:graphicData uri="http://schemas.openxmlformats.org/drawingml/2006/picture">
+                <pic:pic xmlns:pic="http://schemas.openxmlformats.org/drawingml/2006/picture">
+                  <pic:nvPicPr>
+                    <pic:cNvPr id="21" name="Picture 5"/>
+                    <pic:cNvPicPr>
+                      <a:picLocks noChangeAspect="1"/>
+                    </pic:cNvPicPr>
+                  </pic:nvPicPr>
+                  <pic:blipFill>
+                    <a:blip r:embed="rId8"/>
+                    <a:stretch>
+                      <a:fillRect/>
+                    </a:stretch>
+                  </pic:blipFill>
+                  <pic:spPr>
+                    <a:xfrm>
+                      <a:off x="0" y="0"/>
+                      <a:ext cx="5274310" cy="3344545"/>
+                    </a:xfrm>
+                    <a:prstGeom prst="rect">
+                      <a:avLst/>
+                    </a:prstGeom>
+                    <a:noFill/>
+                    <a:ln>
+                      <a:noFill/>
+                    </a:ln>
+                  </pic:spPr>
+                </pic:pic>
+              </a:graphicData>
+            </a:graphic>
+          </wp:inline>
+        </w:drawing>
+      </w:r>
+    </w:p>
+    <w:p>
+      <w:pPr>
+        <w:numPr>
+          <w:ilvl w:val="0"/>
+          <w:numId w:val="27"/>
+        </w:numPr>
+        <w:bidi w:val="0"/>
+        <w:rPr>
+          <w:rFonts w:hint="default"/>
+          <w:b/>
+          <w:bCs/>
+          <w:lang w:val="fr-FR"/>
+        </w:rPr>
+      </w:pPr>
+      <w:r>
+        <w:rPr>
+          <w:rFonts w:hint="default"/>
+          <w:b/>
+          <w:bCs/>
+          <w:lang w:val="fr-FR"/>
+        </w:rPr>
+        <w:t>Tests des codes d’erreur</w:t>
+      </w:r>
+    </w:p>
+    <w:p>
+      <w:pPr>
+        <w:rPr>
+          <w:rFonts w:hint="default"/>
+          <w:lang w:val="fr-FR"/>
+        </w:rPr>
+      </w:pPr>
+      <w:r>
+        <w:rPr>
+          <w:rFonts w:hint="default"/>
+          <w:lang w:val="fr-FR"/>
+        </w:rPr>
+        <w:t>Pour ce test d’erreur nous essayons d’enregistrer des données sans avoir un token d’accès à la plateforme. Dans ce cas nous recevons une erreur 401 d’accès non autorisé.</w:t>
+      </w:r>
+    </w:p>
+    <w:p>
+      <w:pPr>
+        <w:rPr>
+          <w:rFonts w:hint="default"/>
+          <w:lang w:val="fr-FR"/>
+        </w:rPr>
+      </w:pPr>
+      <w:r>
+        <w:drawing>
+          <wp:inline distT="0" distB="0" distL="114300" distR="114300">
+            <wp:extent cx="5274310" cy="3193415"/>
+            <wp:effectExtent l="0" t="0" r="2540" b="6985"/>
+            <wp:docPr id="22" name="Picture 6"/>
+            <wp:cNvGraphicFramePr>
+              <a:graphicFrameLocks xmlns:a="http://schemas.openxmlformats.org/drawingml/2006/main" noChangeAspect="1"/>
+            </wp:cNvGraphicFramePr>
+            <a:graphic xmlns:a="http://schemas.openxmlformats.org/drawingml/2006/main">
+              <a:graphicData uri="http://schemas.openxmlformats.org/drawingml/2006/picture">
+                <pic:pic xmlns:pic="http://schemas.openxmlformats.org/drawingml/2006/picture">
+                  <pic:nvPicPr>
+                    <pic:cNvPr id="22" name="Picture 6"/>
+                    <pic:cNvPicPr>
+                      <a:picLocks noChangeAspect="1"/>
+                    </pic:cNvPicPr>
+                  </pic:nvPicPr>
+                  <pic:blipFill>
+                    <a:blip r:embed="rId9"/>
+                    <a:stretch>
+                      <a:fillRect/>
+                    </a:stretch>
+                  </pic:blipFill>
+                  <pic:spPr>
+                    <a:xfrm>
+                      <a:off x="0" y="0"/>
+                      <a:ext cx="5274310" cy="3193415"/>
+                    </a:xfrm>
+                    <a:prstGeom prst="rect">
+                      <a:avLst/>
+                    </a:prstGeom>
+                    <a:noFill/>
+                    <a:ln>
+                      <a:noFill/>
+                    </a:ln>
+                  </pic:spPr>
+                </pic:pic>
+              </a:graphicData>
+            </a:graphic>
+          </wp:inline>
+        </w:drawing>
+      </w:r>
+    </w:p>
+    <w:p>
+      <w:pPr>
         <w:pStyle w:val="3"/>
         <w:bidi w:val="0"/>
         <w:rPr>
@@ -4005,136 +5365,1023 @@
           <w:lang w:val="fr-FR"/>
         </w:rPr>
       </w:pPr>
-      <w:bookmarkStart w:id="12" w:name="_Toc1949857181"/>
-      <w:r>
-        <w:rPr>
-          <w:rFonts w:hint="default"/>
-          <w:lang w:val="fr-FR"/>
-        </w:rPr>
-        <w:t>Méthode GET</w:t>
+      <w:bookmarkStart w:id="12" w:name="_Toc1923462826"/>
+      <w:r>
+        <w:rPr>
+          <w:rFonts w:hint="default"/>
+          <w:lang w:val="fr-FR"/>
+        </w:rPr>
+        <w:t>L’outil webhook.site</w:t>
       </w:r>
       <w:bookmarkEnd w:id="12"/>
     </w:p>
     <w:p>
       <w:pPr>
-        <w:pStyle w:val="3"/>
+        <w:rPr>
+          <w:rFonts w:hint="default"/>
+          <w:lang w:val="fr-FR"/>
+        </w:rPr>
+      </w:pPr>
+      <w:r>
+        <w:rPr>
+          <w:rFonts w:hint="default"/>
+          <w:lang w:val="fr-FR"/>
+        </w:rPr>
+        <w:t xml:space="preserve">Il s’utilise en ligne, à l’adresse </w:t>
+      </w:r>
+      <w:r>
+        <w:rPr>
+          <w:rFonts w:hint="default"/>
+          <w:lang w:val="fr-FR"/>
+        </w:rPr>
+        <w:fldChar w:fldCharType="begin"/>
+      </w:r>
+      <w:r>
+        <w:rPr>
+          <w:rFonts w:hint="default"/>
+          <w:lang w:val="fr-FR"/>
+        </w:rPr>
+        <w:instrText xml:space="preserve"> HYPERLINK "https://webhook.site/" </w:instrText>
+      </w:r>
+      <w:r>
+        <w:rPr>
+          <w:rFonts w:hint="default"/>
+          <w:lang w:val="fr-FR"/>
+        </w:rPr>
+        <w:fldChar w:fldCharType="separate"/>
+      </w:r>
+      <w:r>
+        <w:rPr>
+          <w:rStyle w:val="51"/>
+          <w:rFonts w:hint="default"/>
+          <w:lang w:val="fr-FR"/>
+        </w:rPr>
+        <w:t>https://webhook.site/</w:t>
+      </w:r>
+      <w:r>
+        <w:rPr>
+          <w:rFonts w:hint="default"/>
+          <w:lang w:val="fr-FR"/>
+        </w:rPr>
+        <w:fldChar w:fldCharType="end"/>
+      </w:r>
+      <w:r>
+        <w:rPr>
+          <w:rFonts w:hint="default"/>
+          <w:lang w:val="fr-FR"/>
+        </w:rPr>
+        <w:t>. Cet outil est particulière utile lorsque qu’on n’est pas capable dire exactement ce qu’on effectue comme requête, notamment si les headers sont bien positionnés et les champs de formulaire correctement remplis et nommés, ou lorsqu’on a une erreur de code 400 relative au format des données.</w:t>
+      </w:r>
+    </w:p>
+    <w:p>
+      <w:pPr>
+        <w:rPr>
+          <w:rFonts w:hint="default"/>
+          <w:lang w:val="fr-FR"/>
+        </w:rPr>
+      </w:pPr>
+    </w:p>
+    <w:p>
+      <w:r>
+        <w:rPr>
+          <w:sz w:val="24"/>
+        </w:rPr>
+        <mc:AlternateContent>
+          <mc:Choice Requires="wps">
+            <w:drawing>
+              <wp:anchor distT="0" distB="0" distL="114300" distR="114300" simplePos="0" relativeHeight="251659264" behindDoc="0" locked="0" layoutInCell="1" allowOverlap="1">
+                <wp:simplePos x="0" y="0"/>
+                <wp:positionH relativeFrom="column">
+                  <wp:posOffset>906780</wp:posOffset>
+                </wp:positionH>
+                <wp:positionV relativeFrom="paragraph">
+                  <wp:posOffset>1147445</wp:posOffset>
+                </wp:positionV>
+                <wp:extent cx="2465705" cy="307975"/>
+                <wp:effectExtent l="6350" t="6350" r="23495" b="9525"/>
+                <wp:wrapNone/>
+                <wp:docPr id="3" name="Rectangles 3"/>
+                <wp:cNvGraphicFramePr/>
+                <a:graphic xmlns:a="http://schemas.openxmlformats.org/drawingml/2006/main">
+                  <a:graphicData uri="http://schemas.microsoft.com/office/word/2010/wordprocessingShape">
+                    <wps:wsp>
+                      <wps:cNvSpPr/>
+                      <wps:spPr>
+                        <a:xfrm>
+                          <a:off x="2049780" y="6626860"/>
+                          <a:ext cx="2465705" cy="307975"/>
+                        </a:xfrm>
+                        <a:prstGeom prst="rect">
+                          <a:avLst/>
+                        </a:prstGeom>
+                        <a:noFill/>
+                        <a:ln>
+                          <a:solidFill>
+                            <a:srgbClr val="FF0000"/>
+                          </a:solidFill>
+                        </a:ln>
+                        <a:extLst>
+                          <a:ext uri="{909E8E84-426E-40DD-AFC4-6F175D3DCCD1}">
+                            <a14:hiddenFill xmlns:a14="http://schemas.microsoft.com/office/drawing/2010/main">
+                              <a:solidFill>
+                                <a:schemeClr val="accent1"/>
+                              </a:solidFill>
+                            </a14:hiddenFill>
+                          </a:ext>
+                        </a:extLst>
+                      </wps:spPr>
+                      <wps:style>
+                        <a:lnRef idx="2">
+                          <a:schemeClr val="accent1">
+                            <a:shade val="50000"/>
+                          </a:schemeClr>
+                        </a:lnRef>
+                        <a:fillRef idx="1">
+                          <a:schemeClr val="accent1"/>
+                        </a:fillRef>
+                        <a:effectRef idx="0">
+                          <a:schemeClr val="accent1"/>
+                        </a:effectRef>
+                        <a:fontRef idx="minor">
+                          <a:schemeClr val="lt1"/>
+                        </a:fontRef>
+                      </wps:style>
+                      <wps:bodyPr rot="0" spcFirstLastPara="0" vertOverflow="overflow" horzOverflow="overflow" vert="horz" wrap="square" lIns="91440" tIns="45720" rIns="91440" bIns="45720" numCol="1" spcCol="0" rtlCol="0" fromWordArt="0" anchor="ctr" anchorCtr="0" forceAA="0" compatLnSpc="1">
+                        <a:noAutofit/>
+                      </wps:bodyPr>
+                    </wps:wsp>
+                  </a:graphicData>
+                </a:graphic>
+              </wp:anchor>
+            </w:drawing>
+          </mc:Choice>
+          <mc:Fallback>
+            <w:pict>
+              <v:rect id="_x0000_s1026" o:spid="_x0000_s1026" o:spt="1" style="position:absolute;left:0pt;margin-left:71.4pt;margin-top:90.35pt;height:24.25pt;width:194.15pt;z-index:251659264;v-text-anchor:middle;mso-width-relative:page;mso-height-relative:page;" filled="f" stroked="t" coordsize="21600,21600" o:gfxdata="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">
+                <v:fill on="f" focussize="0,0"/>
+                <v:stroke weight="1pt" color="#FF0000 [3204]" miterlimit="8" joinstyle="miter"/>
+                <v:imagedata o:title=""/>
+                <o:lock v:ext="edit" aspectratio="f"/>
+              </v:rect>
+            </w:pict>
+          </mc:Fallback>
+        </mc:AlternateContent>
+      </w:r>
+      <w:r>
+        <w:drawing>
+          <wp:inline distT="0" distB="0" distL="114300" distR="114300">
+            <wp:extent cx="5269865" cy="2985770"/>
+            <wp:effectExtent l="0" t="0" r="6985" b="5080"/>
+            <wp:docPr id="2" name="Picture 2"/>
+            <wp:cNvGraphicFramePr>
+              <a:graphicFrameLocks xmlns:a="http://schemas.openxmlformats.org/drawingml/2006/main" noChangeAspect="1"/>
+            </wp:cNvGraphicFramePr>
+            <a:graphic xmlns:a="http://schemas.openxmlformats.org/drawingml/2006/main">
+              <a:graphicData uri="http://schemas.openxmlformats.org/drawingml/2006/picture">
+                <pic:pic xmlns:pic="http://schemas.openxmlformats.org/drawingml/2006/picture">
+                  <pic:nvPicPr>
+                    <pic:cNvPr id="2" name="Picture 2"/>
+                    <pic:cNvPicPr>
+                      <a:picLocks noChangeAspect="1"/>
+                    </pic:cNvPicPr>
+                  </pic:nvPicPr>
+                  <pic:blipFill>
+                    <a:blip r:embed="rId10"/>
+                    <a:stretch>
+                      <a:fillRect/>
+                    </a:stretch>
+                  </pic:blipFill>
+                  <pic:spPr>
+                    <a:xfrm>
+                      <a:off x="0" y="0"/>
+                      <a:ext cx="5269865" cy="2985770"/>
+                    </a:xfrm>
+                    <a:prstGeom prst="rect">
+                      <a:avLst/>
+                    </a:prstGeom>
+                    <a:noFill/>
+                    <a:ln>
+                      <a:noFill/>
+                    </a:ln>
+                  </pic:spPr>
+                </pic:pic>
+              </a:graphicData>
+            </a:graphic>
+          </wp:inline>
+        </w:drawing>
+      </w:r>
+    </w:p>
+    <w:p>
+      <w:pPr>
+        <w:rPr>
+          <w:rFonts w:hint="default"/>
+          <w:lang w:val="fr-FR"/>
+        </w:rPr>
+      </w:pPr>
+      <w:r>
+        <w:rPr>
+          <w:rFonts w:hint="default"/>
+          <w:lang w:val="fr-FR"/>
+        </w:rPr>
+        <w:t>Il se présente comme ci-dessus. L’information principale sur cette interface est l’url unique générée par la plateforme. En soumettant une requête à cette url, l’outil capture la réquête et la présente comme sur la figure suivante.</w:t>
+      </w:r>
+    </w:p>
+    <w:p>
+      <w:pPr>
+        <w:rPr>
+          <w:rFonts w:hint="default"/>
+          <w:lang w:val="fr-FR"/>
+        </w:rPr>
+      </w:pPr>
+      <w:r>
+        <w:rPr>
+          <w:rFonts w:hint="default"/>
+          <w:lang w:val="fr-FR"/>
+        </w:rPr>
+        <w:t>Ici nous pouvons voir qu’il s’agit d’une requête de type POST que nous avons effectué.</w:t>
+      </w:r>
+    </w:p>
+    <w:p>
+      <w:pPr>
+        <w:rPr>
+          <w:rFonts w:hint="default"/>
+          <w:lang w:val="fr-FR"/>
+        </w:rPr>
+      </w:pPr>
+    </w:p>
+    <w:p>
+      <w:r>
+        <w:rPr>
+          <w:sz w:val="24"/>
+        </w:rPr>
+        <mc:AlternateContent>
+          <mc:Choice Requires="wps">
+            <w:drawing>
+              <wp:anchor distT="0" distB="0" distL="114300" distR="114300" simplePos="0" relativeHeight="251662336" behindDoc="0" locked="0" layoutInCell="1" allowOverlap="1">
+                <wp:simplePos x="0" y="0"/>
+                <wp:positionH relativeFrom="column">
+                  <wp:posOffset>950595</wp:posOffset>
+                </wp:positionH>
+                <wp:positionV relativeFrom="paragraph">
+                  <wp:posOffset>1914525</wp:posOffset>
+                </wp:positionV>
+                <wp:extent cx="1776095" cy="643890"/>
+                <wp:effectExtent l="6350" t="6350" r="8255" b="16510"/>
+                <wp:wrapNone/>
+                <wp:docPr id="8" name="Rectangles 8"/>
+                <wp:cNvGraphicFramePr/>
+                <a:graphic xmlns:a="http://schemas.openxmlformats.org/drawingml/2006/main">
+                  <a:graphicData uri="http://schemas.microsoft.com/office/word/2010/wordprocessingShape">
+                    <wps:wsp>
+                      <wps:cNvSpPr/>
+                      <wps:spPr>
+                        <a:xfrm>
+                          <a:off x="0" y="0"/>
+                          <a:ext cx="1776095" cy="643890"/>
+                        </a:xfrm>
+                        <a:prstGeom prst="rect">
+                          <a:avLst/>
+                        </a:prstGeom>
+                        <a:noFill/>
+                        <a:ln>
+                          <a:solidFill>
+                            <a:srgbClr val="FF0000"/>
+                          </a:solidFill>
+                        </a:ln>
+                      </wps:spPr>
+                      <wps:style>
+                        <a:lnRef idx="2">
+                          <a:schemeClr val="accent1">
+                            <a:shade val="50000"/>
+                          </a:schemeClr>
+                        </a:lnRef>
+                        <a:fillRef idx="1">
+                          <a:schemeClr val="accent1"/>
+                        </a:fillRef>
+                        <a:effectRef idx="0">
+                          <a:schemeClr val="accent1"/>
+                        </a:effectRef>
+                        <a:fontRef idx="minor">
+                          <a:schemeClr val="lt1"/>
+                        </a:fontRef>
+                      </wps:style>
+                      <wps:bodyPr rot="0" spcFirstLastPara="0" vertOverflow="overflow" horzOverflow="overflow" vert="horz" wrap="square" lIns="91440" tIns="45720" rIns="91440" bIns="45720" numCol="1" spcCol="0" rtlCol="0" fromWordArt="0" anchor="ctr" anchorCtr="0" forceAA="0" compatLnSpc="1">
+                        <a:noAutofit/>
+                      </wps:bodyPr>
+                    </wps:wsp>
+                  </a:graphicData>
+                </a:graphic>
+              </wp:anchor>
+            </w:drawing>
+          </mc:Choice>
+          <mc:Fallback>
+            <w:pict>
+              <v:rect id="_x0000_s1026" o:spid="_x0000_s1026" o:spt="1" style="position:absolute;left:0pt;margin-left:74.85pt;margin-top:150.75pt;height:50.7pt;width:139.85pt;z-index:251662336;v-text-anchor:middle;mso-width-relative:page;mso-height-relative:page;" filled="f" stroked="t" coordsize="21600,21600" o:gfxdata="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">
+                <v:fill on="f" focussize="0,0"/>
+                <v:stroke weight="1pt" color="#FF0000 [3204]" miterlimit="8" joinstyle="miter"/>
+                <v:imagedata o:title=""/>
+                <o:lock v:ext="edit" aspectratio="f"/>
+              </v:rect>
+            </w:pict>
+          </mc:Fallback>
+        </mc:AlternateContent>
+      </w:r>
+      <w:r>
+        <w:rPr>
+          <w:sz w:val="24"/>
+        </w:rPr>
+        <mc:AlternateContent>
+          <mc:Choice Requires="wps">
+            <w:drawing>
+              <wp:anchor distT="0" distB="0" distL="114300" distR="114300" simplePos="0" relativeHeight="251661312" behindDoc="0" locked="0" layoutInCell="1" allowOverlap="1">
+                <wp:simplePos x="0" y="0"/>
+                <wp:positionH relativeFrom="column">
+                  <wp:posOffset>3100705</wp:posOffset>
+                </wp:positionH>
+                <wp:positionV relativeFrom="paragraph">
+                  <wp:posOffset>699135</wp:posOffset>
+                </wp:positionV>
+                <wp:extent cx="2075180" cy="1075055"/>
+                <wp:effectExtent l="6350" t="6350" r="13970" b="23495"/>
+                <wp:wrapNone/>
+                <wp:docPr id="7" name="Rectangles 7"/>
+                <wp:cNvGraphicFramePr/>
+                <a:graphic xmlns:a="http://schemas.openxmlformats.org/drawingml/2006/main">
+                  <a:graphicData uri="http://schemas.microsoft.com/office/word/2010/wordprocessingShape">
+                    <wps:wsp>
+                      <wps:cNvSpPr/>
+                      <wps:spPr>
+                        <a:xfrm>
+                          <a:off x="0" y="0"/>
+                          <a:ext cx="2075180" cy="1075055"/>
+                        </a:xfrm>
+                        <a:prstGeom prst="rect">
+                          <a:avLst/>
+                        </a:prstGeom>
+                        <a:noFill/>
+                        <a:ln>
+                          <a:solidFill>
+                            <a:srgbClr val="FF0000"/>
+                          </a:solidFill>
+                        </a:ln>
+                      </wps:spPr>
+                      <wps:style>
+                        <a:lnRef idx="2">
+                          <a:schemeClr val="accent1">
+                            <a:shade val="50000"/>
+                          </a:schemeClr>
+                        </a:lnRef>
+                        <a:fillRef idx="1">
+                          <a:schemeClr val="accent1"/>
+                        </a:fillRef>
+                        <a:effectRef idx="0">
+                          <a:schemeClr val="accent1"/>
+                        </a:effectRef>
+                        <a:fontRef idx="minor">
+                          <a:schemeClr val="lt1"/>
+                        </a:fontRef>
+                      </wps:style>
+                      <wps:bodyPr rot="0" spcFirstLastPara="0" vertOverflow="overflow" horzOverflow="overflow" vert="horz" wrap="square" lIns="91440" tIns="45720" rIns="91440" bIns="45720" numCol="1" spcCol="0" rtlCol="0" fromWordArt="0" anchor="ctr" anchorCtr="0" forceAA="0" compatLnSpc="1">
+                        <a:noAutofit/>
+                      </wps:bodyPr>
+                    </wps:wsp>
+                  </a:graphicData>
+                </a:graphic>
+              </wp:anchor>
+            </w:drawing>
+          </mc:Choice>
+          <mc:Fallback>
+            <w:pict>
+              <v:rect id="_x0000_s1026" o:spid="_x0000_s1026" o:spt="1" style="position:absolute;left:0pt;margin-left:244.15pt;margin-top:55.05pt;height:84.65pt;width:163.4pt;z-index:251661312;v-text-anchor:middle;mso-width-relative:page;mso-height-relative:page;" filled="f" stroked="t" coordsize="21600,21600" o:gfxdata="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">
+                <v:fill on="f" focussize="0,0"/>
+                <v:stroke weight="1pt" color="#FF0000 [3204]" miterlimit="8" joinstyle="miter"/>
+                <v:imagedata o:title=""/>
+                <o:lock v:ext="edit" aspectratio="f"/>
+              </v:rect>
+            </w:pict>
+          </mc:Fallback>
+        </mc:AlternateContent>
+      </w:r>
+      <w:r>
+        <w:rPr>
+          <w:sz w:val="24"/>
+        </w:rPr>
+        <mc:AlternateContent>
+          <mc:Choice Requires="wps">
+            <w:drawing>
+              <wp:anchor distT="0" distB="0" distL="114300" distR="114300" simplePos="0" relativeHeight="251660288" behindDoc="0" locked="0" layoutInCell="1" allowOverlap="1">
+                <wp:simplePos x="0" y="0"/>
+                <wp:positionH relativeFrom="column">
+                  <wp:posOffset>921385</wp:posOffset>
+                </wp:positionH>
+                <wp:positionV relativeFrom="paragraph">
+                  <wp:posOffset>793750</wp:posOffset>
+                </wp:positionV>
+                <wp:extent cx="258445" cy="111125"/>
+                <wp:effectExtent l="6350" t="6350" r="20955" b="15875"/>
+                <wp:wrapNone/>
+                <wp:docPr id="6" name="Rectangles 6"/>
+                <wp:cNvGraphicFramePr/>
+                <a:graphic xmlns:a="http://schemas.openxmlformats.org/drawingml/2006/main">
+                  <a:graphicData uri="http://schemas.microsoft.com/office/word/2010/wordprocessingShape">
+                    <wps:wsp>
+                      <wps:cNvSpPr/>
+                      <wps:spPr>
+                        <a:xfrm>
+                          <a:off x="0" y="0"/>
+                          <a:ext cx="258445" cy="111125"/>
+                        </a:xfrm>
+                        <a:prstGeom prst="rect">
+                          <a:avLst/>
+                        </a:prstGeom>
+                        <a:noFill/>
+                        <a:ln>
+                          <a:solidFill>
+                            <a:srgbClr val="FF0000"/>
+                          </a:solidFill>
+                        </a:ln>
+                      </wps:spPr>
+                      <wps:style>
+                        <a:lnRef idx="2">
+                          <a:schemeClr val="accent1">
+                            <a:shade val="50000"/>
+                          </a:schemeClr>
+                        </a:lnRef>
+                        <a:fillRef idx="1">
+                          <a:schemeClr val="accent1"/>
+                        </a:fillRef>
+                        <a:effectRef idx="0">
+                          <a:schemeClr val="accent1"/>
+                        </a:effectRef>
+                        <a:fontRef idx="minor">
+                          <a:schemeClr val="lt1"/>
+                        </a:fontRef>
+                      </wps:style>
+                      <wps:bodyPr rot="0" spcFirstLastPara="0" vertOverflow="overflow" horzOverflow="overflow" vert="horz" wrap="square" lIns="91440" tIns="45720" rIns="91440" bIns="45720" numCol="1" spcCol="0" rtlCol="0" fromWordArt="0" anchor="ctr" anchorCtr="0" forceAA="0" compatLnSpc="1">
+                        <a:noAutofit/>
+                      </wps:bodyPr>
+                    </wps:wsp>
+                  </a:graphicData>
+                </a:graphic>
+              </wp:anchor>
+            </w:drawing>
+          </mc:Choice>
+          <mc:Fallback>
+            <w:pict>
+              <v:rect id="_x0000_s1026" o:spid="_x0000_s1026" o:spt="1" style="position:absolute;left:0pt;margin-left:72.55pt;margin-top:62.5pt;height:8.75pt;width:20.35pt;z-index:251660288;v-text-anchor:middle;mso-width-relative:page;mso-height-relative:page;" filled="f" stroked="t" coordsize="21600,21600" o:gfxdata="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">
+                <v:fill on="f" focussize="0,0"/>
+                <v:stroke weight="1pt" color="#FF0000 [3204]" miterlimit="8" joinstyle="miter"/>
+                <v:imagedata o:title=""/>
+                <o:lock v:ext="edit" aspectratio="f"/>
+              </v:rect>
+            </w:pict>
+          </mc:Fallback>
+        </mc:AlternateContent>
+      </w:r>
+      <w:r>
+        <w:drawing>
+          <wp:inline distT="0" distB="0" distL="114300" distR="114300">
+            <wp:extent cx="5269865" cy="2985770"/>
+            <wp:effectExtent l="0" t="0" r="6985" b="5080"/>
+            <wp:docPr id="1" name="Picture 1"/>
+            <wp:cNvGraphicFramePr>
+              <a:graphicFrameLocks xmlns:a="http://schemas.openxmlformats.org/drawingml/2006/main" noChangeAspect="1"/>
+            </wp:cNvGraphicFramePr>
+            <a:graphic xmlns:a="http://schemas.openxmlformats.org/drawingml/2006/main">
+              <a:graphicData uri="http://schemas.openxmlformats.org/drawingml/2006/picture">
+                <pic:pic xmlns:pic="http://schemas.openxmlformats.org/drawingml/2006/picture">
+                  <pic:nvPicPr>
+                    <pic:cNvPr id="1" name="Picture 1"/>
+                    <pic:cNvPicPr>
+                      <a:picLocks noChangeAspect="1"/>
+                    </pic:cNvPicPr>
+                  </pic:nvPicPr>
+                  <pic:blipFill>
+                    <a:blip r:embed="rId11"/>
+                    <a:stretch>
+                      <a:fillRect/>
+                    </a:stretch>
+                  </pic:blipFill>
+                  <pic:spPr>
+                    <a:xfrm>
+                      <a:off x="0" y="0"/>
+                      <a:ext cx="5269865" cy="2985770"/>
+                    </a:xfrm>
+                    <a:prstGeom prst="rect">
+                      <a:avLst/>
+                    </a:prstGeom>
+                    <a:noFill/>
+                    <a:ln>
+                      <a:noFill/>
+                    </a:ln>
+                  </pic:spPr>
+                </pic:pic>
+              </a:graphicData>
+            </a:graphic>
+          </wp:inline>
+        </w:drawing>
+      </w:r>
+    </w:p>
+    <w:p>
+      <w:pPr>
+        <w:rPr>
+          <w:rFonts w:hint="default"/>
+          <w:lang w:val="fr-FR"/>
+        </w:rPr>
+      </w:pPr>
+      <w:r>
+        <w:rPr>
+          <w:rFonts w:hint="default"/>
+          <w:lang w:val="fr-FR"/>
+        </w:rPr>
+        <w:t xml:space="preserve">On peut voir les headers positionnés pour cette requête, notamment le header </w:t>
+      </w:r>
+      <w:r>
+        <w:rPr>
+          <w:rFonts w:hint="default"/>
+          <w:b/>
+          <w:bCs/>
+          <w:lang w:val="fr-FR"/>
+        </w:rPr>
+        <w:t>Authorization</w:t>
+      </w:r>
+      <w:r>
+        <w:rPr>
+          <w:rFonts w:hint="default"/>
+          <w:lang w:val="fr-FR"/>
+        </w:rPr>
+        <w:t>.</w:t>
+      </w:r>
+    </w:p>
+    <w:p>
+      <w:pPr>
+        <w:rPr>
+          <w:rFonts w:hint="default"/>
+          <w:lang w:val="fr-FR"/>
+        </w:rPr>
+      </w:pPr>
+      <w:r>
+        <w:rPr>
+          <w:rFonts w:hint="default"/>
+          <w:lang w:val="fr-FR"/>
+        </w:rPr>
+        <w:t>On peut voir que pour cette requête les données ont été envoyées dans le format JSON en RAW content et on peut voir le contenu exacte de ce qui a été envoyé.</w:t>
+      </w:r>
+    </w:p>
+    <w:p/>
+    <w:p>
+      <w:r>
+        <w:br w:type="page"/>
+      </w:r>
+    </w:p>
+    <w:p>
+      <w:pPr>
+        <w:pStyle w:val="2"/>
         <w:bidi w:val="0"/>
         <w:rPr>
           <w:rFonts w:hint="default"/>
           <w:lang w:val="fr-FR"/>
         </w:rPr>
       </w:pPr>
-      <w:bookmarkStart w:id="13" w:name="_Toc859882161"/>
-      <w:r>
-        <w:rPr>
-          <w:rFonts w:hint="default"/>
-          <w:lang w:val="fr-FR"/>
-        </w:rPr>
-        <w:t>Méthode POST</w:t>
+      <w:bookmarkStart w:id="13" w:name="_Toc1193301584"/>
+      <w:r>
+        <w:rPr>
+          <w:rFonts w:hint="default"/>
+          <w:lang w:val="fr-FR"/>
+        </w:rPr>
+        <w:t>Références</w:t>
       </w:r>
       <w:bookmarkEnd w:id="13"/>
     </w:p>
     <w:p>
       <w:pPr>
-        <w:pStyle w:val="3"/>
-        <w:bidi w:val="0"/>
-        <w:rPr>
-          <w:rFonts w:hint="default"/>
-          <w:lang w:val="fr-FR"/>
-        </w:rPr>
-      </w:pPr>
-      <w:bookmarkStart w:id="14" w:name="_Toc372987962"/>
-      <w:r>
-        <w:rPr>
-          <w:rFonts w:hint="default"/>
-          <w:lang w:val="fr-FR"/>
-        </w:rPr>
-        <w:t>Méthode PUT &amp; PATCH</w:t>
-      </w:r>
-      <w:bookmarkEnd w:id="14"/>
+        <w:keepNext w:val="0"/>
+        <w:keepLines w:val="0"/>
+        <w:widowControl/>
+        <w:suppressLineNumbers w:val="0"/>
+        <w:spacing w:line="20" w:lineRule="atLeast"/>
+        <w:ind w:left="420" w:hanging="420"/>
+        <w:jc w:val="left"/>
+      </w:pPr>
+      <w:r>
+        <w:rPr>
+          <w:rFonts w:ascii="SimSun" w:hAnsi="SimSun" w:eastAsia="SimSun" w:cs="SimSun"/>
+          <w:kern w:val="0"/>
+          <w:sz w:val="24"/>
+          <w:szCs w:val="24"/>
+          <w:lang w:val="en-US" w:eastAsia="zh-CN" w:bidi="ar"/>
+        </w:rPr>
+        <w:t xml:space="preserve">« HTTP | MDN ». Consulté le 27 octobre 2021. </w:t>
+      </w:r>
+      <w:r>
+        <w:rPr>
+          <w:rFonts w:ascii="SimSun" w:hAnsi="SimSun" w:eastAsia="SimSun" w:cs="SimSun"/>
+          <w:kern w:val="0"/>
+          <w:sz w:val="24"/>
+          <w:szCs w:val="24"/>
+          <w:lang w:val="en-US" w:eastAsia="zh-CN" w:bidi="ar"/>
+        </w:rPr>
+        <w:fldChar w:fldCharType="begin"/>
+      </w:r>
+      <w:r>
+        <w:rPr>
+          <w:rFonts w:ascii="SimSun" w:hAnsi="SimSun" w:eastAsia="SimSun" w:cs="SimSun"/>
+          <w:kern w:val="0"/>
+          <w:sz w:val="24"/>
+          <w:szCs w:val="24"/>
+          <w:lang w:val="en-US" w:eastAsia="zh-CN" w:bidi="ar"/>
+        </w:rPr>
+        <w:instrText xml:space="preserve"> HYPERLINK "https://developer.mozilla.org/fr/docs/Web/HTTP" </w:instrText>
+      </w:r>
+      <w:r>
+        <w:rPr>
+          <w:rFonts w:ascii="SimSun" w:hAnsi="SimSun" w:eastAsia="SimSun" w:cs="SimSun"/>
+          <w:kern w:val="0"/>
+          <w:sz w:val="24"/>
+          <w:szCs w:val="24"/>
+          <w:lang w:val="en-US" w:eastAsia="zh-CN" w:bidi="ar"/>
+        </w:rPr>
+        <w:fldChar w:fldCharType="separate"/>
+      </w:r>
+      <w:r>
+        <w:rPr>
+          <w:rStyle w:val="51"/>
+          <w:rFonts w:ascii="SimSun" w:hAnsi="SimSun" w:eastAsia="SimSun" w:cs="SimSun"/>
+          <w:sz w:val="24"/>
+          <w:szCs w:val="24"/>
+        </w:rPr>
+        <w:t>https://developer.mozilla.org/fr/docs/Web/HTTP</w:t>
+      </w:r>
+      <w:r>
+        <w:rPr>
+          <w:rFonts w:ascii="SimSun" w:hAnsi="SimSun" w:eastAsia="SimSun" w:cs="SimSun"/>
+          <w:kern w:val="0"/>
+          <w:sz w:val="24"/>
+          <w:szCs w:val="24"/>
+          <w:lang w:val="en-US" w:eastAsia="zh-CN" w:bidi="ar"/>
+        </w:rPr>
+        <w:fldChar w:fldCharType="end"/>
+      </w:r>
+      <w:r>
+        <w:rPr>
+          <w:rFonts w:ascii="SimSun" w:hAnsi="SimSun" w:eastAsia="SimSun" w:cs="SimSun"/>
+          <w:kern w:val="0"/>
+          <w:sz w:val="24"/>
+          <w:szCs w:val="24"/>
+          <w:lang w:val="en-US" w:eastAsia="zh-CN" w:bidi="ar"/>
+        </w:rPr>
+        <w:t>.</w:t>
+      </w:r>
     </w:p>
     <w:p>
       <w:pPr>
-        <w:pStyle w:val="3"/>
-        <w:bidi w:val="0"/>
-        <w:rPr>
-          <w:rFonts w:hint="default"/>
-          <w:lang w:val="fr-FR"/>
-        </w:rPr>
-      </w:pPr>
-      <w:bookmarkStart w:id="15" w:name="_Toc1701788137"/>
-      <w:r>
-        <w:rPr>
-          <w:rFonts w:hint="default"/>
-          <w:lang w:val="fr-FR"/>
-        </w:rPr>
-        <w:t>Méthode DELETE</w:t>
-      </w:r>
-      <w:bookmarkEnd w:id="15"/>
+        <w:keepNext w:val="0"/>
+        <w:keepLines w:val="0"/>
+        <w:widowControl/>
+        <w:suppressLineNumbers w:val="0"/>
+        <w:spacing w:line="20" w:lineRule="atLeast"/>
+        <w:ind w:left="420" w:hanging="420"/>
+        <w:jc w:val="left"/>
+      </w:pPr>
+      <w:r>
+        <w:rPr>
+          <w:rFonts w:ascii="SimSun" w:hAnsi="SimSun" w:eastAsia="SimSun" w:cs="SimSun"/>
+          <w:kern w:val="0"/>
+          <w:sz w:val="24"/>
+          <w:szCs w:val="24"/>
+          <w:lang w:val="en-US" w:eastAsia="zh-CN" w:bidi="ar"/>
+        </w:rPr>
+        <w:t xml:space="preserve">« Online REST API for Testing and Prototyping | GO REST ». Consulté le 8 novembre 2021. </w:t>
+      </w:r>
+      <w:r>
+        <w:rPr>
+          <w:rFonts w:ascii="SimSun" w:hAnsi="SimSun" w:eastAsia="SimSun" w:cs="SimSun"/>
+          <w:kern w:val="0"/>
+          <w:sz w:val="24"/>
+          <w:szCs w:val="24"/>
+          <w:lang w:val="en-US" w:eastAsia="zh-CN" w:bidi="ar"/>
+        </w:rPr>
+        <w:fldChar w:fldCharType="begin"/>
+      </w:r>
+      <w:r>
+        <w:rPr>
+          <w:rFonts w:ascii="SimSun" w:hAnsi="SimSun" w:eastAsia="SimSun" w:cs="SimSun"/>
+          <w:kern w:val="0"/>
+          <w:sz w:val="24"/>
+          <w:szCs w:val="24"/>
+          <w:lang w:val="en-US" w:eastAsia="zh-CN" w:bidi="ar"/>
+        </w:rPr>
+        <w:instrText xml:space="preserve"> HYPERLINK "https://gorest.co.in/" </w:instrText>
+      </w:r>
+      <w:r>
+        <w:rPr>
+          <w:rFonts w:ascii="SimSun" w:hAnsi="SimSun" w:eastAsia="SimSun" w:cs="SimSun"/>
+          <w:kern w:val="0"/>
+          <w:sz w:val="24"/>
+          <w:szCs w:val="24"/>
+          <w:lang w:val="en-US" w:eastAsia="zh-CN" w:bidi="ar"/>
+        </w:rPr>
+        <w:fldChar w:fldCharType="separate"/>
+      </w:r>
+      <w:r>
+        <w:rPr>
+          <w:rStyle w:val="51"/>
+          <w:rFonts w:ascii="SimSun" w:hAnsi="SimSun" w:eastAsia="SimSun" w:cs="SimSun"/>
+          <w:sz w:val="24"/>
+          <w:szCs w:val="24"/>
+        </w:rPr>
+        <w:t>https://gorest.co.in/</w:t>
+      </w:r>
+      <w:r>
+        <w:rPr>
+          <w:rFonts w:ascii="SimSun" w:hAnsi="SimSun" w:eastAsia="SimSun" w:cs="SimSun"/>
+          <w:kern w:val="0"/>
+          <w:sz w:val="24"/>
+          <w:szCs w:val="24"/>
+          <w:lang w:val="en-US" w:eastAsia="zh-CN" w:bidi="ar"/>
+        </w:rPr>
+        <w:fldChar w:fldCharType="end"/>
+      </w:r>
+      <w:r>
+        <w:rPr>
+          <w:rFonts w:ascii="SimSun" w:hAnsi="SimSun" w:eastAsia="SimSun" w:cs="SimSun"/>
+          <w:kern w:val="0"/>
+          <w:sz w:val="24"/>
+          <w:szCs w:val="24"/>
+          <w:lang w:val="en-US" w:eastAsia="zh-CN" w:bidi="ar"/>
+        </w:rPr>
+        <w:t>.</w:t>
+      </w:r>
     </w:p>
     <w:p>
       <w:pPr>
-        <w:pStyle w:val="3"/>
-        <w:bidi w:val="0"/>
-        <w:rPr>
-          <w:rFonts w:hint="default"/>
-          <w:lang w:val="fr-FR"/>
-        </w:rPr>
-      </w:pPr>
-      <w:bookmarkStart w:id="16" w:name="_Toc759210117"/>
-      <w:r>
-        <w:rPr>
-          <w:rFonts w:hint="default"/>
-          <w:lang w:val="fr-FR"/>
-        </w:rPr>
-        <w:t>Tests des codes d’erreur</w:t>
-      </w:r>
-      <w:bookmarkEnd w:id="16"/>
+        <w:keepNext w:val="0"/>
+        <w:keepLines w:val="0"/>
+        <w:widowControl/>
+        <w:suppressLineNumbers w:val="0"/>
+        <w:spacing w:line="20" w:lineRule="atLeast"/>
+        <w:ind w:left="420" w:hanging="420"/>
+        <w:jc w:val="left"/>
+      </w:pPr>
+      <w:r>
+        <w:rPr>
+          <w:rFonts w:ascii="SimSun" w:hAnsi="SimSun" w:eastAsia="SimSun" w:cs="SimSun"/>
+          <w:kern w:val="0"/>
+          <w:sz w:val="24"/>
+          <w:szCs w:val="24"/>
+          <w:lang w:val="en-US" w:eastAsia="zh-CN" w:bidi="ar"/>
+        </w:rPr>
+        <w:t xml:space="preserve">« Representational state transfer ». In </w:t>
+      </w:r>
+      <w:r>
+        <w:rPr>
+          <w:rFonts w:ascii="SimSun" w:hAnsi="SimSun" w:eastAsia="SimSun" w:cs="SimSun"/>
+          <w:i/>
+          <w:iCs/>
+          <w:kern w:val="0"/>
+          <w:sz w:val="24"/>
+          <w:szCs w:val="24"/>
+          <w:lang w:val="en-US" w:eastAsia="zh-CN" w:bidi="ar"/>
+        </w:rPr>
+        <w:t>Wikipédia</w:t>
+      </w:r>
+      <w:r>
+        <w:rPr>
+          <w:rFonts w:ascii="SimSun" w:hAnsi="SimSun" w:eastAsia="SimSun" w:cs="SimSun"/>
+          <w:kern w:val="0"/>
+          <w:sz w:val="24"/>
+          <w:szCs w:val="24"/>
+          <w:lang w:val="en-US" w:eastAsia="zh-CN" w:bidi="ar"/>
+        </w:rPr>
+        <w:t xml:space="preserve">, 29 septembre 2021. </w:t>
+      </w:r>
+      <w:r>
+        <w:rPr>
+          <w:rFonts w:ascii="SimSun" w:hAnsi="SimSun" w:eastAsia="SimSun" w:cs="SimSun"/>
+          <w:kern w:val="0"/>
+          <w:sz w:val="24"/>
+          <w:szCs w:val="24"/>
+          <w:lang w:val="en-US" w:eastAsia="zh-CN" w:bidi="ar"/>
+        </w:rPr>
+        <w:fldChar w:fldCharType="begin"/>
+      </w:r>
+      <w:r>
+        <w:rPr>
+          <w:rFonts w:ascii="SimSun" w:hAnsi="SimSun" w:eastAsia="SimSun" w:cs="SimSun"/>
+          <w:kern w:val="0"/>
+          <w:sz w:val="24"/>
+          <w:szCs w:val="24"/>
+          <w:lang w:val="en-US" w:eastAsia="zh-CN" w:bidi="ar"/>
+        </w:rPr>
+        <w:instrText xml:space="preserve"> HYPERLINK "https://fr.wikipedia.org/w/index.php?title=Representational_state_transfer&amp;oldid=186719402" </w:instrText>
+      </w:r>
+      <w:r>
+        <w:rPr>
+          <w:rFonts w:ascii="SimSun" w:hAnsi="SimSun" w:eastAsia="SimSun" w:cs="SimSun"/>
+          <w:kern w:val="0"/>
+          <w:sz w:val="24"/>
+          <w:szCs w:val="24"/>
+          <w:lang w:val="en-US" w:eastAsia="zh-CN" w:bidi="ar"/>
+        </w:rPr>
+        <w:fldChar w:fldCharType="separate"/>
+      </w:r>
+      <w:r>
+        <w:rPr>
+          <w:rStyle w:val="51"/>
+          <w:rFonts w:ascii="SimSun" w:hAnsi="SimSun" w:eastAsia="SimSun" w:cs="SimSun"/>
+          <w:sz w:val="24"/>
+          <w:szCs w:val="24"/>
+        </w:rPr>
+        <w:t>https://fr.wikipedia.org/w/index.php?title=Representational_state_transfer&amp;oldid=186719402</w:t>
+      </w:r>
+      <w:r>
+        <w:rPr>
+          <w:rFonts w:ascii="SimSun" w:hAnsi="SimSun" w:eastAsia="SimSun" w:cs="SimSun"/>
+          <w:kern w:val="0"/>
+          <w:sz w:val="24"/>
+          <w:szCs w:val="24"/>
+          <w:lang w:val="en-US" w:eastAsia="zh-CN" w:bidi="ar"/>
+        </w:rPr>
+        <w:fldChar w:fldCharType="end"/>
+      </w:r>
+      <w:r>
+        <w:rPr>
+          <w:rFonts w:ascii="SimSun" w:hAnsi="SimSun" w:eastAsia="SimSun" w:cs="SimSun"/>
+          <w:kern w:val="0"/>
+          <w:sz w:val="24"/>
+          <w:szCs w:val="24"/>
+          <w:lang w:val="en-US" w:eastAsia="zh-CN" w:bidi="ar"/>
+        </w:rPr>
+        <w:t>.</w:t>
+      </w:r>
     </w:p>
     <w:p>
       <w:pPr>
-        <w:pStyle w:val="3"/>
-        <w:bidi w:val="0"/>
-        <w:rPr>
-          <w:rFonts w:hint="default"/>
-          <w:lang w:val="fr-FR"/>
-        </w:rPr>
-      </w:pPr>
-      <w:bookmarkStart w:id="17" w:name="_Toc9010800"/>
-      <w:r>
-        <w:rPr>
-          <w:rFonts w:hint="default"/>
-          <w:lang w:val="fr-FR"/>
-        </w:rPr>
-        <w:t>Outil Webhook.co</w:t>
-      </w:r>
-      <w:bookmarkEnd w:id="17"/>
-    </w:p>
-    <w:p/>
-    <w:p/>
-    <w:p>
-      <w:r>
-        <w:br w:type="page"/>
+        <w:keepNext w:val="0"/>
+        <w:keepLines w:val="0"/>
+        <w:widowControl/>
+        <w:suppressLineNumbers w:val="0"/>
+        <w:spacing w:line="20" w:lineRule="atLeast"/>
+        <w:ind w:left="420" w:hanging="420"/>
+        <w:jc w:val="left"/>
+      </w:pPr>
+      <w:r>
+        <w:rPr>
+          <w:rFonts w:ascii="SimSun" w:hAnsi="SimSun" w:eastAsia="SimSun" w:cs="SimSun"/>
+          <w:kern w:val="0"/>
+          <w:sz w:val="24"/>
+          <w:szCs w:val="24"/>
+          <w:lang w:val="en-US" w:eastAsia="zh-CN" w:bidi="ar"/>
+        </w:rPr>
+        <w:t xml:space="preserve">« Representational state transfer — Wikipédia ». Consulté le 2 novembre 2021. </w:t>
+      </w:r>
+      <w:r>
+        <w:rPr>
+          <w:rFonts w:ascii="SimSun" w:hAnsi="SimSun" w:eastAsia="SimSun" w:cs="SimSun"/>
+          <w:kern w:val="0"/>
+          <w:sz w:val="24"/>
+          <w:szCs w:val="24"/>
+          <w:lang w:val="en-US" w:eastAsia="zh-CN" w:bidi="ar"/>
+        </w:rPr>
+        <w:fldChar w:fldCharType="begin"/>
+      </w:r>
+      <w:r>
+        <w:rPr>
+          <w:rFonts w:ascii="SimSun" w:hAnsi="SimSun" w:eastAsia="SimSun" w:cs="SimSun"/>
+          <w:kern w:val="0"/>
+          <w:sz w:val="24"/>
+          <w:szCs w:val="24"/>
+          <w:lang w:val="en-US" w:eastAsia="zh-CN" w:bidi="ar"/>
+        </w:rPr>
+        <w:instrText xml:space="preserve"> HYPERLINK "https://fr.wikipedia.org/wiki/Representational_state_transfer" </w:instrText>
+      </w:r>
+      <w:r>
+        <w:rPr>
+          <w:rFonts w:ascii="SimSun" w:hAnsi="SimSun" w:eastAsia="SimSun" w:cs="SimSun"/>
+          <w:kern w:val="0"/>
+          <w:sz w:val="24"/>
+          <w:szCs w:val="24"/>
+          <w:lang w:val="en-US" w:eastAsia="zh-CN" w:bidi="ar"/>
+        </w:rPr>
+        <w:fldChar w:fldCharType="separate"/>
+      </w:r>
+      <w:r>
+        <w:rPr>
+          <w:rStyle w:val="51"/>
+          <w:rFonts w:ascii="SimSun" w:hAnsi="SimSun" w:eastAsia="SimSun" w:cs="SimSun"/>
+          <w:sz w:val="24"/>
+          <w:szCs w:val="24"/>
+        </w:rPr>
+        <w:t>https://fr.wikipedia.org/wiki/Representational_state_transfer</w:t>
+      </w:r>
+      <w:r>
+        <w:rPr>
+          <w:rFonts w:ascii="SimSun" w:hAnsi="SimSun" w:eastAsia="SimSun" w:cs="SimSun"/>
+          <w:kern w:val="0"/>
+          <w:sz w:val="24"/>
+          <w:szCs w:val="24"/>
+          <w:lang w:val="en-US" w:eastAsia="zh-CN" w:bidi="ar"/>
+        </w:rPr>
+        <w:fldChar w:fldCharType="end"/>
+      </w:r>
+      <w:r>
+        <w:rPr>
+          <w:rFonts w:ascii="SimSun" w:hAnsi="SimSun" w:eastAsia="SimSun" w:cs="SimSun"/>
+          <w:kern w:val="0"/>
+          <w:sz w:val="24"/>
+          <w:szCs w:val="24"/>
+          <w:lang w:val="en-US" w:eastAsia="zh-CN" w:bidi="ar"/>
+        </w:rPr>
+        <w:t>.</w:t>
       </w:r>
     </w:p>
     <w:p>
       <w:pPr>
-        <w:pStyle w:val="2"/>
-        <w:bidi w:val="0"/>
-        <w:rPr>
-          <w:rFonts w:hint="default"/>
-          <w:lang w:val="fr-FR"/>
-        </w:rPr>
-      </w:pPr>
-      <w:bookmarkStart w:id="18" w:name="_Toc1443295167"/>
-      <w:r>
-        <w:rPr>
-          <w:rFonts w:hint="default"/>
-          <w:lang w:val="fr-FR"/>
-        </w:rPr>
-        <w:t>Références</w:t>
-      </w:r>
-      <w:bookmarkEnd w:id="18"/>
+        <w:keepNext w:val="0"/>
+        <w:keepLines w:val="0"/>
+        <w:widowControl/>
+        <w:suppressLineNumbers w:val="0"/>
+        <w:spacing w:line="20" w:lineRule="atLeast"/>
+        <w:ind w:left="420" w:hanging="420"/>
+        <w:jc w:val="left"/>
+      </w:pPr>
+      <w:r>
+        <w:rPr>
+          <w:rFonts w:ascii="SimSun" w:hAnsi="SimSun" w:eastAsia="SimSun" w:cs="SimSun"/>
+          <w:kern w:val="0"/>
+          <w:sz w:val="24"/>
+          <w:szCs w:val="24"/>
+          <w:lang w:val="en-US" w:eastAsia="zh-CN" w:bidi="ar"/>
+        </w:rPr>
+        <w:t xml:space="preserve">« Un Aperçu de HTTP - HTTP | MDN ». Consulté le 27 octobre 2021. </w:t>
+      </w:r>
+      <w:r>
+        <w:rPr>
+          <w:rFonts w:ascii="SimSun" w:hAnsi="SimSun" w:eastAsia="SimSun" w:cs="SimSun"/>
+          <w:kern w:val="0"/>
+          <w:sz w:val="24"/>
+          <w:szCs w:val="24"/>
+          <w:lang w:val="en-US" w:eastAsia="zh-CN" w:bidi="ar"/>
+        </w:rPr>
+        <w:fldChar w:fldCharType="begin"/>
+      </w:r>
+      <w:r>
+        <w:rPr>
+          <w:rFonts w:ascii="SimSun" w:hAnsi="SimSun" w:eastAsia="SimSun" w:cs="SimSun"/>
+          <w:kern w:val="0"/>
+          <w:sz w:val="24"/>
+          <w:szCs w:val="24"/>
+          <w:lang w:val="en-US" w:eastAsia="zh-CN" w:bidi="ar"/>
+        </w:rPr>
+        <w:instrText xml:space="preserve"> HYPERLINK "https://developer.mozilla.org/fr/docs/Web/HTTP/Overview" </w:instrText>
+      </w:r>
+      <w:r>
+        <w:rPr>
+          <w:rFonts w:ascii="SimSun" w:hAnsi="SimSun" w:eastAsia="SimSun" w:cs="SimSun"/>
+          <w:kern w:val="0"/>
+          <w:sz w:val="24"/>
+          <w:szCs w:val="24"/>
+          <w:lang w:val="en-US" w:eastAsia="zh-CN" w:bidi="ar"/>
+        </w:rPr>
+        <w:fldChar w:fldCharType="separate"/>
+      </w:r>
+      <w:r>
+        <w:rPr>
+          <w:rStyle w:val="51"/>
+          <w:rFonts w:ascii="SimSun" w:hAnsi="SimSun" w:eastAsia="SimSun" w:cs="SimSun"/>
+          <w:sz w:val="24"/>
+          <w:szCs w:val="24"/>
+        </w:rPr>
+        <w:t>https://developer.mozilla.org/fr/docs/Web/HTTP/Overview</w:t>
+      </w:r>
+      <w:r>
+        <w:rPr>
+          <w:rFonts w:ascii="SimSun" w:hAnsi="SimSun" w:eastAsia="SimSun" w:cs="SimSun"/>
+          <w:kern w:val="0"/>
+          <w:sz w:val="24"/>
+          <w:szCs w:val="24"/>
+          <w:lang w:val="en-US" w:eastAsia="zh-CN" w:bidi="ar"/>
+        </w:rPr>
+        <w:fldChar w:fldCharType="end"/>
+      </w:r>
+      <w:r>
+        <w:rPr>
+          <w:rFonts w:ascii="SimSun" w:hAnsi="SimSun" w:eastAsia="SimSun" w:cs="SimSun"/>
+          <w:kern w:val="0"/>
+          <w:sz w:val="24"/>
+          <w:szCs w:val="24"/>
+          <w:lang w:val="en-US" w:eastAsia="zh-CN" w:bidi="ar"/>
+        </w:rPr>
+        <w:t>.</w:t>
+      </w:r>
+    </w:p>
+    <w:p>
+      <w:pPr>
+        <w:rPr>
+          <w:rFonts w:hint="default"/>
+          <w:lang w:val="fr-FR"/>
+        </w:rPr>
+      </w:pPr>
     </w:p>
     <w:sectPr>
       <w:pgSz w:w="11906" w:h="16838"/>
@@ -4369,6 +6616,27 @@
     </w:lvl>
   </w:abstractNum>
   <w:abstractNum w:abstractNumId="5">
+    <w:nsid w:val="EDEFBF93"/>
+    <w:multiLevelType w:val="singleLevel"/>
+    <w:tmpl w:val="EDEFBF93"/>
+    <w:lvl w:ilvl="0" w:tentative="0">
+      <w:start w:val="1"/>
+      <w:numFmt w:val="decimal"/>
+      <w:lvlText w:val="%1."/>
+      <w:lvlJc w:val="left"/>
+      <w:pPr>
+        <w:tabs>
+          <w:tab w:val="left" w:pos="425"/>
+        </w:tabs>
+        <w:ind w:left="425" w:leftChars="0" w:hanging="425" w:firstLineChars="0"/>
+      </w:pPr>
+      <w:rPr>
+        <w:rFonts w:hint="default"/>
+        <w:color w:val="FF0000"/>
+      </w:rPr>
+    </w:lvl>
+  </w:abstractNum>
+  <w:abstractNum w:abstractNumId="6">
     <w:nsid w:val="F114BA88"/>
     <w:multiLevelType w:val="singleLevel"/>
     <w:tmpl w:val="F114BA88"/>
@@ -4388,7 +6656,7 @@
       </w:rPr>
     </w:lvl>
   </w:abstractNum>
-  <w:abstractNum w:abstractNumId="6">
+  <w:abstractNum w:abstractNumId="7">
     <w:nsid w:val="F3C8A121"/>
     <w:multiLevelType w:val="singleLevel"/>
     <w:tmpl w:val="F3C8A121"/>
@@ -4408,7 +6676,7 @@
       </w:rPr>
     </w:lvl>
   </w:abstractNum>
-  <w:abstractNum w:abstractNumId="7">
+  <w:abstractNum w:abstractNumId="8">
     <w:nsid w:val="F5FB609F"/>
     <w:multiLevelType w:val="singleLevel"/>
     <w:tmpl w:val="F5FB609F"/>
@@ -4428,7 +6696,27 @@
       </w:rPr>
     </w:lvl>
   </w:abstractNum>
-  <w:abstractNum w:abstractNumId="8">
+  <w:abstractNum w:abstractNumId="9">
+    <w:nsid w:val="F75EBA77"/>
+    <w:multiLevelType w:val="singleLevel"/>
+    <w:tmpl w:val="F75EBA77"/>
+    <w:lvl w:ilvl="0" w:tentative="0">
+      <w:start w:val="1"/>
+      <w:numFmt w:val="bullet"/>
+      <w:lvlText w:val=""/>
+      <w:lvlJc w:val="left"/>
+      <w:pPr>
+        <w:tabs>
+          <w:tab w:val="left" w:pos="420"/>
+        </w:tabs>
+        <w:ind w:left="420" w:leftChars="0" w:hanging="420" w:firstLineChars="0"/>
+      </w:pPr>
+      <w:rPr>
+        <w:rFonts w:hint="default" w:ascii="Wingdings" w:hAnsi="Wingdings"/>
+      </w:rPr>
+    </w:lvl>
+  </w:abstractNum>
+  <w:abstractNum w:abstractNumId="10">
     <w:nsid w:val="FDB77DDE"/>
     <w:multiLevelType w:val="singleLevel"/>
     <w:tmpl w:val="FDB77DDE"/>
@@ -4448,7 +6736,7 @@
       </w:rPr>
     </w:lvl>
   </w:abstractNum>
-  <w:abstractNum w:abstractNumId="9">
+  <w:abstractNum w:abstractNumId="11">
     <w:nsid w:val="FEFE14AE"/>
     <w:multiLevelType w:val="singleLevel"/>
     <w:tmpl w:val="FEFE14AE"/>
@@ -4468,7 +6756,27 @@
       </w:rPr>
     </w:lvl>
   </w:abstractNum>
-  <w:abstractNum w:abstractNumId="10">
+  <w:abstractNum w:abstractNumId="12">
+    <w:nsid w:val="FFCEE5EA"/>
+    <w:multiLevelType w:val="singleLevel"/>
+    <w:tmpl w:val="FFCEE5EA"/>
+    <w:lvl w:ilvl="0" w:tentative="0">
+      <w:start w:val="1"/>
+      <w:numFmt w:val="bullet"/>
+      <w:lvlText w:val=""/>
+      <w:lvlJc w:val="left"/>
+      <w:pPr>
+        <w:tabs>
+          <w:tab w:val="left" w:pos="420"/>
+        </w:tabs>
+        <w:ind w:left="420" w:leftChars="0" w:hanging="420" w:firstLineChars="0"/>
+      </w:pPr>
+      <w:rPr>
+        <w:rFonts w:hint="default" w:ascii="Wingdings" w:hAnsi="Wingdings"/>
+      </w:rPr>
+    </w:lvl>
+  </w:abstractNum>
+  <w:abstractNum w:abstractNumId="13">
     <w:nsid w:val="FFEF447D"/>
     <w:multiLevelType w:val="singleLevel"/>
     <w:tmpl w:val="FFEF447D"/>
@@ -4488,7 +6796,7 @@
       </w:rPr>
     </w:lvl>
   </w:abstractNum>
-  <w:abstractNum w:abstractNumId="11">
+  <w:abstractNum w:abstractNumId="14">
     <w:nsid w:val="FFEF9D6B"/>
     <w:multiLevelType w:val="singleLevel"/>
     <w:tmpl w:val="FFEF9D6B"/>
@@ -4508,7 +6816,7 @@
       </w:rPr>
     </w:lvl>
   </w:abstractNum>
-  <w:abstractNum w:abstractNumId="12">
+  <w:abstractNum w:abstractNumId="15">
     <w:nsid w:val="FFFFFF7C"/>
     <w:multiLevelType w:val="singleLevel"/>
     <w:tmpl w:val="FFFFFF7C"/>
@@ -4526,7 +6834,7 @@
       </w:pPr>
     </w:lvl>
   </w:abstractNum>
-  <w:abstractNum w:abstractNumId="13">
+  <w:abstractNum w:abstractNumId="16">
     <w:nsid w:val="FFFFFF7D"/>
     <w:multiLevelType w:val="singleLevel"/>
     <w:tmpl w:val="FFFFFF7D"/>
@@ -4544,7 +6852,7 @@
       </w:pPr>
     </w:lvl>
   </w:abstractNum>
-  <w:abstractNum w:abstractNumId="14">
+  <w:abstractNum w:abstractNumId="17">
     <w:nsid w:val="FFFFFF7E"/>
     <w:multiLevelType w:val="singleLevel"/>
     <w:tmpl w:val="FFFFFF7E"/>
@@ -4562,7 +6870,7 @@
       </w:pPr>
     </w:lvl>
   </w:abstractNum>
-  <w:abstractNum w:abstractNumId="15">
+  <w:abstractNum w:abstractNumId="18">
     <w:nsid w:val="FFFFFF7F"/>
     <w:multiLevelType w:val="singleLevel"/>
     <w:tmpl w:val="FFFFFF7F"/>
@@ -4580,7 +6888,7 @@
       </w:pPr>
     </w:lvl>
   </w:abstractNum>
-  <w:abstractNum w:abstractNumId="16">
+  <w:abstractNum w:abstractNumId="19">
     <w:nsid w:val="FFFFFF80"/>
     <w:multiLevelType w:val="singleLevel"/>
     <w:tmpl w:val="FFFFFF80"/>
@@ -4601,7 +6909,7 @@
       </w:rPr>
     </w:lvl>
   </w:abstractNum>
-  <w:abstractNum w:abstractNumId="17">
+  <w:abstractNum w:abstractNumId="20">
     <w:nsid w:val="FFFFFF81"/>
     <w:multiLevelType w:val="singleLevel"/>
     <w:tmpl w:val="FFFFFF81"/>
@@ -4622,7 +6930,7 @@
       </w:rPr>
     </w:lvl>
   </w:abstractNum>
-  <w:abstractNum w:abstractNumId="18">
+  <w:abstractNum w:abstractNumId="21">
     <w:nsid w:val="FFFFFF82"/>
     <w:multiLevelType w:val="singleLevel"/>
     <w:tmpl w:val="FFFFFF82"/>
@@ -4643,7 +6951,7 @@
       </w:rPr>
     </w:lvl>
   </w:abstractNum>
-  <w:abstractNum w:abstractNumId="19">
+  <w:abstractNum w:abstractNumId="22">
     <w:nsid w:val="FFFFFF83"/>
     <w:multiLevelType w:val="singleLevel"/>
     <w:tmpl w:val="FFFFFF83"/>
@@ -4664,7 +6972,7 @@
       </w:rPr>
     </w:lvl>
   </w:abstractNum>
-  <w:abstractNum w:abstractNumId="20">
+  <w:abstractNum w:abstractNumId="23">
     <w:nsid w:val="FFFFFF88"/>
     <w:multiLevelType w:val="singleLevel"/>
     <w:tmpl w:val="FFFFFF88"/>
@@ -4682,7 +6990,7 @@
       </w:pPr>
     </w:lvl>
   </w:abstractNum>
-  <w:abstractNum w:abstractNumId="21">
+  <w:abstractNum w:abstractNumId="24">
     <w:nsid w:val="FFFFFF89"/>
     <w:multiLevelType w:val="singleLevel"/>
     <w:tmpl w:val="FFFFFF89"/>
@@ -4703,7 +7011,7 @@
       </w:rPr>
     </w:lvl>
   </w:abstractNum>
-  <w:abstractNum w:abstractNumId="22">
+  <w:abstractNum w:abstractNumId="25">
     <w:nsid w:val="3D7623DB"/>
     <w:multiLevelType w:val="singleLevel"/>
     <w:tmpl w:val="3D7623DB"/>
@@ -4723,7 +7031,7 @@
       </w:rPr>
     </w:lvl>
   </w:abstractNum>
-  <w:abstractNum w:abstractNumId="23">
+  <w:abstractNum w:abstractNumId="26">
     <w:nsid w:val="6DEFDAD8"/>
     <w:multiLevelType w:val="singleLevel"/>
     <w:tmpl w:val="6DEFDAD8"/>
@@ -4744,67 +7052,67 @@
     </w:lvl>
   </w:abstractNum>
   <w:num w:numId="1">
+    <w:abstractNumId w:val="24"/>
+  </w:num>
+  <w:num w:numId="2">
+    <w:abstractNumId w:val="22"/>
+  </w:num>
+  <w:num w:numId="3">
     <w:abstractNumId w:val="21"/>
   </w:num>
-  <w:num w:numId="2">
+  <w:num w:numId="4">
+    <w:abstractNumId w:val="20"/>
+  </w:num>
+  <w:num w:numId="5">
     <w:abstractNumId w:val="19"/>
   </w:num>
-  <w:num w:numId="3">
+  <w:num w:numId="6">
+    <w:abstractNumId w:val="23"/>
+  </w:num>
+  <w:num w:numId="7">
     <w:abstractNumId w:val="18"/>
   </w:num>
-  <w:num w:numId="4">
+  <w:num w:numId="8">
     <w:abstractNumId w:val="17"/>
   </w:num>
-  <w:num w:numId="5">
+  <w:num w:numId="9">
     <w:abstractNumId w:val="16"/>
   </w:num>
-  <w:num w:numId="6">
-    <w:abstractNumId w:val="20"/>
-  </w:num>
-  <w:num w:numId="7">
+  <w:num w:numId="10">
     <w:abstractNumId w:val="15"/>
-  </w:num>
-  <w:num w:numId="8">
-    <w:abstractNumId w:val="14"/>
-  </w:num>
-  <w:num w:numId="9">
-    <w:abstractNumId w:val="13"/>
-  </w:num>
-  <w:num w:numId="10">
-    <w:abstractNumId w:val="12"/>
   </w:num>
   <w:num w:numId="11">
     <w:abstractNumId w:val="0"/>
   </w:num>
   <w:num w:numId="12">
-    <w:abstractNumId w:val="8"/>
+    <w:abstractNumId w:val="10"/>
   </w:num>
   <w:num w:numId="13">
-    <w:abstractNumId w:val="9"/>
+    <w:abstractNumId w:val="11"/>
   </w:num>
   <w:num w:numId="14">
-    <w:abstractNumId w:val="5"/>
+    <w:abstractNumId w:val="6"/>
   </w:num>
   <w:num w:numId="15">
-    <w:abstractNumId w:val="6"/>
+    <w:abstractNumId w:val="7"/>
   </w:num>
   <w:num w:numId="16">
     <w:abstractNumId w:val="3"/>
   </w:num>
   <w:num w:numId="17">
-    <w:abstractNumId w:val="10"/>
+    <w:abstractNumId w:val="13"/>
   </w:num>
   <w:num w:numId="18">
-    <w:abstractNumId w:val="11"/>
+    <w:abstractNumId w:val="14"/>
   </w:num>
   <w:num w:numId="19">
-    <w:abstractNumId w:val="22"/>
+    <w:abstractNumId w:val="25"/>
   </w:num>
   <w:num w:numId="20">
-    <w:abstractNumId w:val="7"/>
+    <w:abstractNumId w:val="8"/>
   </w:num>
   <w:num w:numId="21">
-    <w:abstractNumId w:val="23"/>
+    <w:abstractNumId w:val="26"/>
   </w:num>
   <w:num w:numId="22">
     <w:abstractNumId w:val="4"/>
@@ -4814,6 +7122,15 @@
   </w:num>
   <w:num w:numId="24">
     <w:abstractNumId w:val="2"/>
+  </w:num>
+  <w:num w:numId="25">
+    <w:abstractNumId w:val="12"/>
+  </w:num>
+  <w:num w:numId="26">
+    <w:abstractNumId w:val="5"/>
+  </w:num>
+  <w:num w:numId="27">
+    <w:abstractNumId w:val="9"/>
   </w:num>
 </w:numbering>
 </file>
@@ -4850,31 +7167,31 @@
     <w:lsdException w:qFormat="1" w:unhideWhenUsed="0" w:uiPriority="0" w:semiHidden="0" w:name="index 9"/>
     <w:lsdException w:qFormat="1" w:unhideWhenUsed="0" w:uiPriority="0" w:semiHidden="0" w:name="toc 1"/>
     <w:lsdException w:qFormat="1" w:unhideWhenUsed="0" w:uiPriority="0" w:semiHidden="0" w:name="toc 2"/>
-    <w:lsdException w:unhideWhenUsed="0" w:uiPriority="0" w:semiHidden="0" w:name="toc 3"/>
+    <w:lsdException w:qFormat="1" w:unhideWhenUsed="0" w:uiPriority="0" w:semiHidden="0" w:name="toc 3"/>
     <w:lsdException w:qFormat="1" w:unhideWhenUsed="0" w:uiPriority="0" w:semiHidden="0" w:name="toc 4"/>
-    <w:lsdException w:unhideWhenUsed="0" w:uiPriority="0" w:semiHidden="0" w:name="toc 5"/>
+    <w:lsdException w:qFormat="1" w:unhideWhenUsed="0" w:uiPriority="0" w:semiHidden="0" w:name="toc 5"/>
     <w:lsdException w:unhideWhenUsed="0" w:uiPriority="0" w:semiHidden="0" w:name="toc 6"/>
     <w:lsdException w:qFormat="1" w:unhideWhenUsed="0" w:uiPriority="0" w:semiHidden="0" w:name="toc 7"/>
     <w:lsdException w:unhideWhenUsed="0" w:uiPriority="0" w:semiHidden="0" w:name="toc 8"/>
     <w:lsdException w:qFormat="1" w:unhideWhenUsed="0" w:uiPriority="0" w:semiHidden="0" w:name="toc 9"/>
-    <w:lsdException w:unhideWhenUsed="0" w:uiPriority="0" w:semiHidden="0" w:name="Normal Indent"/>
+    <w:lsdException w:qFormat="1" w:unhideWhenUsed="0" w:uiPriority="0" w:semiHidden="0" w:name="Normal Indent"/>
     <w:lsdException w:qFormat="1" w:unhideWhenUsed="0" w:uiPriority="0" w:semiHidden="0" w:name="footnote text"/>
-    <w:lsdException w:unhideWhenUsed="0" w:uiPriority="0" w:semiHidden="0" w:name="annotation text"/>
+    <w:lsdException w:qFormat="1" w:unhideWhenUsed="0" w:uiPriority="0" w:semiHidden="0" w:name="annotation text"/>
     <w:lsdException w:qFormat="1" w:unhideWhenUsed="0" w:uiPriority="0" w:semiHidden="0" w:name="header"/>
-    <w:lsdException w:unhideWhenUsed="0" w:uiPriority="0" w:semiHidden="0" w:name="footer"/>
+    <w:lsdException w:qFormat="1" w:unhideWhenUsed="0" w:uiPriority="0" w:semiHidden="0" w:name="footer"/>
     <w:lsdException w:qFormat="1" w:unhideWhenUsed="0" w:uiPriority="0" w:semiHidden="0" w:name="index heading"/>
     <w:lsdException w:qFormat="1" w:uiPriority="0" w:name="caption"/>
     <w:lsdException w:qFormat="1" w:unhideWhenUsed="0" w:uiPriority="0" w:semiHidden="0" w:name="table of figures"/>
-    <w:lsdException w:unhideWhenUsed="0" w:uiPriority="0" w:semiHidden="0" w:name="envelope address"/>
-    <w:lsdException w:unhideWhenUsed="0" w:uiPriority="0" w:semiHidden="0" w:name="envelope return"/>
+    <w:lsdException w:qFormat="1" w:unhideWhenUsed="0" w:uiPriority="0" w:semiHidden="0" w:name="envelope address"/>
+    <w:lsdException w:qFormat="1" w:unhideWhenUsed="0" w:uiPriority="0" w:semiHidden="0" w:name="envelope return"/>
     <w:lsdException w:qFormat="1" w:unhideWhenUsed="0" w:uiPriority="0" w:semiHidden="0" w:name="footnote reference"/>
-    <w:lsdException w:unhideWhenUsed="0" w:uiPriority="0" w:semiHidden="0" w:name="annotation reference"/>
+    <w:lsdException w:qFormat="1" w:unhideWhenUsed="0" w:uiPriority="0" w:semiHidden="0" w:name="annotation reference"/>
     <w:lsdException w:qFormat="1" w:unhideWhenUsed="0" w:uiPriority="0" w:semiHidden="0" w:name="line number"/>
     <w:lsdException w:qFormat="1" w:unhideWhenUsed="0" w:uiPriority="0" w:semiHidden="0" w:name="page number"/>
-    <w:lsdException w:unhideWhenUsed="0" w:uiPriority="0" w:semiHidden="0" w:name="endnote reference"/>
-    <w:lsdException w:unhideWhenUsed="0" w:uiPriority="0" w:semiHidden="0" w:name="endnote text"/>
+    <w:lsdException w:qFormat="1" w:unhideWhenUsed="0" w:uiPriority="0" w:semiHidden="0" w:name="endnote reference"/>
+    <w:lsdException w:qFormat="1" w:unhideWhenUsed="0" w:uiPriority="0" w:semiHidden="0" w:name="endnote text"/>
     <w:lsdException w:qFormat="1" w:unhideWhenUsed="0" w:uiPriority="0" w:semiHidden="0" w:name="table of authorities"/>
-    <w:lsdException w:unhideWhenUsed="0" w:uiPriority="0" w:semiHidden="0" w:name="macro"/>
+    <w:lsdException w:qFormat="1" w:unhideWhenUsed="0" w:uiPriority="0" w:semiHidden="0" w:name="macro"/>
     <w:lsdException w:qFormat="1" w:unhideWhenUsed="0" w:uiPriority="0" w:semiHidden="0" w:name="toa heading"/>
     <w:lsdException w:qFormat="1" w:unhideWhenUsed="0" w:uiPriority="0" w:semiHidden="0" w:name="List"/>
     <w:lsdException w:qFormat="1" w:unhideWhenUsed="0" w:uiPriority="0" w:semiHidden="0" w:name="List Bullet"/>
@@ -4887,53 +7204,53 @@
     <w:lsdException w:qFormat="1" w:unhideWhenUsed="0" w:uiPriority="0" w:semiHidden="0" w:name="List Bullet 3"/>
     <w:lsdException w:qFormat="1" w:unhideWhenUsed="0" w:uiPriority="0" w:semiHidden="0" w:name="List Bullet 4"/>
     <w:lsdException w:qFormat="1" w:unhideWhenUsed="0" w:uiPriority="0" w:semiHidden="0" w:name="List Bullet 5"/>
-    <w:lsdException w:unhideWhenUsed="0" w:uiPriority="0" w:semiHidden="0" w:name="List Number 2"/>
+    <w:lsdException w:qFormat="1" w:unhideWhenUsed="0" w:uiPriority="0" w:semiHidden="0" w:name="List Number 2"/>
     <w:lsdException w:unhideWhenUsed="0" w:uiPriority="0" w:semiHidden="0" w:name="List Number 3"/>
-    <w:lsdException w:unhideWhenUsed="0" w:uiPriority="0" w:semiHidden="0" w:name="List Number 4"/>
+    <w:lsdException w:qFormat="1" w:unhideWhenUsed="0" w:uiPriority="0" w:semiHidden="0" w:name="List Number 4"/>
     <w:lsdException w:qFormat="1" w:unhideWhenUsed="0" w:uiPriority="0" w:semiHidden="0" w:name="List Number 5"/>
     <w:lsdException w:qFormat="1" w:unhideWhenUsed="0" w:uiPriority="0" w:semiHidden="0" w:name="Title"/>
-    <w:lsdException w:unhideWhenUsed="0" w:uiPriority="0" w:semiHidden="0" w:name="Closing"/>
+    <w:lsdException w:qFormat="1" w:unhideWhenUsed="0" w:uiPriority="0" w:semiHidden="0" w:name="Closing"/>
     <w:lsdException w:qFormat="1" w:unhideWhenUsed="0" w:uiPriority="0" w:semiHidden="0" w:name="Signature"/>
     <w:lsdException w:qFormat="1" w:unhideWhenUsed="0" w:uiPriority="0" w:name="Default Paragraph Font"/>
-    <w:lsdException w:unhideWhenUsed="0" w:uiPriority="0" w:semiHidden="0" w:name="Body Text"/>
-    <w:lsdException w:unhideWhenUsed="0" w:uiPriority="0" w:semiHidden="0" w:name="Body Text Indent"/>
+    <w:lsdException w:qFormat="1" w:unhideWhenUsed="0" w:uiPriority="0" w:semiHidden="0" w:name="Body Text"/>
+    <w:lsdException w:qFormat="1" w:unhideWhenUsed="0" w:uiPriority="0" w:semiHidden="0" w:name="Body Text Indent"/>
     <w:lsdException w:qFormat="1" w:unhideWhenUsed="0" w:uiPriority="0" w:semiHidden="0" w:name="List Continue"/>
     <w:lsdException w:qFormat="1" w:unhideWhenUsed="0" w:uiPriority="0" w:semiHidden="0" w:name="List Continue 2"/>
     <w:lsdException w:qFormat="1" w:unhideWhenUsed="0" w:uiPriority="0" w:semiHidden="0" w:name="List Continue 3"/>
     <w:lsdException w:qFormat="1" w:unhideWhenUsed="0" w:uiPriority="0" w:semiHidden="0" w:name="List Continue 4"/>
     <w:lsdException w:unhideWhenUsed="0" w:uiPriority="0" w:semiHidden="0" w:name="List Continue 5"/>
-    <w:lsdException w:unhideWhenUsed="0" w:uiPriority="0" w:semiHidden="0" w:name="Message Header"/>
+    <w:lsdException w:qFormat="1" w:unhideWhenUsed="0" w:uiPriority="0" w:semiHidden="0" w:name="Message Header"/>
     <w:lsdException w:qFormat="1" w:unhideWhenUsed="0" w:uiPriority="0" w:semiHidden="0" w:name="Subtitle"/>
     <w:lsdException w:qFormat="1" w:unhideWhenUsed="0" w:uiPriority="0" w:semiHidden="0" w:name="Salutation"/>
-    <w:lsdException w:unhideWhenUsed="0" w:uiPriority="0" w:semiHidden="0" w:name="Date"/>
+    <w:lsdException w:qFormat="1" w:unhideWhenUsed="0" w:uiPriority="0" w:semiHidden="0" w:name="Date"/>
     <w:lsdException w:qFormat="1" w:unhideWhenUsed="0" w:uiPriority="0" w:semiHidden="0" w:name="Body Text First Indent"/>
-    <w:lsdException w:unhideWhenUsed="0" w:uiPriority="0" w:semiHidden="0" w:name="Body Text First Indent 2"/>
-    <w:lsdException w:unhideWhenUsed="0" w:uiPriority="0" w:semiHidden="0" w:name="Note Heading"/>
-    <w:lsdException w:unhideWhenUsed="0" w:uiPriority="0" w:semiHidden="0" w:name="Body Text 2"/>
-    <w:lsdException w:unhideWhenUsed="0" w:uiPriority="0" w:semiHidden="0" w:name="Body Text 3"/>
-    <w:lsdException w:unhideWhenUsed="0" w:uiPriority="0" w:semiHidden="0" w:name="Body Text Indent 2"/>
-    <w:lsdException w:unhideWhenUsed="0" w:uiPriority="0" w:semiHidden="0" w:name="Body Text Indent 3"/>
-    <w:lsdException w:unhideWhenUsed="0" w:uiPriority="0" w:semiHidden="0" w:name="Block Text"/>
+    <w:lsdException w:qFormat="1" w:unhideWhenUsed="0" w:uiPriority="0" w:semiHidden="0" w:name="Body Text First Indent 2"/>
+    <w:lsdException w:qFormat="1" w:unhideWhenUsed="0" w:uiPriority="0" w:semiHidden="0" w:name="Note Heading"/>
+    <w:lsdException w:qFormat="1" w:unhideWhenUsed="0" w:uiPriority="0" w:semiHidden="0" w:name="Body Text 2"/>
+    <w:lsdException w:qFormat="1" w:unhideWhenUsed="0" w:uiPriority="0" w:semiHidden="0" w:name="Body Text 3"/>
+    <w:lsdException w:qFormat="1" w:unhideWhenUsed="0" w:uiPriority="0" w:semiHidden="0" w:name="Body Text Indent 2"/>
+    <w:lsdException w:qFormat="1" w:unhideWhenUsed="0" w:uiPriority="0" w:semiHidden="0" w:name="Body Text Indent 3"/>
+    <w:lsdException w:qFormat="1" w:unhideWhenUsed="0" w:uiPriority="0" w:semiHidden="0" w:name="Block Text"/>
     <w:lsdException w:qFormat="1" w:unhideWhenUsed="0" w:uiPriority="0" w:semiHidden="0" w:name="Hyperlink"/>
     <w:lsdException w:qFormat="1" w:unhideWhenUsed="0" w:uiPriority="0" w:semiHidden="0" w:name="FollowedHyperlink"/>
     <w:lsdException w:qFormat="1" w:unhideWhenUsed="0" w:uiPriority="0" w:semiHidden="0" w:name="Strong"/>
     <w:lsdException w:qFormat="1" w:unhideWhenUsed="0" w:uiPriority="0" w:semiHidden="0" w:name="Emphasis"/>
-    <w:lsdException w:unhideWhenUsed="0" w:uiPriority="0" w:semiHidden="0" w:name="Document Map"/>
+    <w:lsdException w:qFormat="1" w:unhideWhenUsed="0" w:uiPriority="0" w:semiHidden="0" w:name="Document Map"/>
     <w:lsdException w:qFormat="1" w:unhideWhenUsed="0" w:uiPriority="0" w:semiHidden="0" w:name="Plain Text"/>
     <w:lsdException w:qFormat="1" w:unhideWhenUsed="0" w:uiPriority="0" w:semiHidden="0" w:name="E-mail Signature"/>
-    <w:lsdException w:unhideWhenUsed="0" w:uiPriority="0" w:semiHidden="0" w:name="Normal (Web)"/>
+    <w:lsdException w:qFormat="1" w:unhideWhenUsed="0" w:uiPriority="0" w:semiHidden="0" w:name="Normal (Web)"/>
     <w:lsdException w:qFormat="1" w:unhideWhenUsed="0" w:uiPriority="0" w:semiHidden="0" w:name="HTML Acronym"/>
     <w:lsdException w:qFormat="1" w:unhideWhenUsed="0" w:uiPriority="0" w:semiHidden="0" w:name="HTML Address"/>
     <w:lsdException w:qFormat="1" w:unhideWhenUsed="0" w:uiPriority="0" w:semiHidden="0" w:name="HTML Cite"/>
     <w:lsdException w:qFormat="1" w:unhideWhenUsed="0" w:uiPriority="0" w:semiHidden="0" w:name="HTML Code"/>
-    <w:lsdException w:unhideWhenUsed="0" w:uiPriority="0" w:semiHidden="0" w:name="HTML Definition"/>
+    <w:lsdException w:qFormat="1" w:unhideWhenUsed="0" w:uiPriority="0" w:semiHidden="0" w:name="HTML Definition"/>
     <w:lsdException w:qFormat="1" w:unhideWhenUsed="0" w:uiPriority="0" w:semiHidden="0" w:name="HTML Keyboard"/>
-    <w:lsdException w:unhideWhenUsed="0" w:uiPriority="0" w:semiHidden="0" w:name="HTML Preformatted"/>
-    <w:lsdException w:unhideWhenUsed="0" w:uiPriority="0" w:semiHidden="0" w:name="HTML Sample"/>
+    <w:lsdException w:qFormat="1" w:unhideWhenUsed="0" w:uiPriority="0" w:semiHidden="0" w:name="HTML Preformatted"/>
+    <w:lsdException w:qFormat="1" w:unhideWhenUsed="0" w:uiPriority="0" w:semiHidden="0" w:name="HTML Sample"/>
     <w:lsdException w:qFormat="1" w:unhideWhenUsed="0" w:uiPriority="0" w:semiHidden="0" w:name="HTML Typewriter"/>
     <w:lsdException w:qFormat="1" w:unhideWhenUsed="0" w:uiPriority="0" w:semiHidden="0" w:name="HTML Variable"/>
     <w:lsdException w:qFormat="1" w:unhideWhenUsed="0" w:uiPriority="0" w:name="Normal Table"/>
-    <w:lsdException w:unhideWhenUsed="0" w:uiPriority="0" w:semiHidden="0" w:name="annotation subject"/>
+    <w:lsdException w:qFormat="1" w:unhideWhenUsed="0" w:uiPriority="0" w:semiHidden="0" w:name="annotation subject"/>
     <w:lsdException w:qFormat="1" w:unhideWhenUsed="0" w:uiPriority="0" w:semiHidden="0" w:name="Table Simple 1"/>
     <w:lsdException w:qFormat="1" w:unhideWhenUsed="0" w:uiPriority="0" w:semiHidden="0" w:name="Table Simple 2"/>
     <w:lsdException w:qFormat="1" w:unhideWhenUsed="0" w:uiPriority="0" w:semiHidden="0" w:name="Table Simple 3"/>
@@ -4968,7 +7285,7 @@
     <w:lsdException w:qFormat="1" w:unhideWhenUsed="0" w:uiPriority="0" w:semiHidden="0" w:name="Table 3D effects 1"/>
     <w:lsdException w:qFormat="1" w:unhideWhenUsed="0" w:uiPriority="0" w:semiHidden="0" w:name="Table 3D effects 2"/>
     <w:lsdException w:qFormat="1" w:unhideWhenUsed="0" w:uiPriority="0" w:semiHidden="0" w:name="Table 3D effects 3"/>
-    <w:lsdException w:unhideWhenUsed="0" w:uiPriority="0" w:semiHidden="0" w:name="Table Contemporary"/>
+    <w:lsdException w:qFormat="1" w:unhideWhenUsed="0" w:uiPriority="0" w:semiHidden="0" w:name="Table Contemporary"/>
     <w:lsdException w:qFormat="1" w:unhideWhenUsed="0" w:uiPriority="0" w:semiHidden="0" w:name="Table Elegant"/>
     <w:lsdException w:qFormat="1" w:unhideWhenUsed="0" w:uiPriority="0" w:semiHidden="0" w:name="Table Professional"/>
     <w:lsdException w:qFormat="1" w:unhideWhenUsed="0" w:uiPriority="0" w:semiHidden="0" w:name="Table Subtle 1"/>
@@ -4999,7 +7316,7 @@
     <w:lsdException w:qFormat="1" w:unhideWhenUsed="0" w:uiPriority="63" w:semiHidden="0" w:name="Medium Shading 1 Accent 1"/>
     <w:lsdException w:qFormat="1" w:unhideWhenUsed="0" w:uiPriority="64" w:semiHidden="0" w:name="Medium Shading 2 Accent 1"/>
     <w:lsdException w:qFormat="1" w:unhideWhenUsed="0" w:uiPriority="65" w:semiHidden="0" w:name="Medium List 1 Accent 1"/>
-    <w:lsdException w:unhideWhenUsed="0" w:uiPriority="66" w:semiHidden="0" w:name="Medium List 2 Accent 1"/>
+    <w:lsdException w:qFormat="1" w:unhideWhenUsed="0" w:uiPriority="66" w:semiHidden="0" w:name="Medium List 2 Accent 1"/>
     <w:lsdException w:qFormat="1" w:unhideWhenUsed="0" w:uiPriority="67" w:semiHidden="0" w:name="Medium Grid 1 Accent 1"/>
     <w:lsdException w:qFormat="1" w:unhideWhenUsed="0" w:uiPriority="68" w:semiHidden="0" w:name="Medium Grid 2 Accent 1"/>
     <w:lsdException w:qFormat="1" w:unhideWhenUsed="0" w:uiPriority="69" w:semiHidden="0" w:name="Medium Grid 3 Accent 1"/>
@@ -5016,21 +7333,21 @@
     <w:lsdException w:qFormat="1" w:unhideWhenUsed="0" w:uiPriority="66" w:semiHidden="0" w:name="Medium List 2 Accent 2"/>
     <w:lsdException w:qFormat="1" w:unhideWhenUsed="0" w:uiPriority="67" w:semiHidden="0" w:name="Medium Grid 1 Accent 2"/>
     <w:lsdException w:qFormat="1" w:unhideWhenUsed="0" w:uiPriority="68" w:semiHidden="0" w:name="Medium Grid 2 Accent 2"/>
-    <w:lsdException w:unhideWhenUsed="0" w:uiPriority="69" w:semiHidden="0" w:name="Medium Grid 3 Accent 2"/>
+    <w:lsdException w:qFormat="1" w:unhideWhenUsed="0" w:uiPriority="69" w:semiHidden="0" w:name="Medium Grid 3 Accent 2"/>
     <w:lsdException w:qFormat="1" w:unhideWhenUsed="0" w:uiPriority="70" w:semiHidden="0" w:name="Dark List Accent 2"/>
     <w:lsdException w:qFormat="1" w:unhideWhenUsed="0" w:uiPriority="71" w:semiHidden="0" w:name="Colorful Shading Accent 2"/>
     <w:lsdException w:qFormat="1" w:unhideWhenUsed="0" w:uiPriority="72" w:semiHidden="0" w:name="Colorful List Accent 2"/>
     <w:lsdException w:qFormat="1" w:unhideWhenUsed="0" w:uiPriority="73" w:semiHidden="0" w:name="Colorful Grid Accent 2"/>
     <w:lsdException w:qFormat="1" w:unhideWhenUsed="0" w:uiPriority="60" w:semiHidden="0" w:name="Light Shading Accent 3"/>
     <w:lsdException w:qFormat="1" w:unhideWhenUsed="0" w:uiPriority="61" w:semiHidden="0" w:name="Light List Accent 3"/>
-    <w:lsdException w:unhideWhenUsed="0" w:uiPriority="62" w:semiHidden="0" w:name="Light Grid Accent 3"/>
+    <w:lsdException w:qFormat="1" w:unhideWhenUsed="0" w:uiPriority="62" w:semiHidden="0" w:name="Light Grid Accent 3"/>
     <w:lsdException w:qFormat="1" w:unhideWhenUsed="0" w:uiPriority="63" w:semiHidden="0" w:name="Medium Shading 1 Accent 3"/>
     <w:lsdException w:qFormat="1" w:unhideWhenUsed="0" w:uiPriority="64" w:semiHidden="0" w:name="Medium Shading 2 Accent 3"/>
     <w:lsdException w:qFormat="1" w:unhideWhenUsed="0" w:uiPriority="65" w:semiHidden="0" w:name="Medium List 1 Accent 3"/>
     <w:lsdException w:qFormat="1" w:unhideWhenUsed="0" w:uiPriority="66" w:semiHidden="0" w:name="Medium List 2 Accent 3"/>
     <w:lsdException w:qFormat="1" w:unhideWhenUsed="0" w:uiPriority="67" w:semiHidden="0" w:name="Medium Grid 1 Accent 3"/>
     <w:lsdException w:qFormat="1" w:unhideWhenUsed="0" w:uiPriority="68" w:semiHidden="0" w:name="Medium Grid 2 Accent 3"/>
-    <w:lsdException w:unhideWhenUsed="0" w:uiPriority="69" w:semiHidden="0" w:name="Medium Grid 3 Accent 3"/>
+    <w:lsdException w:qFormat="1" w:unhideWhenUsed="0" w:uiPriority="69" w:semiHidden="0" w:name="Medium Grid 3 Accent 3"/>
     <w:lsdException w:qFormat="1" w:unhideWhenUsed="0" w:uiPriority="70" w:semiHidden="0" w:name="Dark List Accent 3"/>
     <w:lsdException w:qFormat="1" w:unhideWhenUsed="0" w:uiPriority="71" w:semiHidden="0" w:name="Colorful Shading Accent 3"/>
     <w:lsdException w:qFormat="1" w:unhideWhenUsed="0" w:uiPriority="72" w:semiHidden="0" w:name="Colorful List Accent 3"/>
@@ -5054,7 +7371,7 @@
     <w:lsdException w:qFormat="1" w:unhideWhenUsed="0" w:uiPriority="62" w:semiHidden="0" w:name="Light Grid Accent 5"/>
     <w:lsdException w:qFormat="1" w:unhideWhenUsed="0" w:uiPriority="63" w:semiHidden="0" w:name="Medium Shading 1 Accent 5"/>
     <w:lsdException w:qFormat="1" w:unhideWhenUsed="0" w:uiPriority="64" w:semiHidden="0" w:name="Medium Shading 2 Accent 5"/>
-    <w:lsdException w:unhideWhenUsed="0" w:uiPriority="65" w:semiHidden="0" w:name="Medium List 1 Accent 5"/>
+    <w:lsdException w:qFormat="1" w:unhideWhenUsed="0" w:uiPriority="65" w:semiHidden="0" w:name="Medium List 1 Accent 5"/>
     <w:lsdException w:qFormat="1" w:unhideWhenUsed="0" w:uiPriority="66" w:semiHidden="0" w:name="Medium List 2 Accent 5"/>
     <w:lsdException w:unhideWhenUsed="0" w:uiPriority="67" w:semiHidden="0" w:name="Medium Grid 1 Accent 5"/>
     <w:lsdException w:qFormat="1" w:unhideWhenUsed="0" w:uiPriority="68" w:semiHidden="0" w:name="Medium Grid 2 Accent 5"/>
@@ -5068,11 +7385,11 @@
     <w:lsdException w:qFormat="1" w:unhideWhenUsed="0" w:uiPriority="62" w:semiHidden="0" w:name="Light Grid Accent 6"/>
     <w:lsdException w:qFormat="1" w:unhideWhenUsed="0" w:uiPriority="63" w:semiHidden="0" w:name="Medium Shading 1 Accent 6"/>
     <w:lsdException w:qFormat="1" w:unhideWhenUsed="0" w:uiPriority="64" w:semiHidden="0" w:name="Medium Shading 2 Accent 6"/>
-    <w:lsdException w:unhideWhenUsed="0" w:uiPriority="65" w:semiHidden="0" w:name="Medium List 1 Accent 6"/>
+    <w:lsdException w:qFormat="1" w:unhideWhenUsed="0" w:uiPriority="65" w:semiHidden="0" w:name="Medium List 1 Accent 6"/>
     <w:lsdException w:qFormat="1" w:unhideWhenUsed="0" w:uiPriority="66" w:semiHidden="0" w:name="Medium List 2 Accent 6"/>
     <w:lsdException w:unhideWhenUsed="0" w:uiPriority="67" w:semiHidden="0" w:name="Medium Grid 1 Accent 6"/>
     <w:lsdException w:qFormat="1" w:unhideWhenUsed="0" w:uiPriority="68" w:semiHidden="0" w:name="Medium Grid 2 Accent 6"/>
-    <w:lsdException w:unhideWhenUsed="0" w:uiPriority="69" w:semiHidden="0" w:name="Medium Grid 3 Accent 6"/>
+    <w:lsdException w:qFormat="1" w:unhideWhenUsed="0" w:uiPriority="69" w:semiHidden="0" w:name="Medium Grid 3 Accent 6"/>
     <w:lsdException w:qFormat="1" w:unhideWhenUsed="0" w:uiPriority="70" w:semiHidden="0" w:name="Dark List Accent 6"/>
     <w:lsdException w:qFormat="1" w:unhideWhenUsed="0" w:uiPriority="71" w:semiHidden="0" w:name="Colorful Shading Accent 6"/>
     <w:lsdException w:qFormat="1" w:unhideWhenUsed="0" w:uiPriority="72" w:semiHidden="0" w:name="Colorful List Accent 6"/>
@@ -5311,6 +7628,7 @@
   <w:style w:type="paragraph" w:styleId="14">
     <w:name w:val="Block Text"/>
     <w:basedOn w:val="1"/>
+    <w:qFormat/>
     <w:uiPriority w:val="0"/>
     <w:pPr>
       <w:spacing w:after="120"/>
@@ -5320,6 +7638,7 @@
   <w:style w:type="paragraph" w:styleId="15">
     <w:name w:val="Body Text"/>
     <w:basedOn w:val="1"/>
+    <w:qFormat/>
     <w:uiPriority w:val="0"/>
     <w:pPr>
       <w:spacing w:after="120"/>
@@ -5328,6 +7647,7 @@
   <w:style w:type="paragraph" w:styleId="16">
     <w:name w:val="Body Text 2"/>
     <w:basedOn w:val="1"/>
+    <w:qFormat/>
     <w:uiPriority w:val="0"/>
     <w:pPr>
       <w:spacing w:after="120" w:line="480" w:lineRule="auto"/>
@@ -5336,6 +7656,7 @@
   <w:style w:type="paragraph" w:styleId="17">
     <w:name w:val="Body Text 3"/>
     <w:basedOn w:val="1"/>
+    <w:qFormat/>
     <w:uiPriority w:val="0"/>
     <w:pPr>
       <w:spacing w:after="120"/>
@@ -5357,6 +7678,7 @@
   <w:style w:type="paragraph" w:styleId="19">
     <w:name w:val="Body Text Indent"/>
     <w:basedOn w:val="1"/>
+    <w:qFormat/>
     <w:uiPriority w:val="0"/>
     <w:pPr>
       <w:spacing w:after="120"/>
@@ -5366,6 +7688,7 @@
   <w:style w:type="paragraph" w:styleId="20">
     <w:name w:val="Body Text First Indent 2"/>
     <w:basedOn w:val="19"/>
+    <w:qFormat/>
     <w:uiPriority w:val="0"/>
     <w:pPr>
       <w:ind w:firstLine="420" w:firstLineChars="200"/>
@@ -5374,6 +7697,7 @@
   <w:style w:type="paragraph" w:styleId="21">
     <w:name w:val="Body Text Indent 2"/>
     <w:basedOn w:val="1"/>
+    <w:qFormat/>
     <w:uiPriority w:val="0"/>
     <w:pPr>
       <w:spacing w:after="120" w:line="480" w:lineRule="auto"/>
@@ -5383,6 +7707,7 @@
   <w:style w:type="paragraph" w:styleId="22">
     <w:name w:val="Body Text Indent 3"/>
     <w:basedOn w:val="1"/>
+    <w:qFormat/>
     <w:uiPriority w:val="0"/>
     <w:pPr>
       <w:spacing w:after="120"/>
@@ -5409,6 +7734,7 @@
   <w:style w:type="paragraph" w:styleId="24">
     <w:name w:val="Closing"/>
     <w:basedOn w:val="1"/>
+    <w:qFormat/>
     <w:uiPriority w:val="0"/>
     <w:pPr>
       <w:ind w:left="100" w:leftChars="2100"/>
@@ -5417,6 +7743,7 @@
   <w:style w:type="character" w:styleId="25">
     <w:name w:val="annotation reference"/>
     <w:basedOn w:val="11"/>
+    <w:qFormat/>
     <w:uiPriority w:val="0"/>
     <w:rPr>
       <w:sz w:val="21"/>
@@ -5426,6 +7753,7 @@
   <w:style w:type="paragraph" w:styleId="26">
     <w:name w:val="annotation text"/>
     <w:basedOn w:val="1"/>
+    <w:qFormat/>
     <w:uiPriority w:val="0"/>
     <w:pPr>
       <w:jc w:val="left"/>
@@ -5435,6 +7763,7 @@
     <w:name w:val="annotation subject"/>
     <w:basedOn w:val="26"/>
     <w:next w:val="26"/>
+    <w:qFormat/>
     <w:uiPriority w:val="0"/>
     <w:rPr>
       <w:b/>
@@ -5445,6 +7774,7 @@
     <w:name w:val="Date"/>
     <w:basedOn w:val="1"/>
     <w:next w:val="1"/>
+    <w:qFormat/>
     <w:uiPriority w:val="0"/>
     <w:pPr>
       <w:ind w:left="100" w:leftChars="2500"/>
@@ -5453,6 +7783,7 @@
   <w:style w:type="paragraph" w:styleId="29">
     <w:name w:val="Document Map"/>
     <w:basedOn w:val="1"/>
+    <w:qFormat/>
     <w:uiPriority w:val="0"/>
     <w:pPr>
       <w:shd w:val="clear" w:color="auto" w:fill="000080"/>
@@ -5477,6 +7808,7 @@
   <w:style w:type="character" w:styleId="32">
     <w:name w:val="endnote reference"/>
     <w:basedOn w:val="11"/>
+    <w:qFormat/>
     <w:uiPriority w:val="0"/>
     <w:rPr>
       <w:vertAlign w:val="superscript"/>
@@ -5485,6 +7817,7 @@
   <w:style w:type="paragraph" w:styleId="33">
     <w:name w:val="endnote text"/>
     <w:basedOn w:val="1"/>
+    <w:qFormat/>
     <w:uiPriority w:val="0"/>
     <w:pPr>
       <w:snapToGrid w:val="0"/>
@@ -5494,6 +7827,7 @@
   <w:style w:type="paragraph" w:styleId="34">
     <w:name w:val="envelope address"/>
     <w:basedOn w:val="1"/>
+    <w:qFormat/>
     <w:uiPriority w:val="0"/>
     <w:pPr>
       <w:framePr w:w="7920" w:h="1980" w:hRule="exact" w:hSpace="180" w:wrap="auto" w:vAnchor="margin" w:hAnchor="page" w:xAlign="center" w:yAlign="bottom"/>
@@ -5509,6 +7843,7 @@
   <w:style w:type="paragraph" w:styleId="35">
     <w:name w:val="envelope return"/>
     <w:basedOn w:val="1"/>
+    <w:qFormat/>
     <w:uiPriority w:val="0"/>
     <w:pPr>
       <w:snapToGrid w:val="0"/>
@@ -5530,6 +7865,7 @@
   <w:style w:type="paragraph" w:styleId="37">
     <w:name w:val="footer"/>
     <w:basedOn w:val="1"/>
+    <w:qFormat/>
     <w:uiPriority w:val="0"/>
     <w:pPr>
       <w:tabs>
@@ -5624,6 +7960,7 @@
   <w:style w:type="character" w:styleId="45">
     <w:name w:val="HTML Definition"/>
     <w:basedOn w:val="11"/>
+    <w:qFormat/>
     <w:uiPriority w:val="0"/>
     <w:rPr>
       <w:i/>
@@ -5644,6 +7981,7 @@
   <w:style w:type="paragraph" w:styleId="47">
     <w:name w:val="HTML Preformatted"/>
     <w:basedOn w:val="1"/>
+    <w:qFormat/>
     <w:uiPriority w:val="0"/>
     <w:rPr>
       <w:rFonts w:ascii="Courier New" w:hAnsi="Courier New" w:cs="Courier New"/>
@@ -5653,6 +7991,7 @@
   <w:style w:type="character" w:styleId="48">
     <w:name w:val="HTML Sample"/>
     <w:basedOn w:val="11"/>
+    <w:qFormat/>
     <w:uiPriority w:val="0"/>
     <w:rPr>
       <w:rFonts w:ascii="Courier New" w:hAnsi="Courier New" w:cs="Courier New"/>
@@ -5963,6 +8302,7 @@
   <w:style w:type="paragraph" w:styleId="79">
     <w:name w:val="List Number 2"/>
     <w:basedOn w:val="1"/>
+    <w:qFormat/>
     <w:uiPriority w:val="0"/>
     <w:pPr>
       <w:numPr>
@@ -5985,6 +8325,7 @@
   <w:style w:type="paragraph" w:styleId="81">
     <w:name w:val="List Number 4"/>
     <w:basedOn w:val="1"/>
+    <w:qFormat/>
     <w:uiPriority w:val="0"/>
     <w:pPr>
       <w:numPr>
@@ -6007,6 +8348,7 @@
   </w:style>
   <w:style w:type="paragraph" w:styleId="83">
     <w:name w:val="macro"/>
+    <w:qFormat/>
     <w:uiPriority w:val="0"/>
     <w:pPr>
       <w:widowControl w:val="0"/>
@@ -6038,6 +8380,7 @@
   <w:style w:type="paragraph" w:styleId="84">
     <w:name w:val="Message Header"/>
     <w:basedOn w:val="1"/>
+    <w:qFormat/>
     <w:uiPriority w:val="0"/>
     <w:pPr>
       <w:pBdr>
@@ -6058,6 +8401,7 @@
   <w:style w:type="paragraph" w:styleId="85">
     <w:name w:val="Normal (Web)"/>
     <w:basedOn w:val="1"/>
+    <w:qFormat/>
     <w:uiPriority w:val="0"/>
     <w:rPr>
       <w:sz w:val="24"/>
@@ -6067,6 +8411,7 @@
   <w:style w:type="paragraph" w:styleId="86">
     <w:name w:val="Normal Indent"/>
     <w:basedOn w:val="1"/>
+    <w:qFormat/>
     <w:uiPriority w:val="0"/>
     <w:pPr>
       <w:ind w:firstLine="420" w:firstLineChars="200"/>
@@ -6076,6 +8421,7 @@
     <w:name w:val="Note Heading"/>
     <w:basedOn w:val="1"/>
     <w:next w:val="1"/>
+    <w:qFormat/>
     <w:uiPriority w:val="0"/>
     <w:pPr>
       <w:jc w:val="center"/>
@@ -7475,6 +9821,7 @@
   <w:style w:type="table" w:styleId="109">
     <w:name w:val="Table Contemporary"/>
     <w:basedOn w:val="12"/>
+    <w:qFormat/>
     <w:uiPriority w:val="0"/>
     <w:pPr>
       <w:widowControl w:val="0"/>
@@ -9319,6 +11666,7 @@
     <w:name w:val="toc 3"/>
     <w:basedOn w:val="1"/>
     <w:next w:val="1"/>
+    <w:qFormat/>
     <w:uiPriority w:val="0"/>
     <w:pPr>
       <w:ind w:left="840" w:leftChars="400"/>
@@ -9338,6 +11686,7 @@
     <w:name w:val="toc 5"/>
     <w:basedOn w:val="1"/>
     <w:next w:val="1"/>
+    <w:qFormat/>
     <w:uiPriority w:val="0"/>
     <w:pPr>
       <w:ind w:left="1680" w:leftChars="800"/>
@@ -10933,6 +13282,7 @@
   <w:style w:type="table" w:styleId="168">
     <w:name w:val="Light Grid Accent 3"/>
     <w:basedOn w:val="12"/>
+    <w:qFormat/>
     <w:uiPriority w:val="62"/>
     <w:tblPr>
       <w:tblBorders>
@@ -13381,6 +15731,7 @@
   <w:style w:type="table" w:styleId="191">
     <w:name w:val="Medium List 1 Accent 5"/>
     <w:basedOn w:val="12"/>
+    <w:qFormat/>
     <w:uiPriority w:val="65"/>
     <w:rPr>
       <w:color w:val="000000"/>
@@ -13452,6 +15803,7 @@
   <w:style w:type="table" w:styleId="192">
     <w:name w:val="Medium List 1 Accent 6"/>
     <w:basedOn w:val="12"/>
+    <w:qFormat/>
     <w:uiPriority w:val="65"/>
     <w:rPr>
       <w:color w:val="000000"/>
@@ -13639,6 +15991,7 @@
   <w:style w:type="table" w:styleId="194">
     <w:name w:val="Medium List 2 Accent 1"/>
     <w:basedOn w:val="12"/>
+    <w:qFormat/>
     <w:uiPriority w:val="66"/>
     <w:rPr>
       <w:rFonts w:ascii="SimSun" w:hAnsi="SimSun" w:eastAsia="Courier New" w:cs="Times New Roman"/>
@@ -15807,6 +18160,7 @@
   <w:style w:type="table" w:styleId="216">
     <w:name w:val="Medium Grid 3 Accent 2"/>
     <w:basedOn w:val="12"/>
+    <w:qFormat/>
     <w:uiPriority w:val="69"/>
     <w:tblPr>
       <w:tblBorders>
@@ -15935,6 +18289,7 @@
   <w:style w:type="table" w:styleId="217">
     <w:name w:val="Medium Grid 3 Accent 3"/>
     <w:basedOn w:val="12"/>
+    <w:qFormat/>
     <w:uiPriority w:val="69"/>
     <w:tblPr>
       <w:tblBorders>
@@ -16321,6 +18676,7 @@
   <w:style w:type="table" w:styleId="220">
     <w:name w:val="Medium Grid 3 Accent 6"/>
     <w:basedOn w:val="12"/>
+    <w:qFormat/>
     <w:uiPriority w:val="69"/>
     <w:tblPr>
       <w:tblBorders>
@@ -19203,6 +21559,9 @@
 <file path=customXml/item1.xml><?xml version="1.0" encoding="utf-8"?>
 <s:customData xmlns="http://www.wps.cn/officeDocument/2013/wpsCustomData" xmlns:s="http://www.wps.cn/officeDocument/2013/wpsCustomData">
   <customSectProps/>
+  <customShpExts>
+    <customShpInfo spid="_x0000_s1026" textRotate="1"/>
+  </customShpExts>
 </s:customData>
 </file>
 

</xml_diff>